<commit_message>
new books and changes to interview questions
</commit_message>
<xml_diff>
--- a/Interview/Angular.docx
+++ b/Interview/Angular.docx
@@ -174,8 +174,6 @@
       <w:pPr>
         <w:pStyle w:val="ListParagraph"/>
       </w:pPr>
-      <w:bookmarkStart w:id="0" w:name="_GoBack"/>
-      <w:bookmarkEnd w:id="0"/>
     </w:p>
     <w:p>
       <w:pPr>
@@ -382,6 +380,300 @@
         <w:rPr>
           <w:b/>
         </w:rPr>
+        <w:t xml:space="preserve">What is the order in which constructor and </w:t>
+      </w:r>
+      <w:proofErr w:type="spellStart"/>
+      <w:r>
+        <w:rPr>
+          <w:b/>
+        </w:rPr>
+        <w:t>ngOnit</w:t>
+      </w:r>
+      <w:proofErr w:type="spellEnd"/>
+      <w:r>
+        <w:rPr>
+          <w:b/>
+        </w:rPr>
+        <w:t xml:space="preserve"> are executed?</w:t>
+      </w:r>
+    </w:p>
+    <w:p>
+      <w:pPr>
+        <w:pStyle w:val="ListParagraph"/>
+      </w:pPr>
+      <w:proofErr w:type="gramStart"/>
+      <w:r>
+        <w:t xml:space="preserve">Constructor and then </w:t>
+      </w:r>
+      <w:proofErr w:type="spellStart"/>
+      <w:r>
+        <w:t>ngOnInit</w:t>
+      </w:r>
+      <w:proofErr w:type="spellEnd"/>
+      <w:r>
+        <w:t>.</w:t>
+      </w:r>
+      <w:proofErr w:type="gramEnd"/>
+    </w:p>
+    <w:p>
+      <w:pPr>
+        <w:pStyle w:val="ListParagraph"/>
+        <w:numPr>
+          <w:ilvl w:val="0"/>
+          <w:numId w:val="2"/>
+        </w:numPr>
+        <w:rPr>
+          <w:b/>
+        </w:rPr>
+      </w:pPr>
+      <w:r>
+        <w:rPr>
+          <w:b/>
+        </w:rPr>
+        <w:t xml:space="preserve">What is the order in which constructor and </w:t>
+      </w:r>
+      <w:proofErr w:type="spellStart"/>
+      <w:r>
+        <w:rPr>
+          <w:b/>
+        </w:rPr>
+        <w:t>ngOnit</w:t>
+      </w:r>
+      <w:proofErr w:type="spellEnd"/>
+      <w:r>
+        <w:rPr>
+          <w:b/>
+        </w:rPr>
+        <w:t xml:space="preserve"> are executed</w:t>
+      </w:r>
+      <w:r>
+        <w:rPr>
+          <w:b/>
+        </w:rPr>
+        <w:t xml:space="preserve"> in parent component and child component</w:t>
+      </w:r>
+      <w:r>
+        <w:rPr>
+          <w:b/>
+        </w:rPr>
+        <w:t>?</w:t>
+      </w:r>
+    </w:p>
+    <w:p>
+      <w:pPr>
+        <w:pStyle w:val="ListParagraph"/>
+      </w:pPr>
+      <w:proofErr w:type="gramStart"/>
+      <w:r>
+        <w:t>Inside parent constructor.</w:t>
+      </w:r>
+      <w:proofErr w:type="gramEnd"/>
+    </w:p>
+    <w:p>
+      <w:pPr>
+        <w:pStyle w:val="ListParagraph"/>
+      </w:pPr>
+      <w:proofErr w:type="gramStart"/>
+      <w:r>
+        <w:t xml:space="preserve">Inside </w:t>
+      </w:r>
+      <w:r>
+        <w:t>child</w:t>
+      </w:r>
+      <w:r>
+        <w:t xml:space="preserve"> constructor.</w:t>
+      </w:r>
+      <w:proofErr w:type="gramEnd"/>
+    </w:p>
+    <w:p>
+      <w:pPr>
+        <w:pStyle w:val="ListParagraph"/>
+      </w:pPr>
+      <w:proofErr w:type="gramStart"/>
+      <w:r>
+        <w:t xml:space="preserve">Inside parent </w:t>
+      </w:r>
+      <w:proofErr w:type="spellStart"/>
+      <w:r>
+        <w:t>ngOnInit</w:t>
+      </w:r>
+      <w:proofErr w:type="spellEnd"/>
+      <w:r>
+        <w:t>.</w:t>
+      </w:r>
+      <w:proofErr w:type="gramEnd"/>
+    </w:p>
+    <w:p>
+      <w:pPr>
+        <w:pStyle w:val="ListParagraph"/>
+      </w:pPr>
+      <w:proofErr w:type="gramStart"/>
+      <w:r>
+        <w:t xml:space="preserve">Inside </w:t>
+      </w:r>
+      <w:r>
+        <w:t>child</w:t>
+      </w:r>
+      <w:r>
+        <w:t xml:space="preserve"> </w:t>
+      </w:r>
+      <w:proofErr w:type="spellStart"/>
+      <w:r>
+        <w:t>ngOnInit</w:t>
+      </w:r>
+      <w:proofErr w:type="spellEnd"/>
+      <w:r>
+        <w:t>.</w:t>
+      </w:r>
+      <w:proofErr w:type="gramEnd"/>
+    </w:p>
+    <w:p>
+      <w:pPr>
+        <w:pStyle w:val="ListParagraph"/>
+        <w:numPr>
+          <w:ilvl w:val="0"/>
+          <w:numId w:val="2"/>
+        </w:numPr>
+        <w:rPr>
+          <w:b/>
+        </w:rPr>
+      </w:pPr>
+      <w:r>
+        <w:rPr>
+          <w:b/>
+        </w:rPr>
+        <w:t xml:space="preserve">What is the order in which constructor and </w:t>
+      </w:r>
+      <w:proofErr w:type="spellStart"/>
+      <w:r>
+        <w:rPr>
+          <w:b/>
+        </w:rPr>
+        <w:t>ngOnit</w:t>
+      </w:r>
+      <w:proofErr w:type="spellEnd"/>
+      <w:r>
+        <w:rPr>
+          <w:b/>
+        </w:rPr>
+        <w:t xml:space="preserve"> are executed in component and </w:t>
+      </w:r>
+      <w:r>
+        <w:rPr>
+          <w:b/>
+        </w:rPr>
+        <w:t>directive used on that component</w:t>
+      </w:r>
+      <w:r>
+        <w:rPr>
+          <w:b/>
+        </w:rPr>
+        <w:t>?</w:t>
+      </w:r>
+    </w:p>
+    <w:p>
+      <w:pPr>
+        <w:pStyle w:val="ListParagraph"/>
+      </w:pPr>
+      <w:proofErr w:type="gramStart"/>
+      <w:r>
+        <w:t xml:space="preserve">Inside </w:t>
+      </w:r>
+      <w:r>
+        <w:t>component</w:t>
+      </w:r>
+      <w:r>
+        <w:t xml:space="preserve"> constructor.</w:t>
+      </w:r>
+      <w:proofErr w:type="gramEnd"/>
+    </w:p>
+    <w:p>
+      <w:pPr>
+        <w:pStyle w:val="ListParagraph"/>
+      </w:pPr>
+      <w:proofErr w:type="gramStart"/>
+      <w:r>
+        <w:t xml:space="preserve">Inside </w:t>
+      </w:r>
+      <w:r>
+        <w:t>directive</w:t>
+      </w:r>
+      <w:r>
+        <w:t xml:space="preserve"> constructor.</w:t>
+      </w:r>
+      <w:proofErr w:type="gramEnd"/>
+    </w:p>
+    <w:p>
+      <w:pPr>
+        <w:pStyle w:val="ListParagraph"/>
+      </w:pPr>
+      <w:proofErr w:type="gramStart"/>
+      <w:r>
+        <w:t xml:space="preserve">Inside </w:t>
+      </w:r>
+      <w:r>
+        <w:t>component</w:t>
+      </w:r>
+      <w:r>
+        <w:t xml:space="preserve"> </w:t>
+      </w:r>
+      <w:proofErr w:type="spellStart"/>
+      <w:r>
+        <w:t>ngOnInit</w:t>
+      </w:r>
+      <w:proofErr w:type="spellEnd"/>
+      <w:r>
+        <w:t>.</w:t>
+      </w:r>
+      <w:proofErr w:type="gramEnd"/>
+    </w:p>
+    <w:p>
+      <w:pPr>
+        <w:pStyle w:val="ListParagraph"/>
+      </w:pPr>
+      <w:proofErr w:type="gramStart"/>
+      <w:r>
+        <w:t xml:space="preserve">Inside </w:t>
+      </w:r>
+      <w:r>
+        <w:t>directive</w:t>
+      </w:r>
+      <w:r>
+        <w:t xml:space="preserve"> </w:t>
+      </w:r>
+      <w:proofErr w:type="spellStart"/>
+      <w:r>
+        <w:t>ngOnInit</w:t>
+      </w:r>
+      <w:proofErr w:type="spellEnd"/>
+      <w:r>
+        <w:t>.</w:t>
+      </w:r>
+      <w:proofErr w:type="gramEnd"/>
+    </w:p>
+    <w:p>
+      <w:pPr>
+        <w:pStyle w:val="ListParagraph"/>
+        <w:rPr>
+          <w:b/>
+        </w:rPr>
+      </w:pPr>
+    </w:p>
+    <w:p>
+      <w:pPr>
+        <w:pStyle w:val="ListParagraph"/>
+        <w:numPr>
+          <w:ilvl w:val="0"/>
+          <w:numId w:val="2"/>
+        </w:numPr>
+        <w:rPr>
+          <w:b/>
+        </w:rPr>
+      </w:pPr>
+      <w:r>
+        <w:rPr>
+          <w:b/>
+        </w:rPr>
         <w:t>What is a directive? Is component a directive?</w:t>
       </w:r>
     </w:p>
@@ -400,961 +692,52 @@
         <w:rPr>
           <w:b/>
         </w:rPr>
-        <w:t xml:space="preserve">What are the different ways of </w:t>
-      </w:r>
-      <w:r>
-        <w:rPr>
-          <w:b/>
-        </w:rPr>
-        <w:t>communication</w:t>
-      </w:r>
-      <w:r>
-        <w:rPr>
-          <w:b/>
-        </w:rPr>
-        <w:t xml:space="preserve"> among parent, child and </w:t>
-      </w:r>
-      <w:r>
-        <w:rPr>
-          <w:b/>
-        </w:rPr>
-        <w:t>grandchild</w:t>
-      </w:r>
-      <w:r>
-        <w:rPr>
-          <w:b/>
-        </w:rPr>
-        <w:t xml:space="preserve"> components?</w:t>
-      </w:r>
-    </w:p>
-    <w:p>
-      <w:pPr>
-        <w:pStyle w:val="ListParagraph"/>
-        <w:numPr>
-          <w:ilvl w:val="0"/>
-          <w:numId w:val="2"/>
-        </w:numPr>
-        <w:rPr>
-          <w:b/>
-        </w:rPr>
-      </w:pPr>
-      <w:r>
-        <w:rPr>
-          <w:b/>
-        </w:rPr>
-        <w:t>What is Dependency Injection? How DI work in angular?</w:t>
-      </w:r>
-    </w:p>
-    <w:p>
-      <w:pPr>
-        <w:pStyle w:val="ListParagraph"/>
-        <w:numPr>
-          <w:ilvl w:val="0"/>
-          <w:numId w:val="2"/>
-        </w:numPr>
-        <w:rPr>
-          <w:b/>
-        </w:rPr>
-      </w:pPr>
-      <w:r>
-        <w:rPr>
-          <w:b/>
-        </w:rPr>
-        <w:t>What are the differences between JS module and angular module (</w:t>
-      </w:r>
-      <w:proofErr w:type="spellStart"/>
-      <w:r>
-        <w:rPr>
-          <w:b/>
-        </w:rPr>
-        <w:t>NgModule</w:t>
-      </w:r>
-      <w:proofErr w:type="spellEnd"/>
-      <w:r>
-        <w:rPr>
-          <w:b/>
-        </w:rPr>
-        <w:t>)?</w:t>
-      </w:r>
-    </w:p>
-    <w:p>
-      <w:pPr>
-        <w:pStyle w:val="ListParagraph"/>
-        <w:numPr>
-          <w:ilvl w:val="0"/>
-          <w:numId w:val="2"/>
-        </w:numPr>
-        <w:rPr>
-          <w:b/>
-        </w:rPr>
-      </w:pPr>
-      <w:r>
-        <w:rPr>
-          <w:b/>
-        </w:rPr>
-        <w:t xml:space="preserve">Why do we need </w:t>
-      </w:r>
-      <w:proofErr w:type="spellStart"/>
-      <w:r>
-        <w:rPr>
-          <w:b/>
-        </w:rPr>
-        <w:t>NgModule</w:t>
-      </w:r>
-      <w:proofErr w:type="spellEnd"/>
-      <w:r>
-        <w:rPr>
-          <w:b/>
-        </w:rPr>
-        <w:t>? Do components you declared and services you provided inside a module have same scope/visibility?</w:t>
-      </w:r>
-    </w:p>
-    <w:p>
-      <w:pPr>
-        <w:pStyle w:val="ListParagraph"/>
-        <w:numPr>
-          <w:ilvl w:val="0"/>
-          <w:numId w:val="2"/>
-        </w:numPr>
-        <w:rPr>
-          <w:b/>
-        </w:rPr>
-      </w:pPr>
-      <w:r>
-        <w:rPr>
-          <w:b/>
-        </w:rPr>
-        <w:t>If a module is imported for components, do you need to import it in each module needing them or only once?</w:t>
-      </w:r>
-    </w:p>
-    <w:p>
-      <w:pPr>
-        <w:pStyle w:val="ListParagraph"/>
-        <w:numPr>
-          <w:ilvl w:val="0"/>
-          <w:numId w:val="2"/>
-        </w:numPr>
-        <w:rPr>
-          <w:b/>
-        </w:rPr>
-      </w:pPr>
-      <w:r>
-        <w:rPr>
-          <w:b/>
-        </w:rPr>
-        <w:t>If a module is imported for services, do you need to import it in each module needing them or only once?</w:t>
-      </w:r>
-    </w:p>
-    <w:p>
-      <w:pPr>
-        <w:pStyle w:val="ListParagraph"/>
-        <w:numPr>
-          <w:ilvl w:val="0"/>
-          <w:numId w:val="2"/>
-        </w:numPr>
-        <w:rPr>
-          <w:b/>
-        </w:rPr>
-      </w:pPr>
-      <w:r>
-        <w:rPr>
-          <w:b/>
-        </w:rPr>
-        <w:t>When do you lazy-load a module?</w:t>
-      </w:r>
-    </w:p>
-    <w:p>
-      <w:pPr>
-        <w:pStyle w:val="ListParagraph"/>
-        <w:numPr>
-          <w:ilvl w:val="0"/>
-          <w:numId w:val="2"/>
-        </w:numPr>
-        <w:rPr>
-          <w:b/>
-        </w:rPr>
-      </w:pPr>
-      <w:r>
-        <w:rPr>
-          <w:b/>
-        </w:rPr>
-        <w:t>What is the scope of services provided in your lazy-loaded module?</w:t>
-      </w:r>
-    </w:p>
-    <w:p>
-      <w:pPr>
-        <w:pStyle w:val="ListParagraph"/>
-        <w:numPr>
-          <w:ilvl w:val="0"/>
-          <w:numId w:val="2"/>
-        </w:numPr>
-        <w:rPr>
-          <w:b/>
-        </w:rPr>
-      </w:pPr>
-      <w:r>
-        <w:rPr>
-          <w:b/>
-        </w:rPr>
-        <w:t xml:space="preserve">What is a zone? How are </w:t>
-      </w:r>
-      <w:r>
-        <w:rPr>
-          <w:b/>
-        </w:rPr>
-        <w:t>angular</w:t>
-      </w:r>
-      <w:r>
-        <w:rPr>
-          <w:b/>
-        </w:rPr>
-        <w:t xml:space="preserve"> zones helpful?</w:t>
-      </w:r>
-    </w:p>
-    <w:p>
-      <w:pPr>
-        <w:pStyle w:val="ListParagraph"/>
-        <w:numPr>
-          <w:ilvl w:val="0"/>
-          <w:numId w:val="2"/>
-        </w:numPr>
-        <w:rPr>
-          <w:b/>
-        </w:rPr>
-      </w:pPr>
-      <w:r>
-        <w:rPr>
-          <w:b/>
-        </w:rPr>
-        <w:t xml:space="preserve">What is change detection? How </w:t>
-      </w:r>
-      <w:r>
-        <w:rPr>
-          <w:b/>
-        </w:rPr>
-        <w:t>does DOM update</w:t>
-      </w:r>
-      <w:r>
-        <w:rPr>
-          <w:b/>
-        </w:rPr>
-        <w:t xml:space="preserve"> happen in angular?</w:t>
-      </w:r>
-    </w:p>
-    <w:p>
-      <w:pPr>
-        <w:pStyle w:val="ListParagraph"/>
-        <w:numPr>
-          <w:ilvl w:val="0"/>
-          <w:numId w:val="2"/>
-        </w:numPr>
-        <w:rPr>
-          <w:b/>
-        </w:rPr>
-      </w:pPr>
-      <w:proofErr w:type="spellStart"/>
-      <w:r>
-        <w:rPr>
-          <w:b/>
-        </w:rPr>
-        <w:t>Whar</w:t>
-      </w:r>
-      <w:proofErr w:type="spellEnd"/>
-      <w:r>
-        <w:rPr>
-          <w:b/>
-        </w:rPr>
-        <w:t xml:space="preserve"> are the different change detection strategies? Which one should be used and under what circumstances?</w:t>
-      </w:r>
-    </w:p>
-    <w:p>
-      <w:pPr>
-        <w:pStyle w:val="ListParagraph"/>
-        <w:numPr>
-          <w:ilvl w:val="0"/>
-          <w:numId w:val="2"/>
-        </w:numPr>
-        <w:rPr>
-          <w:b/>
-        </w:rPr>
-      </w:pPr>
-      <w:r>
-        <w:rPr>
-          <w:b/>
-        </w:rPr>
-        <w:t>What is an immutable object? When should you use in angular?</w:t>
-      </w:r>
-    </w:p>
-    <w:p>
-      <w:pPr>
-        <w:pStyle w:val="ListParagraph"/>
-        <w:numPr>
-          <w:ilvl w:val="0"/>
-          <w:numId w:val="2"/>
-        </w:numPr>
-        <w:rPr>
-          <w:rFonts w:cstheme="minorHAnsi"/>
-          <w:b/>
-        </w:rPr>
-      </w:pPr>
-      <w:r>
-        <w:rPr>
-          <w:rFonts w:cstheme="minorHAnsi"/>
-          <w:b/>
-        </w:rPr>
-        <w:t xml:space="preserve">Communicate between services </w:t>
-      </w:r>
-      <w:r>
-        <w:rPr>
-          <w:rFonts w:cstheme="minorHAnsi"/>
-          <w:b/>
-        </w:rPr>
-        <w:t>using Behavior</w:t>
-      </w:r>
-      <w:r>
-        <w:rPr>
-          <w:rFonts w:cstheme="minorHAnsi"/>
-          <w:b/>
-        </w:rPr>
-        <w:t xml:space="preserve"> subject</w:t>
-      </w:r>
-    </w:p>
-    <w:p>
-      <w:pPr>
-        <w:pStyle w:val="ListParagraph"/>
-        <w:numPr>
-          <w:ilvl w:val="0"/>
-          <w:numId w:val="2"/>
-        </w:numPr>
-        <w:rPr>
-          <w:rFonts w:cstheme="minorHAnsi"/>
-          <w:b/>
-        </w:rPr>
-      </w:pPr>
-      <w:proofErr w:type="spellStart"/>
-      <w:r>
-        <w:rPr>
-          <w:rFonts w:cstheme="minorHAnsi"/>
-          <w:b/>
-        </w:rPr>
-        <w:t>AuthGaurd</w:t>
-      </w:r>
-      <w:proofErr w:type="spellEnd"/>
-      <w:r>
-        <w:rPr>
-          <w:rFonts w:cstheme="minorHAnsi"/>
-          <w:b/>
-        </w:rPr>
-        <w:t xml:space="preserve"> </w:t>
-      </w:r>
-    </w:p>
-    <w:p>
-      <w:pPr>
-        <w:pStyle w:val="ListParagraph"/>
-        <w:numPr>
-          <w:ilvl w:val="0"/>
-          <w:numId w:val="2"/>
-        </w:numPr>
-        <w:rPr>
-          <w:rFonts w:cstheme="minorHAnsi"/>
-          <w:b/>
-        </w:rPr>
-      </w:pPr>
-      <w:r>
-        <w:rPr>
-          <w:rFonts w:cstheme="minorHAnsi"/>
-          <w:b/>
-        </w:rPr>
-        <w:t xml:space="preserve">How to add headers </w:t>
-      </w:r>
-    </w:p>
-    <w:p>
-      <w:pPr>
-        <w:pStyle w:val="ListParagraph"/>
-        <w:numPr>
-          <w:ilvl w:val="0"/>
-          <w:numId w:val="2"/>
-        </w:numPr>
-        <w:rPr>
-          <w:rFonts w:cstheme="minorHAnsi"/>
-          <w:b/>
-        </w:rPr>
-      </w:pPr>
-      <w:r>
-        <w:rPr>
-          <w:rFonts w:cstheme="minorHAnsi"/>
-          <w:b/>
-        </w:rPr>
-        <w:t xml:space="preserve">How to pass </w:t>
-      </w:r>
-      <w:proofErr w:type="spellStart"/>
-      <w:r>
-        <w:rPr>
-          <w:rFonts w:cstheme="minorHAnsi"/>
-          <w:b/>
-        </w:rPr>
-        <w:t>jwt</w:t>
-      </w:r>
-      <w:proofErr w:type="spellEnd"/>
-      <w:r>
-        <w:rPr>
-          <w:rFonts w:cstheme="minorHAnsi"/>
-          <w:b/>
-        </w:rPr>
-        <w:t xml:space="preserve"> token(Interceptors)</w:t>
-      </w:r>
-    </w:p>
-    <w:p>
-      <w:pPr>
-        <w:pStyle w:val="ListParagraph"/>
-        <w:numPr>
-          <w:ilvl w:val="0"/>
-          <w:numId w:val="2"/>
-        </w:numPr>
-        <w:rPr>
-          <w:rFonts w:cstheme="minorHAnsi"/>
-          <w:b/>
-        </w:rPr>
-      </w:pPr>
-      <w:r>
-        <w:rPr>
-          <w:rFonts w:cstheme="minorHAnsi"/>
-          <w:b/>
-        </w:rPr>
-        <w:t>Lazy loading</w:t>
-      </w:r>
-    </w:p>
-    <w:p>
-      <w:pPr>
-        <w:pStyle w:val="ListParagraph"/>
-        <w:numPr>
-          <w:ilvl w:val="0"/>
-          <w:numId w:val="2"/>
-        </w:numPr>
-        <w:rPr>
-          <w:rFonts w:cstheme="minorHAnsi"/>
-          <w:b/>
-        </w:rPr>
-      </w:pPr>
-      <w:r>
-        <w:rPr>
-          <w:rFonts w:cstheme="minorHAnsi"/>
-          <w:b/>
-        </w:rPr>
-        <w:t>lint</w:t>
-      </w:r>
-    </w:p>
-    <w:p>
-      <w:pPr>
-        <w:pStyle w:val="ListParagraph"/>
-        <w:numPr>
-          <w:ilvl w:val="0"/>
-          <w:numId w:val="2"/>
-        </w:numPr>
-        <w:rPr>
-          <w:rFonts w:cstheme="minorHAnsi"/>
-          <w:b/>
-        </w:rPr>
-      </w:pPr>
-      <w:r>
-        <w:rPr>
-          <w:rFonts w:cstheme="minorHAnsi"/>
-          <w:b/>
-        </w:rPr>
-        <w:lastRenderedPageBreak/>
-        <w:t>bubbling</w:t>
-      </w:r>
-    </w:p>
-    <w:p>
-      <w:pPr>
-        <w:pStyle w:val="ListParagraph"/>
-        <w:numPr>
-          <w:ilvl w:val="0"/>
-          <w:numId w:val="2"/>
-        </w:numPr>
-        <w:rPr>
-          <w:rFonts w:cstheme="minorHAnsi"/>
-          <w:b/>
-        </w:rPr>
-      </w:pPr>
-      <w:proofErr w:type="spellStart"/>
-      <w:r>
-        <w:rPr>
-          <w:rFonts w:cstheme="minorHAnsi"/>
-          <w:b/>
-        </w:rPr>
-        <w:t>polyfills</w:t>
-      </w:r>
-      <w:proofErr w:type="spellEnd"/>
-    </w:p>
-    <w:p>
-      <w:pPr>
-        <w:pStyle w:val="ListParagraph"/>
-        <w:numPr>
-          <w:ilvl w:val="0"/>
-          <w:numId w:val="2"/>
-        </w:numPr>
-        <w:rPr>
-          <w:rFonts w:cstheme="minorHAnsi"/>
-          <w:b/>
-        </w:rPr>
-      </w:pPr>
-      <w:r>
-        <w:rPr>
-          <w:rFonts w:cstheme="minorHAnsi"/>
-          <w:b/>
-        </w:rPr>
-        <w:t xml:space="preserve">9. </w:t>
-      </w:r>
-      <w:proofErr w:type="spellStart"/>
-      <w:r>
-        <w:rPr>
-          <w:rFonts w:cstheme="minorHAnsi"/>
-          <w:b/>
-        </w:rPr>
-        <w:t>Webpack,gulp</w:t>
-      </w:r>
-      <w:proofErr w:type="spellEnd"/>
-      <w:r>
-        <w:rPr>
-          <w:rFonts w:cstheme="minorHAnsi"/>
-          <w:b/>
-        </w:rPr>
-        <w:t xml:space="preserve"> is for bundling packages </w:t>
-      </w:r>
-    </w:p>
-    <w:p>
-      <w:pPr>
-        <w:pStyle w:val="ListParagraph"/>
-        <w:numPr>
-          <w:ilvl w:val="0"/>
-          <w:numId w:val="2"/>
-        </w:numPr>
-        <w:rPr>
-          <w:rFonts w:cstheme="minorHAnsi"/>
-          <w:b/>
-        </w:rPr>
-      </w:pPr>
-      <w:r>
-        <w:rPr>
-          <w:rFonts w:cstheme="minorHAnsi"/>
-          <w:b/>
-        </w:rPr>
-        <w:t>10 .Form validation states</w:t>
-      </w:r>
-    </w:p>
-    <w:p>
-      <w:pPr>
-        <w:pStyle w:val="ListParagraph"/>
-        <w:numPr>
-          <w:ilvl w:val="0"/>
-          <w:numId w:val="2"/>
-        </w:numPr>
-        <w:rPr>
-          <w:rFonts w:cstheme="minorHAnsi"/>
-          <w:b/>
-        </w:rPr>
-      </w:pPr>
-      <w:r>
-        <w:rPr>
-          <w:rFonts w:cstheme="minorHAnsi"/>
-          <w:b/>
-        </w:rPr>
-        <w:t xml:space="preserve">11. what is </w:t>
-      </w:r>
-      <w:proofErr w:type="spellStart"/>
-      <w:r>
-        <w:rPr>
-          <w:rFonts w:cstheme="minorHAnsi"/>
-          <w:b/>
-        </w:rPr>
-        <w:t>transpiling</w:t>
-      </w:r>
-      <w:proofErr w:type="spellEnd"/>
-    </w:p>
-    <w:p>
-      <w:pPr>
-        <w:pStyle w:val="ListParagraph"/>
-        <w:numPr>
-          <w:ilvl w:val="0"/>
-          <w:numId w:val="2"/>
-        </w:numPr>
-        <w:rPr>
-          <w:rFonts w:cstheme="minorHAnsi"/>
-          <w:b/>
-        </w:rPr>
-      </w:pPr>
-      <w:r>
-        <w:rPr>
-          <w:rFonts w:cstheme="minorHAnsi"/>
-          <w:b/>
-        </w:rPr>
-        <w:t>12. How exactly is the rendering of Single Page Happening?</w:t>
-      </w:r>
-    </w:p>
-    <w:p>
-      <w:pPr>
-        <w:pStyle w:val="ListParagraph"/>
-        <w:numPr>
-          <w:ilvl w:val="0"/>
-          <w:numId w:val="2"/>
-        </w:numPr>
-        <w:rPr>
-          <w:rFonts w:cstheme="minorHAnsi"/>
-          <w:b/>
-        </w:rPr>
-      </w:pPr>
-      <w:r>
-        <w:rPr>
-          <w:rFonts w:cstheme="minorHAnsi"/>
-          <w:b/>
-        </w:rPr>
-        <w:t xml:space="preserve">13. </w:t>
-      </w:r>
-      <w:proofErr w:type="gramStart"/>
-      <w:r>
-        <w:rPr>
-          <w:rFonts w:cstheme="minorHAnsi"/>
-          <w:b/>
-        </w:rPr>
-        <w:t>angular :</w:t>
-      </w:r>
-      <w:proofErr w:type="gramEnd"/>
-      <w:r>
-        <w:rPr>
-          <w:rFonts w:cstheme="minorHAnsi"/>
-          <w:b/>
-        </w:rPr>
-        <w:t xml:space="preserve"> How to call a function from One Component in another component.</w:t>
-      </w:r>
-    </w:p>
-    <w:p>
-      <w:pPr>
-        <w:pStyle w:val="ListParagraph"/>
-        <w:numPr>
-          <w:ilvl w:val="0"/>
-          <w:numId w:val="2"/>
-        </w:numPr>
-        <w:rPr>
-          <w:rFonts w:cstheme="minorHAnsi"/>
-          <w:b/>
-        </w:rPr>
-      </w:pPr>
-      <w:r>
-        <w:rPr>
-          <w:rFonts w:cstheme="minorHAnsi"/>
-          <w:b/>
-        </w:rPr>
-        <w:t>1.Inject one component in other component in the constructor</w:t>
-      </w:r>
-    </w:p>
-    <w:p>
-      <w:pPr>
-        <w:pStyle w:val="ListParagraph"/>
-        <w:numPr>
-          <w:ilvl w:val="0"/>
-          <w:numId w:val="2"/>
-        </w:numPr>
-        <w:rPr>
-          <w:rFonts w:cstheme="minorHAnsi"/>
-          <w:b/>
-        </w:rPr>
-      </w:pPr>
-      <w:r>
-        <w:rPr>
-          <w:rFonts w:cstheme="minorHAnsi"/>
-          <w:b/>
-        </w:rPr>
-        <w:t>or 2.@ViewChild</w:t>
-      </w:r>
-    </w:p>
-    <w:p>
-      <w:pPr>
-        <w:pStyle w:val="ListParagraph"/>
-        <w:numPr>
-          <w:ilvl w:val="0"/>
-          <w:numId w:val="2"/>
-        </w:numPr>
-        <w:rPr>
-          <w:rFonts w:cstheme="minorHAnsi"/>
-          <w:b/>
-        </w:rPr>
-      </w:pPr>
-      <w:r>
-        <w:rPr>
-          <w:rFonts w:cstheme="minorHAnsi"/>
-          <w:b/>
-        </w:rPr>
-        <w:t xml:space="preserve">or 3.You can use angular </w:t>
-      </w:r>
-      <w:proofErr w:type="spellStart"/>
-      <w:r>
-        <w:rPr>
-          <w:rFonts w:cstheme="minorHAnsi"/>
-          <w:b/>
-        </w:rPr>
-        <w:t>BehaviorSubject</w:t>
-      </w:r>
-      <w:proofErr w:type="spellEnd"/>
-      <w:r>
-        <w:rPr>
-          <w:rFonts w:cstheme="minorHAnsi"/>
-          <w:b/>
-        </w:rPr>
-        <w:t xml:space="preserve"> for communicating with </w:t>
-      </w:r>
-      <w:proofErr w:type="spellStart"/>
-      <w:r>
-        <w:rPr>
-          <w:rFonts w:cstheme="minorHAnsi"/>
-          <w:b/>
-        </w:rPr>
-        <w:t>non related</w:t>
-      </w:r>
-      <w:proofErr w:type="spellEnd"/>
-      <w:r>
-        <w:rPr>
-          <w:rFonts w:cstheme="minorHAnsi"/>
-          <w:b/>
-        </w:rPr>
-        <w:t xml:space="preserve"> component</w:t>
-      </w:r>
-    </w:p>
-    <w:p>
-      <w:pPr>
-        <w:pStyle w:val="ListParagraph"/>
-        <w:numPr>
-          <w:ilvl w:val="0"/>
-          <w:numId w:val="2"/>
-        </w:numPr>
-        <w:rPr>
-          <w:rFonts w:cstheme="minorHAnsi"/>
-          <w:b/>
-        </w:rPr>
-      </w:pPr>
-      <w:r>
-        <w:rPr>
-          <w:rFonts w:cstheme="minorHAnsi"/>
-          <w:b/>
-        </w:rPr>
-        <w:t xml:space="preserve">You can call only methods of a component declared inside your component using </w:t>
-      </w:r>
-      <w:proofErr w:type="spellStart"/>
-      <w:r>
-        <w:rPr>
-          <w:rFonts w:cstheme="minorHAnsi"/>
-          <w:b/>
-        </w:rPr>
-        <w:t>ViewChild</w:t>
-      </w:r>
-      <w:proofErr w:type="spellEnd"/>
-      <w:r>
-        <w:rPr>
-          <w:rFonts w:cstheme="minorHAnsi"/>
-          <w:b/>
+        <w:t>What is the difference between directive and component?</w:t>
+      </w:r>
+    </w:p>
+    <w:p>
+      <w:pPr>
+        <w:pStyle w:val="ListParagraph"/>
+        <w:numPr>
+          <w:ilvl w:val="0"/>
+          <w:numId w:val="2"/>
+        </w:numPr>
+        <w:spacing w:after="0"/>
+        <w:rPr>
+          <w:b/>
+        </w:rPr>
+      </w:pPr>
+      <w:r>
+        <w:rPr>
+          <w:b/>
+        </w:rPr>
+        <w:t>What is the difference between directive and pipe?</w:t>
+      </w:r>
+    </w:p>
+    <w:p>
+      <w:pPr>
+        <w:spacing w:after="0"/>
+        <w:ind w:left="720"/>
+        <w:rPr>
+          <w:rStyle w:val="Hyperlink"/>
+          <w:rFonts w:cstheme="minorHAnsi"/>
+        </w:rPr>
+      </w:pPr>
+      <w:hyperlink r:id="rId7" w:history="1">
+        <w:r>
+          <w:rPr>
+            <w:rStyle w:val="Hyperlink"/>
+            <w:rFonts w:cstheme="minorHAnsi"/>
+          </w:rPr>
+          <w:t>https://stackoverflow.com/questions/41966635/angular-directives-vs-   pipes#:~:text=A%20pipe%20gets%20data%20as,with%20some%20kind%20of%20features</w:t>
+        </w:r>
+      </w:hyperlink>
+      <w:r>
+        <w:rPr>
+          <w:rStyle w:val="Hyperlink"/>
+          <w:rFonts w:cstheme="minorHAnsi"/>
         </w:rPr>
         <w:t>.</w:t>
-      </w:r>
-    </w:p>
-    <w:p>
-      <w:pPr>
-        <w:pStyle w:val="ListParagraph"/>
-        <w:numPr>
-          <w:ilvl w:val="0"/>
-          <w:numId w:val="2"/>
-        </w:numPr>
-        <w:rPr>
-          <w:rFonts w:cstheme="minorHAnsi"/>
-          <w:b/>
-        </w:rPr>
-      </w:pPr>
-      <w:r>
-        <w:rPr>
-          <w:rFonts w:cstheme="minorHAnsi"/>
-          <w:b/>
-        </w:rPr>
-        <w:t>If you want to make two different components interact with each other - it should be done via common service.</w:t>
-      </w:r>
-    </w:p>
-    <w:p>
-      <w:pPr>
-        <w:pStyle w:val="ListParagraph"/>
-        <w:numPr>
-          <w:ilvl w:val="0"/>
-          <w:numId w:val="2"/>
-        </w:numPr>
-        <w:rPr>
-          <w:rFonts w:cstheme="minorHAnsi"/>
-          <w:b/>
-        </w:rPr>
-      </w:pPr>
-      <w:r>
-        <w:rPr>
-          <w:rFonts w:cstheme="minorHAnsi"/>
-          <w:b/>
-        </w:rPr>
-        <w:t>14. How does change detection happen in Angular?</w:t>
-      </w:r>
-    </w:p>
-    <w:p>
-      <w:pPr>
-        <w:pStyle w:val="ListParagraph"/>
-        <w:numPr>
-          <w:ilvl w:val="0"/>
-          <w:numId w:val="2"/>
-        </w:numPr>
-        <w:rPr>
-          <w:rFonts w:cstheme="minorHAnsi"/>
-          <w:b/>
-        </w:rPr>
-      </w:pPr>
-      <w:r>
-        <w:rPr>
-          <w:rFonts w:cstheme="minorHAnsi"/>
-          <w:b/>
-        </w:rPr>
-        <w:t xml:space="preserve">15.How to add Singleton and Non </w:t>
-      </w:r>
-      <w:proofErr w:type="spellStart"/>
-      <w:r>
-        <w:rPr>
-          <w:rFonts w:cstheme="minorHAnsi"/>
-          <w:b/>
-        </w:rPr>
-        <w:t>SingleTon</w:t>
-      </w:r>
-      <w:proofErr w:type="spellEnd"/>
-      <w:r>
-        <w:rPr>
-          <w:rFonts w:cstheme="minorHAnsi"/>
-          <w:b/>
-        </w:rPr>
-        <w:t xml:space="preserve"> Service in Angular</w:t>
-      </w:r>
-    </w:p>
-    <w:p>
-      <w:pPr>
-        <w:pStyle w:val="ListParagraph"/>
-        <w:numPr>
-          <w:ilvl w:val="0"/>
-          <w:numId w:val="2"/>
-        </w:numPr>
-        <w:rPr>
-          <w:rFonts w:cstheme="minorHAnsi"/>
-          <w:b/>
-        </w:rPr>
-      </w:pPr>
-      <w:r>
-        <w:rPr>
-          <w:rFonts w:cstheme="minorHAnsi"/>
-          <w:b/>
-        </w:rPr>
-        <w:t>16</w:t>
-      </w:r>
-      <w:proofErr w:type="gramStart"/>
-      <w:r>
-        <w:rPr>
-          <w:rFonts w:cstheme="minorHAnsi"/>
-          <w:b/>
-        </w:rPr>
-        <w:t>.rxjs</w:t>
-      </w:r>
-      <w:proofErr w:type="gramEnd"/>
-      <w:r>
-        <w:rPr>
-          <w:rFonts w:cstheme="minorHAnsi"/>
-          <w:b/>
-        </w:rPr>
-        <w:t xml:space="preserve"> operators </w:t>
-      </w:r>
-      <w:proofErr w:type="spellStart"/>
-      <w:r>
-        <w:rPr>
-          <w:rFonts w:cstheme="minorHAnsi"/>
-          <w:b/>
-        </w:rPr>
-        <w:t>Concat</w:t>
-      </w:r>
-      <w:proofErr w:type="spellEnd"/>
-      <w:r>
-        <w:rPr>
-          <w:rFonts w:cstheme="minorHAnsi"/>
-          <w:b/>
-        </w:rPr>
-        <w:t xml:space="preserve">, Merge? What are different operators in </w:t>
-      </w:r>
-      <w:proofErr w:type="spellStart"/>
-      <w:r>
-        <w:rPr>
-          <w:rFonts w:cstheme="minorHAnsi"/>
-          <w:b/>
-        </w:rPr>
-        <w:t>rxjs</w:t>
-      </w:r>
-      <w:proofErr w:type="spellEnd"/>
-      <w:r>
-        <w:rPr>
-          <w:rFonts w:cstheme="minorHAnsi"/>
-          <w:b/>
-        </w:rPr>
-        <w:t>?</w:t>
-      </w:r>
-    </w:p>
-    <w:p>
-      <w:pPr>
-        <w:pStyle w:val="ListParagraph"/>
-        <w:numPr>
-          <w:ilvl w:val="0"/>
-          <w:numId w:val="2"/>
-        </w:numPr>
-        <w:rPr>
-          <w:rFonts w:cstheme="minorHAnsi"/>
-          <w:b/>
-        </w:rPr>
-      </w:pPr>
-      <w:r>
-        <w:rPr>
-          <w:rFonts w:cstheme="minorHAnsi"/>
-          <w:b/>
-        </w:rPr>
-        <w:t xml:space="preserve">17. What is the Change detection problem in Pipes or </w:t>
-      </w:r>
-      <w:proofErr w:type="spellStart"/>
-      <w:r>
-        <w:rPr>
-          <w:rFonts w:cstheme="minorHAnsi"/>
-          <w:b/>
-        </w:rPr>
-        <w:t>async</w:t>
-      </w:r>
-      <w:proofErr w:type="spellEnd"/>
-      <w:r>
-        <w:rPr>
-          <w:rFonts w:cstheme="minorHAnsi"/>
-          <w:b/>
-        </w:rPr>
-        <w:t xml:space="preserve"> pipe?</w:t>
-      </w:r>
-    </w:p>
-    <w:p>
-      <w:pPr>
-        <w:pStyle w:val="ListParagraph"/>
-        <w:numPr>
-          <w:ilvl w:val="0"/>
-          <w:numId w:val="2"/>
-        </w:numPr>
-        <w:spacing w:after="0"/>
-        <w:rPr>
-          <w:rFonts w:cstheme="minorHAnsi"/>
-          <w:b/>
-        </w:rPr>
-      </w:pPr>
-      <w:r>
-        <w:rPr>
-          <w:rFonts w:cstheme="minorHAnsi"/>
-          <w:b/>
-        </w:rPr>
-        <w:t>Explain pure and impure pipes?</w:t>
       </w:r>
     </w:p>
     <w:p>
@@ -1362,10 +745,41 @@
         <w:spacing w:after="0"/>
         <w:ind w:firstLine="720"/>
         <w:rPr>
-          <w:rFonts w:cstheme="minorHAnsi"/>
-        </w:rPr>
-      </w:pPr>
-      <w:hyperlink r:id="rId7" w:history="1">
+          <w:rStyle w:val="Hyperlink"/>
+          <w:rFonts w:cstheme="minorHAnsi"/>
+        </w:rPr>
+      </w:pPr>
+    </w:p>
+    <w:p>
+      <w:pPr>
+        <w:pStyle w:val="ListParagraph"/>
+        <w:numPr>
+          <w:ilvl w:val="0"/>
+          <w:numId w:val="2"/>
+        </w:numPr>
+        <w:spacing w:after="0"/>
+        <w:rPr>
+          <w:rFonts w:cstheme="minorHAnsi"/>
+          <w:b/>
+        </w:rPr>
+      </w:pPr>
+      <w:r>
+        <w:rPr>
+          <w:rFonts w:cstheme="minorHAnsi"/>
+          <w:b/>
+        </w:rPr>
+        <w:t>Explain pure and impure pipes?</w:t>
+      </w:r>
+    </w:p>
+    <w:p>
+      <w:pPr>
+        <w:spacing w:after="0"/>
+        <w:ind w:firstLine="720"/>
+        <w:rPr>
+          <w:rFonts w:cstheme="minorHAnsi"/>
+        </w:rPr>
+      </w:pPr>
+      <w:hyperlink r:id="rId8" w:history="1">
         <w:r>
           <w:rPr>
             <w:rStyle w:val="Hyperlink"/>
@@ -1377,6 +791,981 @@
     </w:p>
     <w:p>
       <w:pPr>
+        <w:pStyle w:val="ListParagraph"/>
+        <w:rPr>
+          <w:b/>
+        </w:rPr>
+      </w:pPr>
+    </w:p>
+    <w:p>
+      <w:pPr>
+        <w:pStyle w:val="ListParagraph"/>
+        <w:numPr>
+          <w:ilvl w:val="0"/>
+          <w:numId w:val="2"/>
+        </w:numPr>
+        <w:rPr>
+          <w:b/>
+        </w:rPr>
+      </w:pPr>
+      <w:r>
+        <w:rPr>
+          <w:b/>
+        </w:rPr>
+        <w:lastRenderedPageBreak/>
+        <w:t xml:space="preserve">What are the different ways of </w:t>
+      </w:r>
+      <w:r>
+        <w:rPr>
+          <w:b/>
+        </w:rPr>
+        <w:t>communication</w:t>
+      </w:r>
+      <w:r>
+        <w:rPr>
+          <w:b/>
+        </w:rPr>
+        <w:t xml:space="preserve"> among parent, child and </w:t>
+      </w:r>
+      <w:r>
+        <w:rPr>
+          <w:b/>
+        </w:rPr>
+        <w:t>grandchild</w:t>
+      </w:r>
+      <w:r>
+        <w:rPr>
+          <w:b/>
+        </w:rPr>
+        <w:t xml:space="preserve"> components?</w:t>
+      </w:r>
+    </w:p>
+    <w:p>
+      <w:pPr>
+        <w:pStyle w:val="ListParagraph"/>
+        <w:numPr>
+          <w:ilvl w:val="0"/>
+          <w:numId w:val="2"/>
+        </w:numPr>
+        <w:rPr>
+          <w:b/>
+        </w:rPr>
+      </w:pPr>
+      <w:r>
+        <w:rPr>
+          <w:b/>
+        </w:rPr>
+        <w:t>What is Dependency Injection? How DI work in angular?</w:t>
+      </w:r>
+    </w:p>
+    <w:p>
+      <w:pPr>
+        <w:pStyle w:val="ListParagraph"/>
+        <w:numPr>
+          <w:ilvl w:val="0"/>
+          <w:numId w:val="2"/>
+        </w:numPr>
+        <w:rPr>
+          <w:b/>
+        </w:rPr>
+      </w:pPr>
+      <w:r>
+        <w:rPr>
+          <w:b/>
+        </w:rPr>
+        <w:t>What are the differences between JS module and angular module (</w:t>
+      </w:r>
+      <w:proofErr w:type="spellStart"/>
+      <w:r>
+        <w:rPr>
+          <w:b/>
+        </w:rPr>
+        <w:t>NgModule</w:t>
+      </w:r>
+      <w:proofErr w:type="spellEnd"/>
+      <w:r>
+        <w:rPr>
+          <w:b/>
+        </w:rPr>
+        <w:t>)?</w:t>
+      </w:r>
+    </w:p>
+    <w:p>
+      <w:pPr>
+        <w:pStyle w:val="ListParagraph"/>
+        <w:numPr>
+          <w:ilvl w:val="0"/>
+          <w:numId w:val="2"/>
+        </w:numPr>
+        <w:rPr>
+          <w:b/>
+        </w:rPr>
+      </w:pPr>
+      <w:r>
+        <w:rPr>
+          <w:b/>
+        </w:rPr>
+        <w:t xml:space="preserve">Why do we need </w:t>
+      </w:r>
+      <w:proofErr w:type="spellStart"/>
+      <w:r>
+        <w:rPr>
+          <w:b/>
+        </w:rPr>
+        <w:t>NgModule</w:t>
+      </w:r>
+      <w:proofErr w:type="spellEnd"/>
+      <w:r>
+        <w:rPr>
+          <w:b/>
+        </w:rPr>
+        <w:t>? Do components you declared and services you provided inside a module have same scope/visibility?</w:t>
+      </w:r>
+    </w:p>
+    <w:p>
+      <w:pPr>
+        <w:pStyle w:val="ListParagraph"/>
+        <w:numPr>
+          <w:ilvl w:val="0"/>
+          <w:numId w:val="2"/>
+        </w:numPr>
+        <w:rPr>
+          <w:b/>
+        </w:rPr>
+      </w:pPr>
+      <w:r>
+        <w:rPr>
+          <w:b/>
+        </w:rPr>
+        <w:t>If a module is imported for components, do you need to import it in each module needing them or only once?</w:t>
+      </w:r>
+    </w:p>
+    <w:p>
+      <w:pPr>
+        <w:pStyle w:val="ListParagraph"/>
+        <w:numPr>
+          <w:ilvl w:val="0"/>
+          <w:numId w:val="2"/>
+        </w:numPr>
+        <w:rPr>
+          <w:b/>
+        </w:rPr>
+      </w:pPr>
+      <w:r>
+        <w:rPr>
+          <w:b/>
+        </w:rPr>
+        <w:t>If a module is imported for services, do you need to import it in each module needing them or only once?</w:t>
+      </w:r>
+    </w:p>
+    <w:p>
+      <w:pPr>
+        <w:pStyle w:val="ListParagraph"/>
+        <w:numPr>
+          <w:ilvl w:val="0"/>
+          <w:numId w:val="2"/>
+        </w:numPr>
+        <w:rPr>
+          <w:b/>
+        </w:rPr>
+      </w:pPr>
+      <w:r>
+        <w:rPr>
+          <w:b/>
+        </w:rPr>
+        <w:t>When do you lazy-load a module?</w:t>
+      </w:r>
+    </w:p>
+    <w:p>
+      <w:pPr>
+        <w:pStyle w:val="ListParagraph"/>
+        <w:numPr>
+          <w:ilvl w:val="0"/>
+          <w:numId w:val="2"/>
+        </w:numPr>
+        <w:rPr>
+          <w:b/>
+        </w:rPr>
+      </w:pPr>
+      <w:r>
+        <w:rPr>
+          <w:b/>
+        </w:rPr>
+        <w:t>What is the scope of services provided in your lazy-loaded module?</w:t>
+      </w:r>
+    </w:p>
+    <w:p>
+      <w:pPr>
+        <w:pStyle w:val="ListParagraph"/>
+        <w:numPr>
+          <w:ilvl w:val="0"/>
+          <w:numId w:val="2"/>
+        </w:numPr>
+        <w:rPr>
+          <w:b/>
+        </w:rPr>
+      </w:pPr>
+      <w:r>
+        <w:rPr>
+          <w:b/>
+        </w:rPr>
+        <w:t xml:space="preserve">What is a zone? How are </w:t>
+      </w:r>
+      <w:r>
+        <w:rPr>
+          <w:b/>
+        </w:rPr>
+        <w:t>angular</w:t>
+      </w:r>
+      <w:r>
+        <w:rPr>
+          <w:b/>
+        </w:rPr>
+        <w:t xml:space="preserve"> zones helpful?</w:t>
+      </w:r>
+    </w:p>
+    <w:p>
+      <w:pPr>
+        <w:pStyle w:val="ListParagraph"/>
+        <w:numPr>
+          <w:ilvl w:val="0"/>
+          <w:numId w:val="2"/>
+        </w:numPr>
+        <w:rPr>
+          <w:b/>
+        </w:rPr>
+      </w:pPr>
+      <w:r>
+        <w:rPr>
+          <w:b/>
+        </w:rPr>
+        <w:t xml:space="preserve">What is change detection? How </w:t>
+      </w:r>
+      <w:r>
+        <w:rPr>
+          <w:b/>
+        </w:rPr>
+        <w:t>does DOM update</w:t>
+      </w:r>
+      <w:r>
+        <w:rPr>
+          <w:b/>
+        </w:rPr>
+        <w:t xml:space="preserve"> happen in angular?</w:t>
+      </w:r>
+    </w:p>
+    <w:p>
+      <w:pPr>
+        <w:pStyle w:val="ListParagraph"/>
+        <w:numPr>
+          <w:ilvl w:val="0"/>
+          <w:numId w:val="2"/>
+        </w:numPr>
+        <w:rPr>
+          <w:b/>
+        </w:rPr>
+      </w:pPr>
+      <w:proofErr w:type="spellStart"/>
+      <w:r>
+        <w:rPr>
+          <w:b/>
+        </w:rPr>
+        <w:t>Whar</w:t>
+      </w:r>
+      <w:proofErr w:type="spellEnd"/>
+      <w:r>
+        <w:rPr>
+          <w:b/>
+        </w:rPr>
+        <w:t xml:space="preserve"> are the different change detection strategies? Which one should be used and under what circumstances?</w:t>
+      </w:r>
+    </w:p>
+    <w:p>
+      <w:pPr>
+        <w:pStyle w:val="ListParagraph"/>
+        <w:numPr>
+          <w:ilvl w:val="0"/>
+          <w:numId w:val="2"/>
+        </w:numPr>
+        <w:rPr>
+          <w:b/>
+        </w:rPr>
+      </w:pPr>
+      <w:r>
+        <w:rPr>
+          <w:b/>
+        </w:rPr>
+        <w:t>What is an immutable object? When should you use in angular?</w:t>
+      </w:r>
+    </w:p>
+    <w:p>
+      <w:pPr>
+        <w:pStyle w:val="ListParagraph"/>
+        <w:numPr>
+          <w:ilvl w:val="0"/>
+          <w:numId w:val="2"/>
+        </w:numPr>
+        <w:rPr>
+          <w:rFonts w:cstheme="minorHAnsi"/>
+          <w:b/>
+        </w:rPr>
+      </w:pPr>
+      <w:r>
+        <w:rPr>
+          <w:rFonts w:cstheme="minorHAnsi"/>
+          <w:b/>
+        </w:rPr>
+        <w:t xml:space="preserve">Communicate between services </w:t>
+      </w:r>
+      <w:r>
+        <w:rPr>
+          <w:rFonts w:cstheme="minorHAnsi"/>
+          <w:b/>
+        </w:rPr>
+        <w:t>using Behavior</w:t>
+      </w:r>
+      <w:r>
+        <w:rPr>
+          <w:rFonts w:cstheme="minorHAnsi"/>
+          <w:b/>
+        </w:rPr>
+        <w:t xml:space="preserve"> subject</w:t>
+      </w:r>
+    </w:p>
+    <w:p>
+      <w:pPr>
+        <w:pStyle w:val="ListParagraph"/>
+        <w:numPr>
+          <w:ilvl w:val="0"/>
+          <w:numId w:val="2"/>
+        </w:numPr>
+        <w:rPr>
+          <w:rFonts w:cstheme="minorHAnsi"/>
+          <w:b/>
+        </w:rPr>
+      </w:pPr>
+      <w:proofErr w:type="spellStart"/>
+      <w:r>
+        <w:rPr>
+          <w:rFonts w:cstheme="minorHAnsi"/>
+          <w:b/>
+        </w:rPr>
+        <w:t>AuthGaurd</w:t>
+      </w:r>
+      <w:proofErr w:type="spellEnd"/>
+      <w:r>
+        <w:rPr>
+          <w:rFonts w:cstheme="minorHAnsi"/>
+          <w:b/>
+        </w:rPr>
+        <w:t xml:space="preserve"> </w:t>
+      </w:r>
+    </w:p>
+    <w:p>
+      <w:pPr>
+        <w:pStyle w:val="ListParagraph"/>
+        <w:numPr>
+          <w:ilvl w:val="0"/>
+          <w:numId w:val="2"/>
+        </w:numPr>
+        <w:rPr>
+          <w:rFonts w:cstheme="minorHAnsi"/>
+          <w:b/>
+        </w:rPr>
+      </w:pPr>
+      <w:r>
+        <w:rPr>
+          <w:rFonts w:cstheme="minorHAnsi"/>
+          <w:b/>
+        </w:rPr>
+        <w:t xml:space="preserve">How to add headers </w:t>
+      </w:r>
+    </w:p>
+    <w:p>
+      <w:pPr>
+        <w:pStyle w:val="ListParagraph"/>
+        <w:numPr>
+          <w:ilvl w:val="0"/>
+          <w:numId w:val="2"/>
+        </w:numPr>
+        <w:rPr>
+          <w:rFonts w:cstheme="minorHAnsi"/>
+          <w:b/>
+        </w:rPr>
+      </w:pPr>
+      <w:r>
+        <w:rPr>
+          <w:rFonts w:cstheme="minorHAnsi"/>
+          <w:b/>
+        </w:rPr>
+        <w:t xml:space="preserve">How to pass </w:t>
+      </w:r>
+      <w:proofErr w:type="spellStart"/>
+      <w:r>
+        <w:rPr>
+          <w:rFonts w:cstheme="minorHAnsi"/>
+          <w:b/>
+        </w:rPr>
+        <w:t>jwt</w:t>
+      </w:r>
+      <w:proofErr w:type="spellEnd"/>
+      <w:r>
+        <w:rPr>
+          <w:rFonts w:cstheme="minorHAnsi"/>
+          <w:b/>
+        </w:rPr>
+        <w:t xml:space="preserve"> token(Interceptors)</w:t>
+      </w:r>
+    </w:p>
+    <w:p>
+      <w:pPr>
+        <w:pStyle w:val="ListParagraph"/>
+        <w:numPr>
+          <w:ilvl w:val="0"/>
+          <w:numId w:val="2"/>
+        </w:numPr>
+        <w:rPr>
+          <w:rFonts w:cstheme="minorHAnsi"/>
+          <w:b/>
+        </w:rPr>
+      </w:pPr>
+      <w:r>
+        <w:rPr>
+          <w:rFonts w:cstheme="minorHAnsi"/>
+          <w:b/>
+        </w:rPr>
+        <w:t>Lazy loading</w:t>
+      </w:r>
+    </w:p>
+    <w:p>
+      <w:pPr>
+        <w:pStyle w:val="ListParagraph"/>
+        <w:numPr>
+          <w:ilvl w:val="0"/>
+          <w:numId w:val="2"/>
+        </w:numPr>
+        <w:rPr>
+          <w:rFonts w:cstheme="minorHAnsi"/>
+          <w:b/>
+        </w:rPr>
+      </w:pPr>
+      <w:r>
+        <w:rPr>
+          <w:rFonts w:cstheme="minorHAnsi"/>
+          <w:b/>
+        </w:rPr>
+        <w:t>lint</w:t>
+      </w:r>
+    </w:p>
+    <w:p>
+      <w:pPr>
+        <w:pStyle w:val="ListParagraph"/>
+        <w:numPr>
+          <w:ilvl w:val="0"/>
+          <w:numId w:val="2"/>
+        </w:numPr>
+        <w:rPr>
+          <w:rFonts w:cstheme="minorHAnsi"/>
+          <w:b/>
+        </w:rPr>
+      </w:pPr>
+      <w:r>
+        <w:rPr>
+          <w:rFonts w:cstheme="minorHAnsi"/>
+          <w:b/>
+        </w:rPr>
+        <w:t>bubbling</w:t>
+      </w:r>
+    </w:p>
+    <w:p>
+      <w:pPr>
+        <w:pStyle w:val="ListParagraph"/>
+        <w:numPr>
+          <w:ilvl w:val="0"/>
+          <w:numId w:val="2"/>
+        </w:numPr>
+        <w:rPr>
+          <w:rFonts w:cstheme="minorHAnsi"/>
+          <w:b/>
+        </w:rPr>
+      </w:pPr>
+      <w:proofErr w:type="spellStart"/>
+      <w:r>
+        <w:rPr>
+          <w:rFonts w:cstheme="minorHAnsi"/>
+          <w:b/>
+        </w:rPr>
+        <w:t>polyfills</w:t>
+      </w:r>
+      <w:bookmarkStart w:id="0" w:name="_GoBack"/>
+      <w:bookmarkEnd w:id="0"/>
+      <w:proofErr w:type="spellEnd"/>
+    </w:p>
+    <w:p>
+      <w:pPr>
+        <w:pStyle w:val="ListParagraph"/>
+        <w:numPr>
+          <w:ilvl w:val="0"/>
+          <w:numId w:val="2"/>
+        </w:numPr>
+        <w:rPr>
+          <w:rFonts w:cstheme="minorHAnsi"/>
+          <w:b/>
+        </w:rPr>
+      </w:pPr>
+      <w:r>
+        <w:rPr>
+          <w:rFonts w:cstheme="minorHAnsi"/>
+          <w:b/>
+        </w:rPr>
+        <w:t xml:space="preserve">9. </w:t>
+      </w:r>
+      <w:proofErr w:type="spellStart"/>
+      <w:r>
+        <w:rPr>
+          <w:rFonts w:cstheme="minorHAnsi"/>
+          <w:b/>
+        </w:rPr>
+        <w:t>Webpack,gulp</w:t>
+      </w:r>
+      <w:proofErr w:type="spellEnd"/>
+      <w:r>
+        <w:rPr>
+          <w:rFonts w:cstheme="minorHAnsi"/>
+          <w:b/>
+        </w:rPr>
+        <w:t xml:space="preserve"> is for bundling packages </w:t>
+      </w:r>
+    </w:p>
+    <w:p>
+      <w:pPr>
+        <w:pStyle w:val="ListParagraph"/>
+        <w:numPr>
+          <w:ilvl w:val="0"/>
+          <w:numId w:val="2"/>
+        </w:numPr>
+        <w:rPr>
+          <w:rFonts w:cstheme="minorHAnsi"/>
+          <w:b/>
+        </w:rPr>
+      </w:pPr>
+      <w:r>
+        <w:rPr>
+          <w:rFonts w:cstheme="minorHAnsi"/>
+          <w:b/>
+        </w:rPr>
+        <w:t>10 .Form validation states</w:t>
+      </w:r>
+    </w:p>
+    <w:p>
+      <w:pPr>
+        <w:pStyle w:val="ListParagraph"/>
+        <w:numPr>
+          <w:ilvl w:val="0"/>
+          <w:numId w:val="2"/>
+        </w:numPr>
+        <w:rPr>
+          <w:rFonts w:cstheme="minorHAnsi"/>
+          <w:b/>
+        </w:rPr>
+      </w:pPr>
+      <w:r>
+        <w:rPr>
+          <w:rFonts w:cstheme="minorHAnsi"/>
+          <w:b/>
+        </w:rPr>
+        <w:t>11. W</w:t>
+      </w:r>
+      <w:r>
+        <w:rPr>
+          <w:rFonts w:cstheme="minorHAnsi"/>
+          <w:b/>
+        </w:rPr>
+        <w:t xml:space="preserve">hat is </w:t>
+      </w:r>
+      <w:proofErr w:type="spellStart"/>
+      <w:r>
+        <w:rPr>
+          <w:rFonts w:cstheme="minorHAnsi"/>
+          <w:b/>
+        </w:rPr>
+        <w:t>transpiling</w:t>
+      </w:r>
+      <w:proofErr w:type="spellEnd"/>
+      <w:r>
+        <w:rPr>
+          <w:rFonts w:cstheme="minorHAnsi"/>
+          <w:b/>
+        </w:rPr>
+        <w:t>?</w:t>
+      </w:r>
+    </w:p>
+    <w:p>
+      <w:pPr>
+        <w:pStyle w:val="ListParagraph"/>
+        <w:numPr>
+          <w:ilvl w:val="0"/>
+          <w:numId w:val="2"/>
+        </w:numPr>
+        <w:rPr>
+          <w:rFonts w:cstheme="minorHAnsi"/>
+          <w:b/>
+        </w:rPr>
+      </w:pPr>
+      <w:r>
+        <w:rPr>
+          <w:rFonts w:cstheme="minorHAnsi"/>
+          <w:b/>
+        </w:rPr>
+        <w:t>12. How exactly is the rendering of Single Page Happening?</w:t>
+      </w:r>
+    </w:p>
+    <w:p>
+      <w:pPr>
+        <w:pStyle w:val="ListParagraph"/>
+        <w:numPr>
+          <w:ilvl w:val="0"/>
+          <w:numId w:val="2"/>
+        </w:numPr>
+        <w:rPr>
+          <w:rFonts w:cstheme="minorHAnsi"/>
+          <w:b/>
+        </w:rPr>
+      </w:pPr>
+      <w:r>
+        <w:rPr>
+          <w:rFonts w:cstheme="minorHAnsi"/>
+          <w:b/>
+        </w:rPr>
+        <w:t xml:space="preserve">13. </w:t>
+      </w:r>
+      <w:proofErr w:type="gramStart"/>
+      <w:r>
+        <w:rPr>
+          <w:rFonts w:cstheme="minorHAnsi"/>
+          <w:b/>
+        </w:rPr>
+        <w:t>angular :</w:t>
+      </w:r>
+      <w:proofErr w:type="gramEnd"/>
+      <w:r>
+        <w:rPr>
+          <w:rFonts w:cstheme="minorHAnsi"/>
+          <w:b/>
+        </w:rPr>
+        <w:t xml:space="preserve"> How to call a function from One Component in another component.</w:t>
+      </w:r>
+    </w:p>
+    <w:p>
+      <w:pPr>
+        <w:pStyle w:val="ListParagraph"/>
+        <w:numPr>
+          <w:ilvl w:val="0"/>
+          <w:numId w:val="2"/>
+        </w:numPr>
+        <w:rPr>
+          <w:rFonts w:cstheme="minorHAnsi"/>
+          <w:b/>
+        </w:rPr>
+      </w:pPr>
+      <w:r>
+        <w:rPr>
+          <w:rFonts w:cstheme="minorHAnsi"/>
+          <w:b/>
+        </w:rPr>
+        <w:t>1.Inject one component in other component in the constructor</w:t>
+      </w:r>
+    </w:p>
+    <w:p>
+      <w:pPr>
+        <w:pStyle w:val="ListParagraph"/>
+        <w:numPr>
+          <w:ilvl w:val="0"/>
+          <w:numId w:val="2"/>
+        </w:numPr>
+        <w:rPr>
+          <w:rFonts w:cstheme="minorHAnsi"/>
+          <w:b/>
+        </w:rPr>
+      </w:pPr>
+      <w:r>
+        <w:rPr>
+          <w:rFonts w:cstheme="minorHAnsi"/>
+          <w:b/>
+        </w:rPr>
+        <w:t>or 2.@ViewChild</w:t>
+      </w:r>
+    </w:p>
+    <w:p>
+      <w:pPr>
+        <w:pStyle w:val="ListParagraph"/>
+        <w:numPr>
+          <w:ilvl w:val="0"/>
+          <w:numId w:val="2"/>
+        </w:numPr>
+        <w:rPr>
+          <w:rFonts w:cstheme="minorHAnsi"/>
+          <w:b/>
+        </w:rPr>
+      </w:pPr>
+      <w:r>
+        <w:rPr>
+          <w:rFonts w:cstheme="minorHAnsi"/>
+          <w:b/>
+        </w:rPr>
+        <w:t xml:space="preserve">or 3.You can use angular </w:t>
+      </w:r>
+      <w:proofErr w:type="spellStart"/>
+      <w:r>
+        <w:rPr>
+          <w:rFonts w:cstheme="minorHAnsi"/>
+          <w:b/>
+        </w:rPr>
+        <w:t>BehaviorSubject</w:t>
+      </w:r>
+      <w:proofErr w:type="spellEnd"/>
+      <w:r>
+        <w:rPr>
+          <w:rFonts w:cstheme="minorHAnsi"/>
+          <w:b/>
+        </w:rPr>
+        <w:t xml:space="preserve"> for communicating with </w:t>
+      </w:r>
+      <w:proofErr w:type="spellStart"/>
+      <w:r>
+        <w:rPr>
+          <w:rFonts w:cstheme="minorHAnsi"/>
+          <w:b/>
+        </w:rPr>
+        <w:t>non related</w:t>
+      </w:r>
+      <w:proofErr w:type="spellEnd"/>
+      <w:r>
+        <w:rPr>
+          <w:rFonts w:cstheme="minorHAnsi"/>
+          <w:b/>
+        </w:rPr>
+        <w:t xml:space="preserve"> component</w:t>
+      </w:r>
+    </w:p>
+    <w:p>
+      <w:pPr>
+        <w:pStyle w:val="ListParagraph"/>
+        <w:numPr>
+          <w:ilvl w:val="0"/>
+          <w:numId w:val="2"/>
+        </w:numPr>
+        <w:rPr>
+          <w:rFonts w:cstheme="minorHAnsi"/>
+          <w:b/>
+        </w:rPr>
+      </w:pPr>
+      <w:r>
+        <w:rPr>
+          <w:rFonts w:cstheme="minorHAnsi"/>
+          <w:b/>
+        </w:rPr>
+        <w:t xml:space="preserve">You can call only methods of a component declared inside your component using </w:t>
+      </w:r>
+      <w:proofErr w:type="spellStart"/>
+      <w:r>
+        <w:rPr>
+          <w:rFonts w:cstheme="minorHAnsi"/>
+          <w:b/>
+        </w:rPr>
+        <w:t>ViewChild</w:t>
+      </w:r>
+      <w:proofErr w:type="spellEnd"/>
+      <w:r>
+        <w:rPr>
+          <w:rFonts w:cstheme="minorHAnsi"/>
+          <w:b/>
+        </w:rPr>
+        <w:t>.</w:t>
+      </w:r>
+    </w:p>
+    <w:p>
+      <w:pPr>
+        <w:pStyle w:val="ListParagraph"/>
+        <w:numPr>
+          <w:ilvl w:val="0"/>
+          <w:numId w:val="2"/>
+        </w:numPr>
+        <w:rPr>
+          <w:rFonts w:cstheme="minorHAnsi"/>
+          <w:b/>
+        </w:rPr>
+      </w:pPr>
+      <w:r>
+        <w:rPr>
+          <w:rFonts w:cstheme="minorHAnsi"/>
+          <w:b/>
+        </w:rPr>
+        <w:t>If you want to make two different components interact with each other - it should be done via common service.</w:t>
+      </w:r>
+    </w:p>
+    <w:p>
+      <w:pPr>
+        <w:pStyle w:val="ListParagraph"/>
+        <w:numPr>
+          <w:ilvl w:val="0"/>
+          <w:numId w:val="2"/>
+        </w:numPr>
+        <w:rPr>
+          <w:rFonts w:cstheme="minorHAnsi"/>
+          <w:b/>
+        </w:rPr>
+      </w:pPr>
+      <w:r>
+        <w:rPr>
+          <w:rFonts w:cstheme="minorHAnsi"/>
+          <w:b/>
+        </w:rPr>
+        <w:t>14. How does change detection happen in Angular?</w:t>
+      </w:r>
+    </w:p>
+    <w:p>
+      <w:pPr>
+        <w:pStyle w:val="ListParagraph"/>
+        <w:numPr>
+          <w:ilvl w:val="0"/>
+          <w:numId w:val="2"/>
+        </w:numPr>
+        <w:rPr>
+          <w:rFonts w:cstheme="minorHAnsi"/>
+          <w:b/>
+        </w:rPr>
+      </w:pPr>
+      <w:r>
+        <w:rPr>
+          <w:rFonts w:cstheme="minorHAnsi"/>
+          <w:b/>
+        </w:rPr>
+        <w:t xml:space="preserve">15.How to add Singleton and Non </w:t>
+      </w:r>
+      <w:proofErr w:type="spellStart"/>
+      <w:r>
+        <w:rPr>
+          <w:rFonts w:cstheme="minorHAnsi"/>
+          <w:b/>
+        </w:rPr>
+        <w:t>SingleTon</w:t>
+      </w:r>
+      <w:proofErr w:type="spellEnd"/>
+      <w:r>
+        <w:rPr>
+          <w:rFonts w:cstheme="minorHAnsi"/>
+          <w:b/>
+        </w:rPr>
+        <w:t xml:space="preserve"> Service in Angular</w:t>
+      </w:r>
+    </w:p>
+    <w:p>
+      <w:pPr>
+        <w:pStyle w:val="ListParagraph"/>
+        <w:numPr>
+          <w:ilvl w:val="0"/>
+          <w:numId w:val="2"/>
+        </w:numPr>
+        <w:rPr>
+          <w:rFonts w:cstheme="minorHAnsi"/>
+          <w:b/>
+        </w:rPr>
+      </w:pPr>
+      <w:r>
+        <w:rPr>
+          <w:rFonts w:cstheme="minorHAnsi"/>
+          <w:b/>
+        </w:rPr>
+        <w:t>16</w:t>
+      </w:r>
+      <w:proofErr w:type="gramStart"/>
+      <w:r>
+        <w:rPr>
+          <w:rFonts w:cstheme="minorHAnsi"/>
+          <w:b/>
+        </w:rPr>
+        <w:t>.rxjs</w:t>
+      </w:r>
+      <w:proofErr w:type="gramEnd"/>
+      <w:r>
+        <w:rPr>
+          <w:rFonts w:cstheme="minorHAnsi"/>
+          <w:b/>
+        </w:rPr>
+        <w:t xml:space="preserve"> operators </w:t>
+      </w:r>
+      <w:proofErr w:type="spellStart"/>
+      <w:r>
+        <w:rPr>
+          <w:rFonts w:cstheme="minorHAnsi"/>
+          <w:b/>
+        </w:rPr>
+        <w:t>Concat</w:t>
+      </w:r>
+      <w:proofErr w:type="spellEnd"/>
+      <w:r>
+        <w:rPr>
+          <w:rFonts w:cstheme="minorHAnsi"/>
+          <w:b/>
+        </w:rPr>
+        <w:t xml:space="preserve">, Merge? What are different operators in </w:t>
+      </w:r>
+      <w:proofErr w:type="spellStart"/>
+      <w:r>
+        <w:rPr>
+          <w:rFonts w:cstheme="minorHAnsi"/>
+          <w:b/>
+        </w:rPr>
+        <w:t>rxjs</w:t>
+      </w:r>
+      <w:proofErr w:type="spellEnd"/>
+      <w:r>
+        <w:rPr>
+          <w:rFonts w:cstheme="minorHAnsi"/>
+          <w:b/>
+        </w:rPr>
+        <w:t>?</w:t>
+      </w:r>
+    </w:p>
+    <w:p>
+      <w:pPr>
+        <w:pStyle w:val="ListParagraph"/>
+        <w:numPr>
+          <w:ilvl w:val="0"/>
+          <w:numId w:val="2"/>
+        </w:numPr>
+        <w:rPr>
+          <w:rFonts w:cstheme="minorHAnsi"/>
+          <w:b/>
+        </w:rPr>
+      </w:pPr>
+      <w:r>
+        <w:rPr>
+          <w:rFonts w:cstheme="minorHAnsi"/>
+          <w:b/>
+        </w:rPr>
+        <w:t xml:space="preserve">17. What is the Change detection problem in Pipes or </w:t>
+      </w:r>
+      <w:proofErr w:type="spellStart"/>
+      <w:r>
+        <w:rPr>
+          <w:rFonts w:cstheme="minorHAnsi"/>
+          <w:b/>
+        </w:rPr>
+        <w:t>async</w:t>
+      </w:r>
+      <w:proofErr w:type="spellEnd"/>
+      <w:r>
+        <w:rPr>
+          <w:rFonts w:cstheme="minorHAnsi"/>
+          <w:b/>
+        </w:rPr>
+        <w:t xml:space="preserve"> pipe?</w:t>
+      </w:r>
+    </w:p>
+    <w:p>
+      <w:pPr>
         <w:spacing w:after="0"/>
         <w:ind w:firstLine="720"/>
         <w:rPr>
@@ -1912,495 +2301,433 @@
           <w:rFonts w:cstheme="minorHAnsi"/>
           <w:b/>
         </w:rPr>
+        <w:t>What are the different ways to bind data in angular?</w:t>
+      </w:r>
+    </w:p>
+    <w:p>
+      <w:pPr>
+        <w:pStyle w:val="ListParagraph"/>
+        <w:numPr>
+          <w:ilvl w:val="0"/>
+          <w:numId w:val="2"/>
+        </w:numPr>
+        <w:rPr>
+          <w:rFonts w:cstheme="minorHAnsi"/>
+          <w:b/>
+        </w:rPr>
+      </w:pPr>
+      <w:r>
+        <w:rPr>
+          <w:rFonts w:cstheme="minorHAnsi"/>
+          <w:b/>
+        </w:rPr>
+        <w:t xml:space="preserve">What is the use of </w:t>
+      </w:r>
+      <w:proofErr w:type="spellStart"/>
+      <w:r>
+        <w:rPr>
+          <w:rFonts w:cstheme="minorHAnsi"/>
+          <w:b/>
+        </w:rPr>
+        <w:t>package.json</w:t>
+      </w:r>
+      <w:proofErr w:type="spellEnd"/>
+      <w:r>
+        <w:rPr>
+          <w:rFonts w:cstheme="minorHAnsi"/>
+          <w:b/>
+        </w:rPr>
+        <w:t>?</w:t>
+      </w:r>
+    </w:p>
+    <w:p>
+      <w:pPr>
+        <w:pStyle w:val="ListParagraph"/>
+        <w:numPr>
+          <w:ilvl w:val="0"/>
+          <w:numId w:val="2"/>
+        </w:numPr>
+        <w:rPr>
+          <w:rFonts w:cstheme="minorHAnsi"/>
+          <w:b/>
+        </w:rPr>
+      </w:pPr>
+      <w:r>
+        <w:rPr>
+          <w:rFonts w:cstheme="minorHAnsi"/>
+          <w:b/>
+        </w:rPr>
+        <w:t>How can you support backward compatibility in angular app?</w:t>
+      </w:r>
+    </w:p>
+    <w:p>
+      <w:pPr>
+        <w:pStyle w:val="ListParagraph"/>
+        <w:numPr>
+          <w:ilvl w:val="0"/>
+          <w:numId w:val="2"/>
+        </w:numPr>
+        <w:rPr>
+          <w:rFonts w:cstheme="minorHAnsi"/>
+          <w:b/>
+        </w:rPr>
+      </w:pPr>
+      <w:r>
+        <w:rPr>
+          <w:rFonts w:cstheme="minorHAnsi"/>
+          <w:b/>
+        </w:rPr>
+        <w:t xml:space="preserve">What is </w:t>
+      </w:r>
+      <w:proofErr w:type="spellStart"/>
+      <w:r>
+        <w:rPr>
+          <w:rFonts w:cstheme="minorHAnsi"/>
+          <w:b/>
+        </w:rPr>
+        <w:t>ngModule</w:t>
+      </w:r>
+      <w:proofErr w:type="spellEnd"/>
+      <w:r>
+        <w:rPr>
+          <w:rFonts w:cstheme="minorHAnsi"/>
+          <w:b/>
+        </w:rPr>
+        <w:t>? How is it different from JS module?</w:t>
+      </w:r>
+    </w:p>
+    <w:p>
+      <w:pPr>
+        <w:pStyle w:val="ListParagraph"/>
+        <w:numPr>
+          <w:ilvl w:val="0"/>
+          <w:numId w:val="2"/>
+        </w:numPr>
+        <w:rPr>
+          <w:rFonts w:cstheme="minorHAnsi"/>
+          <w:b/>
+        </w:rPr>
+      </w:pPr>
+      <w:r>
+        <w:rPr>
+          <w:rFonts w:cstheme="minorHAnsi"/>
+          <w:b/>
+        </w:rPr>
+        <w:t>How components can communicate with one another?</w:t>
+      </w:r>
+    </w:p>
+    <w:p>
+      <w:pPr>
+        <w:pStyle w:val="ListParagraph"/>
+        <w:numPr>
+          <w:ilvl w:val="0"/>
+          <w:numId w:val="2"/>
+        </w:numPr>
+        <w:rPr>
+          <w:rFonts w:cstheme="minorHAnsi"/>
+          <w:b/>
+        </w:rPr>
+      </w:pPr>
+      <w:proofErr w:type="gramStart"/>
+      <w:r>
+        <w:rPr>
+          <w:rFonts w:cstheme="minorHAnsi"/>
+          <w:b/>
+        </w:rPr>
+        <w:t>what</w:t>
+      </w:r>
+      <w:proofErr w:type="gramEnd"/>
+      <w:r>
+        <w:rPr>
+          <w:rFonts w:cstheme="minorHAnsi"/>
+          <w:b/>
+        </w:rPr>
+        <w:t xml:space="preserve"> is the use of </w:t>
+      </w:r>
+      <w:proofErr w:type="spellStart"/>
+      <w:r>
+        <w:rPr>
+          <w:rFonts w:cstheme="minorHAnsi"/>
+          <w:b/>
+        </w:rPr>
+        <w:t>metatag</w:t>
+      </w:r>
+      <w:proofErr w:type="spellEnd"/>
+      <w:r>
+        <w:rPr>
+          <w:rFonts w:cstheme="minorHAnsi"/>
+          <w:b/>
+        </w:rPr>
+        <w:t xml:space="preserve"> in html?</w:t>
+      </w:r>
+    </w:p>
+    <w:p>
+      <w:pPr>
+        <w:pStyle w:val="ListParagraph"/>
+        <w:numPr>
+          <w:ilvl w:val="0"/>
+          <w:numId w:val="2"/>
+        </w:numPr>
+        <w:rPr>
+          <w:rFonts w:cstheme="minorHAnsi"/>
+          <w:b/>
+        </w:rPr>
+      </w:pPr>
+      <w:proofErr w:type="gramStart"/>
+      <w:r>
+        <w:rPr>
+          <w:rFonts w:cstheme="minorHAnsi"/>
+          <w:b/>
+        </w:rPr>
+        <w:t>what</w:t>
+      </w:r>
+      <w:proofErr w:type="gramEnd"/>
+      <w:r>
+        <w:rPr>
+          <w:rFonts w:cstheme="minorHAnsi"/>
+          <w:b/>
+        </w:rPr>
+        <w:t xml:space="preserve"> is the use of </w:t>
+      </w:r>
+      <w:proofErr w:type="spellStart"/>
+      <w:r>
+        <w:rPr>
+          <w:rFonts w:cstheme="minorHAnsi"/>
+          <w:b/>
+        </w:rPr>
+        <w:t>doctype</w:t>
+      </w:r>
+      <w:proofErr w:type="spellEnd"/>
+      <w:r>
+        <w:rPr>
+          <w:rFonts w:cstheme="minorHAnsi"/>
+          <w:b/>
+        </w:rPr>
+        <w:t>?</w:t>
+      </w:r>
+    </w:p>
+    <w:p>
+      <w:pPr>
+        <w:pStyle w:val="ListParagraph"/>
+        <w:numPr>
+          <w:ilvl w:val="0"/>
+          <w:numId w:val="2"/>
+        </w:numPr>
+        <w:rPr>
+          <w:rFonts w:cstheme="minorHAnsi"/>
+          <w:b/>
+        </w:rPr>
+      </w:pPr>
+      <w:proofErr w:type="gramStart"/>
+      <w:r>
+        <w:rPr>
+          <w:rFonts w:cstheme="minorHAnsi"/>
+          <w:b/>
+        </w:rPr>
+        <w:t>media</w:t>
+      </w:r>
+      <w:proofErr w:type="gramEnd"/>
+      <w:r>
+        <w:rPr>
+          <w:rFonts w:cstheme="minorHAnsi"/>
+          <w:b/>
+        </w:rPr>
+        <w:t xml:space="preserve"> queries in html/</w:t>
+      </w:r>
+      <w:proofErr w:type="spellStart"/>
+      <w:r>
+        <w:rPr>
+          <w:rFonts w:cstheme="minorHAnsi"/>
+          <w:b/>
+        </w:rPr>
+        <w:t>css</w:t>
+      </w:r>
+      <w:proofErr w:type="spellEnd"/>
+      <w:r>
+        <w:rPr>
+          <w:rFonts w:cstheme="minorHAnsi"/>
+          <w:b/>
+        </w:rPr>
+        <w:t>?</w:t>
+      </w:r>
+    </w:p>
+    <w:p>
+      <w:pPr>
+        <w:pStyle w:val="ListParagraph"/>
+        <w:numPr>
+          <w:ilvl w:val="0"/>
+          <w:numId w:val="2"/>
+        </w:numPr>
+        <w:rPr>
+          <w:rFonts w:cstheme="minorHAnsi"/>
+          <w:b/>
+        </w:rPr>
+      </w:pPr>
+      <w:r>
+        <w:rPr>
+          <w:rFonts w:cstheme="minorHAnsi"/>
+          <w:b/>
+        </w:rPr>
+        <w:t xml:space="preserve">Given an array, you want to reverse all </w:t>
+      </w:r>
+      <w:proofErr w:type="spellStart"/>
+      <w:r>
+        <w:rPr>
+          <w:rFonts w:cstheme="minorHAnsi"/>
+          <w:b/>
+        </w:rPr>
+        <w:t>accross</w:t>
+      </w:r>
+      <w:proofErr w:type="spellEnd"/>
+      <w:r>
+        <w:rPr>
+          <w:rFonts w:cstheme="minorHAnsi"/>
+          <w:b/>
+        </w:rPr>
+        <w:t xml:space="preserve"> the application? How would you solve it? Are you</w:t>
+      </w:r>
+    </w:p>
+    <w:p>
+      <w:pPr>
+        <w:pStyle w:val="ListParagraph"/>
+        <w:rPr>
+          <w:rFonts w:cstheme="minorHAnsi"/>
+          <w:b/>
+        </w:rPr>
+      </w:pPr>
+      <w:proofErr w:type="gramStart"/>
+      <w:r>
+        <w:rPr>
+          <w:rFonts w:cstheme="minorHAnsi"/>
+          <w:b/>
+        </w:rPr>
+        <w:t>going</w:t>
+      </w:r>
+      <w:proofErr w:type="gramEnd"/>
+      <w:r>
+        <w:rPr>
+          <w:rFonts w:cstheme="minorHAnsi"/>
+          <w:b/>
+        </w:rPr>
+        <w:t xml:space="preserve"> to reverse it? - </w:t>
+      </w:r>
+      <w:proofErr w:type="gramStart"/>
+      <w:r>
+        <w:rPr>
+          <w:rFonts w:cstheme="minorHAnsi"/>
+          <w:b/>
+        </w:rPr>
+        <w:t>we</w:t>
+      </w:r>
+      <w:proofErr w:type="gramEnd"/>
+      <w:r>
+        <w:rPr>
+          <w:rFonts w:cstheme="minorHAnsi"/>
+          <w:b/>
+        </w:rPr>
+        <w:t xml:space="preserve"> can add method to </w:t>
+      </w:r>
+      <w:proofErr w:type="spellStart"/>
+      <w:r>
+        <w:rPr>
+          <w:rFonts w:cstheme="minorHAnsi"/>
+          <w:b/>
+        </w:rPr>
+        <w:t>Array.prototype</w:t>
+      </w:r>
+      <w:proofErr w:type="spellEnd"/>
+      <w:r>
+        <w:rPr>
+          <w:rFonts w:cstheme="minorHAnsi"/>
+          <w:b/>
+        </w:rPr>
+        <w:t xml:space="preserve"> and so will be available at all places in code.</w:t>
+      </w:r>
+    </w:p>
+    <w:p>
+      <w:pPr>
+        <w:pStyle w:val="ListParagraph"/>
+        <w:numPr>
+          <w:ilvl w:val="0"/>
+          <w:numId w:val="2"/>
+        </w:numPr>
+        <w:rPr>
+          <w:rFonts w:cstheme="minorHAnsi"/>
+          <w:b/>
+        </w:rPr>
+      </w:pPr>
+      <w:r>
+        <w:rPr>
+          <w:rFonts w:cstheme="minorHAnsi"/>
+          <w:b/>
+        </w:rPr>
+        <w:t xml:space="preserve">What is the difference between </w:t>
+      </w:r>
+      <w:proofErr w:type="spellStart"/>
+      <w:r>
+        <w:rPr>
+          <w:rFonts w:cstheme="minorHAnsi"/>
+          <w:b/>
+        </w:rPr>
+        <w:t>ngif</w:t>
+      </w:r>
+      <w:proofErr w:type="spellEnd"/>
+      <w:r>
+        <w:rPr>
+          <w:rFonts w:cstheme="minorHAnsi"/>
+          <w:b/>
+        </w:rPr>
+        <w:t xml:space="preserve"> and </w:t>
+      </w:r>
+      <w:proofErr w:type="spellStart"/>
+      <w:r>
+        <w:rPr>
+          <w:rFonts w:cstheme="minorHAnsi"/>
+          <w:b/>
+        </w:rPr>
+        <w:t>ngHide</w:t>
+      </w:r>
+      <w:proofErr w:type="spellEnd"/>
+      <w:r>
+        <w:rPr>
+          <w:rFonts w:cstheme="minorHAnsi"/>
+          <w:b/>
+        </w:rPr>
+        <w:t>?</w:t>
+      </w:r>
+    </w:p>
+    <w:p>
+      <w:pPr>
+        <w:pStyle w:val="ListParagraph"/>
+        <w:numPr>
+          <w:ilvl w:val="0"/>
+          <w:numId w:val="2"/>
+        </w:numPr>
+        <w:rPr>
+          <w:rFonts w:cstheme="minorHAnsi"/>
+          <w:b/>
+        </w:rPr>
+      </w:pPr>
+      <w:r>
+        <w:rPr>
+          <w:rFonts w:cstheme="minorHAnsi"/>
+          <w:b/>
+        </w:rPr>
+        <w:t>What is pipe? What are the uses of pipe?</w:t>
+      </w:r>
+    </w:p>
+    <w:p/>
+    <w:p>
+      <w:r>
+        <w:rPr>
+          <w:noProof/>
+        </w:rPr>
         <w:lastRenderedPageBreak/>
-        <w:t>What are the different ways to bind data in angular?</w:t>
-      </w:r>
-    </w:p>
-    <w:p>
-      <w:pPr>
-        <w:pStyle w:val="ListParagraph"/>
-        <w:numPr>
-          <w:ilvl w:val="0"/>
-          <w:numId w:val="2"/>
-        </w:numPr>
-        <w:rPr>
-          <w:rFonts w:cstheme="minorHAnsi"/>
-          <w:b/>
-        </w:rPr>
-      </w:pPr>
-      <w:r>
-        <w:rPr>
-          <w:rFonts w:cstheme="minorHAnsi"/>
-          <w:b/>
-        </w:rPr>
-        <w:t xml:space="preserve">What is the use of </w:t>
-      </w:r>
-      <w:proofErr w:type="spellStart"/>
-      <w:r>
-        <w:rPr>
-          <w:rFonts w:cstheme="minorHAnsi"/>
-          <w:b/>
-        </w:rPr>
-        <w:t>package.json</w:t>
-      </w:r>
-      <w:proofErr w:type="spellEnd"/>
-      <w:r>
-        <w:rPr>
-          <w:rFonts w:cstheme="minorHAnsi"/>
-          <w:b/>
-        </w:rPr>
-        <w:t>?</w:t>
-      </w:r>
-    </w:p>
-    <w:p>
-      <w:pPr>
-        <w:pStyle w:val="ListParagraph"/>
-        <w:numPr>
-          <w:ilvl w:val="0"/>
-          <w:numId w:val="2"/>
-        </w:numPr>
-        <w:rPr>
-          <w:rFonts w:cstheme="minorHAnsi"/>
-          <w:b/>
-        </w:rPr>
-      </w:pPr>
-      <w:r>
-        <w:rPr>
-          <w:rFonts w:cstheme="minorHAnsi"/>
-          <w:b/>
-        </w:rPr>
-        <w:t>What is directive? Give an example.</w:t>
-      </w:r>
-    </w:p>
-    <w:p>
-      <w:pPr>
-        <w:pStyle w:val="ListParagraph"/>
-        <w:numPr>
-          <w:ilvl w:val="0"/>
-          <w:numId w:val="2"/>
-        </w:numPr>
-        <w:rPr>
-          <w:rFonts w:cstheme="minorHAnsi"/>
-          <w:b/>
-        </w:rPr>
-      </w:pPr>
-      <w:r>
-        <w:rPr>
-          <w:rFonts w:cstheme="minorHAnsi"/>
-          <w:b/>
-        </w:rPr>
-        <w:t>How can you support backward compatibility in angular app?</w:t>
-      </w:r>
-    </w:p>
-    <w:p>
-      <w:pPr>
-        <w:pStyle w:val="ListParagraph"/>
-        <w:numPr>
-          <w:ilvl w:val="0"/>
-          <w:numId w:val="2"/>
-        </w:numPr>
-        <w:rPr>
-          <w:rFonts w:cstheme="minorHAnsi"/>
-          <w:b/>
-        </w:rPr>
-      </w:pPr>
-      <w:r>
-        <w:rPr>
-          <w:rFonts w:cstheme="minorHAnsi"/>
-          <w:b/>
-        </w:rPr>
-        <w:t xml:space="preserve">What is </w:t>
-      </w:r>
-      <w:proofErr w:type="spellStart"/>
-      <w:r>
-        <w:rPr>
-          <w:rFonts w:cstheme="minorHAnsi"/>
-          <w:b/>
-        </w:rPr>
-        <w:t>ngModule</w:t>
-      </w:r>
-      <w:proofErr w:type="spellEnd"/>
-      <w:r>
-        <w:rPr>
-          <w:rFonts w:cstheme="minorHAnsi"/>
-          <w:b/>
-        </w:rPr>
-        <w:t>? How is it different from JS module?</w:t>
-      </w:r>
-    </w:p>
-    <w:p>
-      <w:pPr>
-        <w:pStyle w:val="ListParagraph"/>
-        <w:numPr>
-          <w:ilvl w:val="0"/>
-          <w:numId w:val="2"/>
-        </w:numPr>
-        <w:rPr>
-          <w:rFonts w:cstheme="minorHAnsi"/>
-          <w:b/>
-        </w:rPr>
-      </w:pPr>
-      <w:r>
-        <w:rPr>
-          <w:rFonts w:cstheme="minorHAnsi"/>
-          <w:b/>
-        </w:rPr>
-        <w:t>How components can communicate with one another?</w:t>
-      </w:r>
-    </w:p>
-    <w:p>
-      <w:pPr>
-        <w:pStyle w:val="ListParagraph"/>
-        <w:numPr>
-          <w:ilvl w:val="0"/>
-          <w:numId w:val="2"/>
-        </w:numPr>
-        <w:rPr>
-          <w:rFonts w:cstheme="minorHAnsi"/>
-          <w:b/>
-        </w:rPr>
-      </w:pPr>
-      <w:proofErr w:type="gramStart"/>
-      <w:r>
-        <w:rPr>
-          <w:rFonts w:cstheme="minorHAnsi"/>
-          <w:b/>
-        </w:rPr>
-        <w:t>what</w:t>
-      </w:r>
-      <w:proofErr w:type="gramEnd"/>
-      <w:r>
-        <w:rPr>
-          <w:rFonts w:cstheme="minorHAnsi"/>
-          <w:b/>
-        </w:rPr>
-        <w:t xml:space="preserve"> is the use of </w:t>
-      </w:r>
-      <w:proofErr w:type="spellStart"/>
-      <w:r>
-        <w:rPr>
-          <w:rFonts w:cstheme="minorHAnsi"/>
-          <w:b/>
-        </w:rPr>
-        <w:t>metatag</w:t>
-      </w:r>
-      <w:proofErr w:type="spellEnd"/>
-      <w:r>
-        <w:rPr>
-          <w:rFonts w:cstheme="minorHAnsi"/>
-          <w:b/>
-        </w:rPr>
-        <w:t xml:space="preserve"> in html?</w:t>
-      </w:r>
-    </w:p>
-    <w:p>
-      <w:pPr>
-        <w:pStyle w:val="ListParagraph"/>
-        <w:numPr>
-          <w:ilvl w:val="0"/>
-          <w:numId w:val="2"/>
-        </w:numPr>
-        <w:rPr>
-          <w:rFonts w:cstheme="minorHAnsi"/>
-          <w:b/>
-        </w:rPr>
-      </w:pPr>
-      <w:proofErr w:type="gramStart"/>
-      <w:r>
-        <w:rPr>
-          <w:rFonts w:cstheme="minorHAnsi"/>
-          <w:b/>
-        </w:rPr>
-        <w:t>what</w:t>
-      </w:r>
-      <w:proofErr w:type="gramEnd"/>
-      <w:r>
-        <w:rPr>
-          <w:rFonts w:cstheme="minorHAnsi"/>
-          <w:b/>
-        </w:rPr>
-        <w:t xml:space="preserve"> is the use of </w:t>
-      </w:r>
-      <w:proofErr w:type="spellStart"/>
-      <w:r>
-        <w:rPr>
-          <w:rFonts w:cstheme="minorHAnsi"/>
-          <w:b/>
-        </w:rPr>
-        <w:t>doctype</w:t>
-      </w:r>
-      <w:proofErr w:type="spellEnd"/>
-      <w:r>
-        <w:rPr>
-          <w:rFonts w:cstheme="minorHAnsi"/>
-          <w:b/>
-        </w:rPr>
-        <w:t>?</w:t>
-      </w:r>
-    </w:p>
-    <w:p>
-      <w:pPr>
-        <w:pStyle w:val="ListParagraph"/>
-        <w:numPr>
-          <w:ilvl w:val="0"/>
-          <w:numId w:val="2"/>
-        </w:numPr>
-        <w:rPr>
-          <w:rFonts w:cstheme="minorHAnsi"/>
-          <w:b/>
-        </w:rPr>
-      </w:pPr>
-      <w:proofErr w:type="gramStart"/>
-      <w:r>
-        <w:rPr>
-          <w:rFonts w:cstheme="minorHAnsi"/>
-          <w:b/>
-        </w:rPr>
-        <w:t>media</w:t>
-      </w:r>
-      <w:proofErr w:type="gramEnd"/>
-      <w:r>
-        <w:rPr>
-          <w:rFonts w:cstheme="minorHAnsi"/>
-          <w:b/>
-        </w:rPr>
-        <w:t xml:space="preserve"> queries in html/</w:t>
-      </w:r>
-      <w:proofErr w:type="spellStart"/>
-      <w:r>
-        <w:rPr>
-          <w:rFonts w:cstheme="minorHAnsi"/>
-          <w:b/>
-        </w:rPr>
-        <w:t>css</w:t>
-      </w:r>
-      <w:proofErr w:type="spellEnd"/>
-      <w:r>
-        <w:rPr>
-          <w:rFonts w:cstheme="minorHAnsi"/>
-          <w:b/>
-        </w:rPr>
-        <w:t>?</w:t>
-      </w:r>
-    </w:p>
-    <w:p>
-      <w:pPr>
-        <w:pStyle w:val="ListParagraph"/>
-        <w:numPr>
-          <w:ilvl w:val="0"/>
-          <w:numId w:val="2"/>
-        </w:numPr>
-        <w:rPr>
-          <w:rFonts w:cstheme="minorHAnsi"/>
-          <w:b/>
-        </w:rPr>
-      </w:pPr>
-      <w:r>
-        <w:rPr>
-          <w:rFonts w:cstheme="minorHAnsi"/>
-          <w:b/>
-        </w:rPr>
-        <w:t xml:space="preserve">Given an array, you want to reverse all </w:t>
-      </w:r>
-      <w:proofErr w:type="spellStart"/>
-      <w:r>
-        <w:rPr>
-          <w:rFonts w:cstheme="minorHAnsi"/>
-          <w:b/>
-        </w:rPr>
-        <w:t>accross</w:t>
-      </w:r>
-      <w:proofErr w:type="spellEnd"/>
-      <w:r>
-        <w:rPr>
-          <w:rFonts w:cstheme="minorHAnsi"/>
-          <w:b/>
-        </w:rPr>
-        <w:t xml:space="preserve"> the application? How would you solve it? Are you</w:t>
-      </w:r>
-    </w:p>
-    <w:p>
-      <w:pPr>
-        <w:pStyle w:val="ListParagraph"/>
-        <w:rPr>
-          <w:rFonts w:cstheme="minorHAnsi"/>
-          <w:b/>
-        </w:rPr>
-      </w:pPr>
-      <w:proofErr w:type="gramStart"/>
-      <w:r>
-        <w:rPr>
-          <w:rFonts w:cstheme="minorHAnsi"/>
-          <w:b/>
-        </w:rPr>
-        <w:t>going</w:t>
-      </w:r>
-      <w:proofErr w:type="gramEnd"/>
-      <w:r>
-        <w:rPr>
-          <w:rFonts w:cstheme="minorHAnsi"/>
-          <w:b/>
-        </w:rPr>
-        <w:t xml:space="preserve"> to reverse it? - </w:t>
-      </w:r>
-      <w:proofErr w:type="gramStart"/>
-      <w:r>
-        <w:rPr>
-          <w:rFonts w:cstheme="minorHAnsi"/>
-          <w:b/>
-        </w:rPr>
-        <w:t>we</w:t>
-      </w:r>
-      <w:proofErr w:type="gramEnd"/>
-      <w:r>
-        <w:rPr>
-          <w:rFonts w:cstheme="minorHAnsi"/>
-          <w:b/>
-        </w:rPr>
-        <w:t xml:space="preserve"> can add method to </w:t>
-      </w:r>
-      <w:proofErr w:type="spellStart"/>
-      <w:r>
-        <w:rPr>
-          <w:rFonts w:cstheme="minorHAnsi"/>
-          <w:b/>
-        </w:rPr>
-        <w:t>Array.prototype</w:t>
-      </w:r>
-      <w:proofErr w:type="spellEnd"/>
-      <w:r>
-        <w:rPr>
-          <w:rFonts w:cstheme="minorHAnsi"/>
-          <w:b/>
-        </w:rPr>
-        <w:t xml:space="preserve"> and so will be available at all places in code.</w:t>
-      </w:r>
-    </w:p>
-    <w:p>
-      <w:pPr>
-        <w:pStyle w:val="ListParagraph"/>
-        <w:numPr>
-          <w:ilvl w:val="0"/>
-          <w:numId w:val="2"/>
-        </w:numPr>
-        <w:rPr>
-          <w:rFonts w:cstheme="minorHAnsi"/>
-          <w:b/>
-        </w:rPr>
-      </w:pPr>
-      <w:r>
-        <w:rPr>
-          <w:rFonts w:cstheme="minorHAnsi"/>
-          <w:b/>
-        </w:rPr>
-        <w:t xml:space="preserve">What is the difference between </w:t>
-      </w:r>
-      <w:proofErr w:type="spellStart"/>
-      <w:r>
-        <w:rPr>
-          <w:rFonts w:cstheme="minorHAnsi"/>
-          <w:b/>
-        </w:rPr>
-        <w:t>ngif</w:t>
-      </w:r>
-      <w:proofErr w:type="spellEnd"/>
-      <w:r>
-        <w:rPr>
-          <w:rFonts w:cstheme="minorHAnsi"/>
-          <w:b/>
-        </w:rPr>
-        <w:t xml:space="preserve"> and </w:t>
-      </w:r>
-      <w:proofErr w:type="spellStart"/>
-      <w:r>
-        <w:rPr>
-          <w:rFonts w:cstheme="minorHAnsi"/>
-          <w:b/>
-        </w:rPr>
-        <w:t>ngHide</w:t>
-      </w:r>
-      <w:proofErr w:type="spellEnd"/>
-      <w:r>
-        <w:rPr>
-          <w:rFonts w:cstheme="minorHAnsi"/>
-          <w:b/>
-        </w:rPr>
-        <w:t>?</w:t>
-      </w:r>
-    </w:p>
-    <w:p>
-      <w:pPr>
-        <w:pStyle w:val="ListParagraph"/>
-        <w:numPr>
-          <w:ilvl w:val="0"/>
-          <w:numId w:val="2"/>
-        </w:numPr>
-        <w:rPr>
-          <w:rFonts w:cstheme="minorHAnsi"/>
-          <w:b/>
-        </w:rPr>
-      </w:pPr>
-      <w:r>
-        <w:rPr>
-          <w:rFonts w:cstheme="minorHAnsi"/>
-          <w:b/>
-        </w:rPr>
-        <w:t>What is pipe? What are the uses of pipe?</w:t>
-      </w:r>
-    </w:p>
-    <w:p/>
-    <w:p>
-      <w:r>
-        <w:rPr>
-          <w:noProof/>
-        </w:rPr>
         <w:drawing>
           <wp:inline distT="0" distB="0" distL="0" distR="0" wp14:anchorId="20C44ECA" wp14:editId="37C397E4">
             <wp:extent cx="5943600" cy="2463800"/>
             <wp:effectExtent l="0" t="0" r="0" b="0"/>
             <wp:docPr id="1" name="Picture 1"/>
-            <wp:cNvGraphicFramePr>
-              <a:graphicFrameLocks xmlns:a="http://schemas.openxmlformats.org/drawingml/2006/main" noChangeAspect="1"/>
-            </wp:cNvGraphicFramePr>
-            <a:graphic xmlns:a="http://schemas.openxmlformats.org/drawingml/2006/main">
-              <a:graphicData uri="http://schemas.openxmlformats.org/drawingml/2006/picture">
-                <pic:pic xmlns:pic="http://schemas.openxmlformats.org/drawingml/2006/picture">
-                  <pic:nvPicPr>
-                    <pic:cNvPr id="0" name=""/>
-                    <pic:cNvPicPr/>
-                  </pic:nvPicPr>
-                  <pic:blipFill>
-                    <a:blip r:embed="rId8"/>
-                    <a:stretch>
-                      <a:fillRect/>
-                    </a:stretch>
-                  </pic:blipFill>
-                  <pic:spPr>
-                    <a:xfrm>
-                      <a:off x="0" y="0"/>
-                      <a:ext cx="5943600" cy="2463800"/>
-                    </a:xfrm>
-                    <a:prstGeom prst="rect">
-                      <a:avLst/>
-                    </a:prstGeom>
-                  </pic:spPr>
-                </pic:pic>
-              </a:graphicData>
-            </a:graphic>
-          </wp:inline>
-        </w:drawing>
-      </w:r>
-    </w:p>
-    <w:p>
-      <w:r>
-        <w:rPr>
-          <w:noProof/>
-        </w:rPr>
-        <w:drawing>
-          <wp:inline distT="0" distB="0" distL="0" distR="0" wp14:anchorId="1F9BC2F5" wp14:editId="0E1890B8">
-            <wp:extent cx="5943600" cy="1365885"/>
-            <wp:effectExtent l="0" t="0" r="0" b="5715"/>
-            <wp:docPr id="2" name="Picture 2"/>
             <wp:cNvGraphicFramePr>
               <a:graphicFrameLocks xmlns:a="http://schemas.openxmlformats.org/drawingml/2006/main" noChangeAspect="1"/>
             </wp:cNvGraphicFramePr>
@@ -2420,7 +2747,7 @@
                   <pic:spPr>
                     <a:xfrm>
                       <a:off x="0" y="0"/>
-                      <a:ext cx="5943600" cy="1365885"/>
+                      <a:ext cx="5943600" cy="2463800"/>
                     </a:xfrm>
                     <a:prstGeom prst="rect">
                       <a:avLst/>
@@ -2438,12 +2765,11 @@
         <w:rPr>
           <w:noProof/>
         </w:rPr>
-        <w:lastRenderedPageBreak/>
         <w:drawing>
-          <wp:inline distT="0" distB="0" distL="0" distR="0" wp14:anchorId="42ED1601" wp14:editId="1674030C">
-            <wp:extent cx="5943600" cy="3686175"/>
-            <wp:effectExtent l="0" t="0" r="0" b="9525"/>
-            <wp:docPr id="3" name="Picture 3"/>
+          <wp:inline distT="0" distB="0" distL="0" distR="0" wp14:anchorId="1F9BC2F5" wp14:editId="0E1890B8">
+            <wp:extent cx="5943600" cy="1365885"/>
+            <wp:effectExtent l="0" t="0" r="0" b="5715"/>
+            <wp:docPr id="2" name="Picture 2"/>
             <wp:cNvGraphicFramePr>
               <a:graphicFrameLocks xmlns:a="http://schemas.openxmlformats.org/drawingml/2006/main" noChangeAspect="1"/>
             </wp:cNvGraphicFramePr>
@@ -2463,7 +2789,7 @@
                   <pic:spPr>
                     <a:xfrm>
                       <a:off x="0" y="0"/>
-                      <a:ext cx="5943600" cy="3686175"/>
+                      <a:ext cx="5943600" cy="1365885"/>
                     </a:xfrm>
                     <a:prstGeom prst="rect">
                       <a:avLst/>
@@ -2482,10 +2808,10 @@
           <w:noProof/>
         </w:rPr>
         <w:drawing>
-          <wp:inline distT="0" distB="0" distL="0" distR="0" wp14:anchorId="75027C1E" wp14:editId="45BCD63C">
-            <wp:extent cx="5943600" cy="1864360"/>
-            <wp:effectExtent l="0" t="0" r="0" b="2540"/>
-            <wp:docPr id="4" name="Picture 4"/>
+          <wp:inline distT="0" distB="0" distL="0" distR="0" wp14:anchorId="42ED1601" wp14:editId="1674030C">
+            <wp:extent cx="5943600" cy="3686175"/>
+            <wp:effectExtent l="0" t="0" r="0" b="9525"/>
+            <wp:docPr id="3" name="Picture 3"/>
             <wp:cNvGraphicFramePr>
               <a:graphicFrameLocks xmlns:a="http://schemas.openxmlformats.org/drawingml/2006/main" noChangeAspect="1"/>
             </wp:cNvGraphicFramePr>
@@ -2505,7 +2831,7 @@
                   <pic:spPr>
                     <a:xfrm>
                       <a:off x="0" y="0"/>
-                      <a:ext cx="5943600" cy="1864360"/>
+                      <a:ext cx="5943600" cy="3686175"/>
                     </a:xfrm>
                     <a:prstGeom prst="rect">
                       <a:avLst/>
@@ -2523,11 +2849,12 @@
         <w:rPr>
           <w:noProof/>
         </w:rPr>
+        <w:lastRenderedPageBreak/>
         <w:drawing>
-          <wp:inline distT="0" distB="0" distL="0" distR="0" wp14:anchorId="74D1B7EE" wp14:editId="469AED22">
-            <wp:extent cx="5943600" cy="1911350"/>
-            <wp:effectExtent l="0" t="0" r="0" b="0"/>
-            <wp:docPr id="5" name="Picture 5"/>
+          <wp:inline distT="0" distB="0" distL="0" distR="0" wp14:anchorId="75027C1E" wp14:editId="45BCD63C">
+            <wp:extent cx="5943600" cy="1864360"/>
+            <wp:effectExtent l="0" t="0" r="0" b="2540"/>
+            <wp:docPr id="4" name="Picture 4"/>
             <wp:cNvGraphicFramePr>
               <a:graphicFrameLocks xmlns:a="http://schemas.openxmlformats.org/drawingml/2006/main" noChangeAspect="1"/>
             </wp:cNvGraphicFramePr>
@@ -2547,7 +2874,7 @@
                   <pic:spPr>
                     <a:xfrm>
                       <a:off x="0" y="0"/>
-                      <a:ext cx="5943600" cy="1911350"/>
+                      <a:ext cx="5943600" cy="1864360"/>
                     </a:xfrm>
                     <a:prstGeom prst="rect">
                       <a:avLst/>
@@ -2565,12 +2892,11 @@
         <w:rPr>
           <w:noProof/>
         </w:rPr>
-        <w:lastRenderedPageBreak/>
         <w:drawing>
-          <wp:inline distT="0" distB="0" distL="0" distR="0" wp14:anchorId="00E43DF0" wp14:editId="6DF37F6B">
-            <wp:extent cx="5791498" cy="2032104"/>
-            <wp:effectExtent l="0" t="0" r="0" b="6350"/>
-            <wp:docPr id="6" name="Picture 6"/>
+          <wp:inline distT="0" distB="0" distL="0" distR="0" wp14:anchorId="74D1B7EE" wp14:editId="469AED22">
+            <wp:extent cx="5943600" cy="1911350"/>
+            <wp:effectExtent l="0" t="0" r="0" b="0"/>
+            <wp:docPr id="5" name="Picture 5"/>
             <wp:cNvGraphicFramePr>
               <a:graphicFrameLocks xmlns:a="http://schemas.openxmlformats.org/drawingml/2006/main" noChangeAspect="1"/>
             </wp:cNvGraphicFramePr>
@@ -2590,7 +2916,7 @@
                   <pic:spPr>
                     <a:xfrm>
                       <a:off x="0" y="0"/>
-                      <a:ext cx="5791498" cy="2032104"/>
+                      <a:ext cx="5943600" cy="1911350"/>
                     </a:xfrm>
                     <a:prstGeom prst="rect">
                       <a:avLst/>
@@ -2609,10 +2935,10 @@
           <w:noProof/>
         </w:rPr>
         <w:drawing>
-          <wp:inline distT="0" distB="0" distL="0" distR="0" wp14:anchorId="2A8E6129" wp14:editId="333221F6">
-            <wp:extent cx="4997707" cy="2076557"/>
-            <wp:effectExtent l="0" t="0" r="0" b="0"/>
-            <wp:docPr id="7" name="Picture 7"/>
+          <wp:inline distT="0" distB="0" distL="0" distR="0" wp14:anchorId="00E43DF0" wp14:editId="6DF37F6B">
+            <wp:extent cx="5791498" cy="2032104"/>
+            <wp:effectExtent l="0" t="0" r="0" b="6350"/>
+            <wp:docPr id="6" name="Picture 6"/>
             <wp:cNvGraphicFramePr>
               <a:graphicFrameLocks xmlns:a="http://schemas.openxmlformats.org/drawingml/2006/main" noChangeAspect="1"/>
             </wp:cNvGraphicFramePr>
@@ -2632,7 +2958,7 @@
                   <pic:spPr>
                     <a:xfrm>
                       <a:off x="0" y="0"/>
-                      <a:ext cx="4997707" cy="2076557"/>
+                      <a:ext cx="5791498" cy="2032104"/>
                     </a:xfrm>
                     <a:prstGeom prst="rect">
                       <a:avLst/>
@@ -2650,11 +2976,12 @@
         <w:rPr>
           <w:noProof/>
         </w:rPr>
+        <w:lastRenderedPageBreak/>
         <w:drawing>
-          <wp:inline distT="0" distB="0" distL="0" distR="0" wp14:anchorId="2FBE5040" wp14:editId="33196A3D">
-            <wp:extent cx="4972306" cy="2038455"/>
+          <wp:inline distT="0" distB="0" distL="0" distR="0" wp14:anchorId="2A8E6129" wp14:editId="333221F6">
+            <wp:extent cx="4997707" cy="2076557"/>
             <wp:effectExtent l="0" t="0" r="0" b="0"/>
-            <wp:docPr id="8" name="Picture 8"/>
+            <wp:docPr id="7" name="Picture 7"/>
             <wp:cNvGraphicFramePr>
               <a:graphicFrameLocks xmlns:a="http://schemas.openxmlformats.org/drawingml/2006/main" noChangeAspect="1"/>
             </wp:cNvGraphicFramePr>
@@ -2674,7 +3001,7 @@
                   <pic:spPr>
                     <a:xfrm>
                       <a:off x="0" y="0"/>
-                      <a:ext cx="4972306" cy="2038455"/>
+                      <a:ext cx="4997707" cy="2076557"/>
                     </a:xfrm>
                     <a:prstGeom prst="rect">
                       <a:avLst/>
@@ -2692,12 +3019,11 @@
         <w:rPr>
           <w:noProof/>
         </w:rPr>
-        <w:lastRenderedPageBreak/>
         <w:drawing>
-          <wp:inline distT="0" distB="0" distL="0" distR="0" wp14:anchorId="0BD65BEF" wp14:editId="236D6462">
-            <wp:extent cx="4985006" cy="1949550"/>
-            <wp:effectExtent l="0" t="0" r="6350" b="0"/>
-            <wp:docPr id="9" name="Picture 9"/>
+          <wp:inline distT="0" distB="0" distL="0" distR="0" wp14:anchorId="2FBE5040" wp14:editId="33196A3D">
+            <wp:extent cx="4972306" cy="2038455"/>
+            <wp:effectExtent l="0" t="0" r="0" b="0"/>
+            <wp:docPr id="8" name="Picture 8"/>
             <wp:cNvGraphicFramePr>
               <a:graphicFrameLocks xmlns:a="http://schemas.openxmlformats.org/drawingml/2006/main" noChangeAspect="1"/>
             </wp:cNvGraphicFramePr>
@@ -2717,7 +3043,7 @@
                   <pic:spPr>
                     <a:xfrm>
                       <a:off x="0" y="0"/>
-                      <a:ext cx="4985006" cy="1949550"/>
+                      <a:ext cx="4972306" cy="2038455"/>
                     </a:xfrm>
                     <a:prstGeom prst="rect">
                       <a:avLst/>
@@ -2736,10 +3062,10 @@
           <w:noProof/>
         </w:rPr>
         <w:drawing>
-          <wp:inline distT="0" distB="0" distL="0" distR="0" wp14:anchorId="6A1D0765" wp14:editId="44906CB1">
-            <wp:extent cx="5943600" cy="1953260"/>
-            <wp:effectExtent l="0" t="0" r="0" b="8890"/>
-            <wp:docPr id="10" name="Picture 10"/>
+          <wp:inline distT="0" distB="0" distL="0" distR="0" wp14:anchorId="0BD65BEF" wp14:editId="236D6462">
+            <wp:extent cx="4985006" cy="1949550"/>
+            <wp:effectExtent l="0" t="0" r="6350" b="0"/>
+            <wp:docPr id="9" name="Picture 9"/>
             <wp:cNvGraphicFramePr>
               <a:graphicFrameLocks xmlns:a="http://schemas.openxmlformats.org/drawingml/2006/main" noChangeAspect="1"/>
             </wp:cNvGraphicFramePr>
@@ -2759,7 +3085,7 @@
                   <pic:spPr>
                     <a:xfrm>
                       <a:off x="0" y="0"/>
-                      <a:ext cx="5943600" cy="1953260"/>
+                      <a:ext cx="4985006" cy="1949550"/>
                     </a:xfrm>
                     <a:prstGeom prst="rect">
                       <a:avLst/>
@@ -2777,11 +3103,12 @@
         <w:rPr>
           <w:noProof/>
         </w:rPr>
+        <w:lastRenderedPageBreak/>
         <w:drawing>
-          <wp:inline distT="0" distB="0" distL="0" distR="0" wp14:anchorId="597E8353" wp14:editId="6580F346">
-            <wp:extent cx="5016758" cy="2019404"/>
-            <wp:effectExtent l="0" t="0" r="0" b="0"/>
-            <wp:docPr id="11" name="Picture 11"/>
+          <wp:inline distT="0" distB="0" distL="0" distR="0" wp14:anchorId="6A1D0765" wp14:editId="44906CB1">
+            <wp:extent cx="5943600" cy="1953260"/>
+            <wp:effectExtent l="0" t="0" r="0" b="8890"/>
+            <wp:docPr id="10" name="Picture 10"/>
             <wp:cNvGraphicFramePr>
               <a:graphicFrameLocks xmlns:a="http://schemas.openxmlformats.org/drawingml/2006/main" noChangeAspect="1"/>
             </wp:cNvGraphicFramePr>
@@ -2801,7 +3128,7 @@
                   <pic:spPr>
                     <a:xfrm>
                       <a:off x="0" y="0"/>
-                      <a:ext cx="5016758" cy="2019404"/>
+                      <a:ext cx="5943600" cy="1953260"/>
                     </a:xfrm>
                     <a:prstGeom prst="rect">
                       <a:avLst/>
@@ -2819,12 +3146,11 @@
         <w:rPr>
           <w:noProof/>
         </w:rPr>
-        <w:lastRenderedPageBreak/>
         <w:drawing>
-          <wp:inline distT="0" distB="0" distL="0" distR="0" wp14:anchorId="191F761A" wp14:editId="67028D66">
-            <wp:extent cx="4578585" cy="1962251"/>
+          <wp:inline distT="0" distB="0" distL="0" distR="0" wp14:anchorId="597E8353" wp14:editId="6580F346">
+            <wp:extent cx="5016758" cy="2019404"/>
             <wp:effectExtent l="0" t="0" r="0" b="0"/>
-            <wp:docPr id="12" name="Picture 12"/>
+            <wp:docPr id="11" name="Picture 11"/>
             <wp:cNvGraphicFramePr>
               <a:graphicFrameLocks xmlns:a="http://schemas.openxmlformats.org/drawingml/2006/main" noChangeAspect="1"/>
             </wp:cNvGraphicFramePr>
@@ -2844,6 +3170,48 @@
                   <pic:spPr>
                     <a:xfrm>
                       <a:off x="0" y="0"/>
+                      <a:ext cx="5016758" cy="2019404"/>
+                    </a:xfrm>
+                    <a:prstGeom prst="rect">
+                      <a:avLst/>
+                    </a:prstGeom>
+                  </pic:spPr>
+                </pic:pic>
+              </a:graphicData>
+            </a:graphic>
+          </wp:inline>
+        </w:drawing>
+      </w:r>
+    </w:p>
+    <w:p>
+      <w:r>
+        <w:rPr>
+          <w:noProof/>
+        </w:rPr>
+        <w:drawing>
+          <wp:inline distT="0" distB="0" distL="0" distR="0" wp14:anchorId="191F761A" wp14:editId="67028D66">
+            <wp:extent cx="4578585" cy="1962251"/>
+            <wp:effectExtent l="0" t="0" r="0" b="0"/>
+            <wp:docPr id="12" name="Picture 12"/>
+            <wp:cNvGraphicFramePr>
+              <a:graphicFrameLocks xmlns:a="http://schemas.openxmlformats.org/drawingml/2006/main" noChangeAspect="1"/>
+            </wp:cNvGraphicFramePr>
+            <a:graphic xmlns:a="http://schemas.openxmlformats.org/drawingml/2006/main">
+              <a:graphicData uri="http://schemas.openxmlformats.org/drawingml/2006/picture">
+                <pic:pic xmlns:pic="http://schemas.openxmlformats.org/drawingml/2006/picture">
+                  <pic:nvPicPr>
+                    <pic:cNvPr id="0" name=""/>
+                    <pic:cNvPicPr/>
+                  </pic:nvPicPr>
+                  <pic:blipFill>
+                    <a:blip r:embed="rId20"/>
+                    <a:stretch>
+                      <a:fillRect/>
+                    </a:stretch>
+                  </pic:blipFill>
+                  <pic:spPr>
+                    <a:xfrm>
+                      <a:off x="0" y="0"/>
                       <a:ext cx="4578585" cy="1962251"/>
                     </a:xfrm>
                     <a:prstGeom prst="rect">
@@ -2862,6 +3230,7 @@
         <w:rPr>
           <w:noProof/>
         </w:rPr>
+        <w:lastRenderedPageBreak/>
         <w:drawing>
           <wp:inline distT="0" distB="0" distL="0" distR="0" wp14:anchorId="509D93C7" wp14:editId="563EC4F0">
             <wp:extent cx="5943600" cy="1914525"/>
@@ -2878,7 +3247,7 @@
                     <pic:cNvPicPr/>
                   </pic:nvPicPr>
                   <pic:blipFill>
-                    <a:blip r:embed="rId20"/>
+                    <a:blip r:embed="rId21"/>
                     <a:stretch>
                       <a:fillRect/>
                     </a:stretch>

</xml_diff>

<commit_message>
changes in angular and css files
</commit_message>
<xml_diff>
--- a/Interview/Angular.docx
+++ b/Interview/Angular.docx
@@ -444,19 +444,7 @@
         <w:rPr>
           <w:b/>
         </w:rPr>
-        <w:t xml:space="preserve"> are executed</w:t>
-      </w:r>
-      <w:r>
-        <w:rPr>
-          <w:b/>
-        </w:rPr>
-        <w:t xml:space="preserve"> in parent component and child component</w:t>
-      </w:r>
-      <w:r>
-        <w:rPr>
-          <w:b/>
-        </w:rPr>
-        <w:t>?</w:t>
+        <w:t xml:space="preserve"> are executed in parent component and child component?</w:t>
       </w:r>
     </w:p>
     <w:p>
@@ -475,13 +463,7 @@
       </w:pPr>
       <w:proofErr w:type="gramStart"/>
       <w:r>
-        <w:t xml:space="preserve">Inside </w:t>
-      </w:r>
-      <w:r>
-        <w:t>child</w:t>
-      </w:r>
-      <w:r>
-        <w:t xml:space="preserve"> constructor.</w:t>
+        <w:t>Inside child constructor.</w:t>
       </w:r>
       <w:proofErr w:type="gramEnd"/>
     </w:p>
@@ -509,13 +491,7 @@
       </w:pPr>
       <w:proofErr w:type="gramStart"/>
       <w:r>
-        <w:t xml:space="preserve">Inside </w:t>
-      </w:r>
-      <w:r>
-        <w:t>child</w:t>
-      </w:r>
-      <w:r>
-        <w:t xml:space="preserve"> </w:t>
+        <w:t xml:space="preserve">Inside child </w:t>
       </w:r>
       <w:proofErr w:type="spellStart"/>
       <w:r>
@@ -723,7 +699,7 @@
           <w:rFonts w:cstheme="minorHAnsi"/>
         </w:rPr>
       </w:pPr>
-      <w:hyperlink r:id="rId7" w:history="1">
+      <w:hyperlink r:id="rId7" w:anchor=":~:text=A%20pipe%20gets%20data%20as,with%20some%20kind%20of%20features" w:history="1">
         <w:r>
           <w:rPr>
             <w:rStyle w:val="Hyperlink"/>
@@ -1297,1424 +1273,1554 @@
         </w:rPr>
         <w:t>polyfills</w:t>
       </w:r>
+      <w:proofErr w:type="spellEnd"/>
+    </w:p>
+    <w:p>
+      <w:pPr>
+        <w:pStyle w:val="ListParagraph"/>
+        <w:numPr>
+          <w:ilvl w:val="0"/>
+          <w:numId w:val="2"/>
+        </w:numPr>
+        <w:rPr>
+          <w:rFonts w:cstheme="minorHAnsi"/>
+          <w:b/>
+        </w:rPr>
+      </w:pPr>
+      <w:r>
+        <w:rPr>
+          <w:rFonts w:cstheme="minorHAnsi"/>
+          <w:b/>
+        </w:rPr>
+        <w:t xml:space="preserve">9. </w:t>
+      </w:r>
+      <w:proofErr w:type="spellStart"/>
+      <w:r>
+        <w:rPr>
+          <w:rFonts w:cstheme="minorHAnsi"/>
+          <w:b/>
+        </w:rPr>
+        <w:t>Webpack,gulp</w:t>
+      </w:r>
+      <w:proofErr w:type="spellEnd"/>
+      <w:r>
+        <w:rPr>
+          <w:rFonts w:cstheme="minorHAnsi"/>
+          <w:b/>
+        </w:rPr>
+        <w:t xml:space="preserve"> is for bundling packages </w:t>
+      </w:r>
+    </w:p>
+    <w:p>
+      <w:pPr>
+        <w:pStyle w:val="ListParagraph"/>
+        <w:numPr>
+          <w:ilvl w:val="0"/>
+          <w:numId w:val="2"/>
+        </w:numPr>
+        <w:rPr>
+          <w:rFonts w:cstheme="minorHAnsi"/>
+          <w:b/>
+        </w:rPr>
+      </w:pPr>
+      <w:r>
+        <w:rPr>
+          <w:rFonts w:cstheme="minorHAnsi"/>
+          <w:b/>
+        </w:rPr>
+        <w:t>10 .Form validation states</w:t>
+      </w:r>
+    </w:p>
+    <w:p>
+      <w:pPr>
+        <w:pStyle w:val="ListParagraph"/>
+        <w:numPr>
+          <w:ilvl w:val="0"/>
+          <w:numId w:val="2"/>
+        </w:numPr>
+        <w:rPr>
+          <w:rFonts w:cstheme="minorHAnsi"/>
+          <w:b/>
+        </w:rPr>
+      </w:pPr>
+      <w:r>
+        <w:rPr>
+          <w:rFonts w:cstheme="minorHAnsi"/>
+          <w:b/>
+        </w:rPr>
+        <w:t>11. W</w:t>
+      </w:r>
+      <w:r>
+        <w:rPr>
+          <w:rFonts w:cstheme="minorHAnsi"/>
+          <w:b/>
+        </w:rPr>
+        <w:t xml:space="preserve">hat is </w:t>
+      </w:r>
+      <w:proofErr w:type="spellStart"/>
+      <w:r>
+        <w:rPr>
+          <w:rFonts w:cstheme="minorHAnsi"/>
+          <w:b/>
+        </w:rPr>
+        <w:t>transpiling</w:t>
+      </w:r>
+      <w:proofErr w:type="spellEnd"/>
+      <w:r>
+        <w:rPr>
+          <w:rFonts w:cstheme="minorHAnsi"/>
+          <w:b/>
+        </w:rPr>
+        <w:t>?</w:t>
+      </w:r>
+    </w:p>
+    <w:p>
+      <w:pPr>
+        <w:pStyle w:val="ListParagraph"/>
+        <w:numPr>
+          <w:ilvl w:val="0"/>
+          <w:numId w:val="2"/>
+        </w:numPr>
+        <w:rPr>
+          <w:rFonts w:cstheme="minorHAnsi"/>
+          <w:b/>
+        </w:rPr>
+      </w:pPr>
+      <w:r>
+        <w:rPr>
+          <w:rFonts w:cstheme="minorHAnsi"/>
+          <w:b/>
+        </w:rPr>
+        <w:t>12. How exactly is the rendering of Single Page Happening?</w:t>
+      </w:r>
+    </w:p>
+    <w:p>
+      <w:pPr>
+        <w:pStyle w:val="ListParagraph"/>
+        <w:numPr>
+          <w:ilvl w:val="0"/>
+          <w:numId w:val="2"/>
+        </w:numPr>
+        <w:rPr>
+          <w:rFonts w:cstheme="minorHAnsi"/>
+          <w:b/>
+        </w:rPr>
+      </w:pPr>
+      <w:r>
+        <w:rPr>
+          <w:rFonts w:cstheme="minorHAnsi"/>
+          <w:b/>
+        </w:rPr>
+        <w:t xml:space="preserve">13. </w:t>
+      </w:r>
+      <w:proofErr w:type="gramStart"/>
+      <w:r>
+        <w:rPr>
+          <w:rFonts w:cstheme="minorHAnsi"/>
+          <w:b/>
+        </w:rPr>
+        <w:t>angular :</w:t>
+      </w:r>
+      <w:proofErr w:type="gramEnd"/>
+      <w:r>
+        <w:rPr>
+          <w:rFonts w:cstheme="minorHAnsi"/>
+          <w:b/>
+        </w:rPr>
+        <w:t xml:space="preserve"> How to call a function from One Component in another component.</w:t>
+      </w:r>
+    </w:p>
+    <w:p>
+      <w:pPr>
+        <w:pStyle w:val="ListParagraph"/>
+        <w:numPr>
+          <w:ilvl w:val="0"/>
+          <w:numId w:val="2"/>
+        </w:numPr>
+        <w:rPr>
+          <w:rFonts w:cstheme="minorHAnsi"/>
+          <w:b/>
+        </w:rPr>
+      </w:pPr>
+      <w:r>
+        <w:rPr>
+          <w:rFonts w:cstheme="minorHAnsi"/>
+          <w:b/>
+        </w:rPr>
+        <w:t>1.Inject one component in other component in the constructor</w:t>
+      </w:r>
+    </w:p>
+    <w:p>
+      <w:pPr>
+        <w:pStyle w:val="ListParagraph"/>
+        <w:numPr>
+          <w:ilvl w:val="0"/>
+          <w:numId w:val="2"/>
+        </w:numPr>
+        <w:rPr>
+          <w:rFonts w:cstheme="minorHAnsi"/>
+          <w:b/>
+        </w:rPr>
+      </w:pPr>
+      <w:r>
+        <w:rPr>
+          <w:rFonts w:cstheme="minorHAnsi"/>
+          <w:b/>
+        </w:rPr>
+        <w:t>or 2.@ViewChild</w:t>
+      </w:r>
+    </w:p>
+    <w:p>
+      <w:pPr>
+        <w:pStyle w:val="ListParagraph"/>
+        <w:numPr>
+          <w:ilvl w:val="0"/>
+          <w:numId w:val="2"/>
+        </w:numPr>
+        <w:rPr>
+          <w:rFonts w:cstheme="minorHAnsi"/>
+          <w:b/>
+        </w:rPr>
+      </w:pPr>
+      <w:r>
+        <w:rPr>
+          <w:rFonts w:cstheme="minorHAnsi"/>
+          <w:b/>
+        </w:rPr>
+        <w:t xml:space="preserve">or 3.You can use angular </w:t>
+      </w:r>
+      <w:proofErr w:type="spellStart"/>
+      <w:r>
+        <w:rPr>
+          <w:rFonts w:cstheme="minorHAnsi"/>
+          <w:b/>
+        </w:rPr>
+        <w:t>BehaviorSubject</w:t>
+      </w:r>
+      <w:proofErr w:type="spellEnd"/>
+      <w:r>
+        <w:rPr>
+          <w:rFonts w:cstheme="minorHAnsi"/>
+          <w:b/>
+        </w:rPr>
+        <w:t xml:space="preserve"> for communicating with </w:t>
+      </w:r>
+      <w:proofErr w:type="spellStart"/>
+      <w:r>
+        <w:rPr>
+          <w:rFonts w:cstheme="minorHAnsi"/>
+          <w:b/>
+        </w:rPr>
+        <w:t>non related</w:t>
+      </w:r>
+      <w:proofErr w:type="spellEnd"/>
+      <w:r>
+        <w:rPr>
+          <w:rFonts w:cstheme="minorHAnsi"/>
+          <w:b/>
+        </w:rPr>
+        <w:t xml:space="preserve"> component</w:t>
+      </w:r>
+    </w:p>
+    <w:p>
+      <w:pPr>
+        <w:pStyle w:val="ListParagraph"/>
+        <w:numPr>
+          <w:ilvl w:val="0"/>
+          <w:numId w:val="2"/>
+        </w:numPr>
+        <w:rPr>
+          <w:rFonts w:cstheme="minorHAnsi"/>
+          <w:b/>
+        </w:rPr>
+      </w:pPr>
+      <w:r>
+        <w:rPr>
+          <w:rFonts w:cstheme="minorHAnsi"/>
+          <w:b/>
+        </w:rPr>
+        <w:t xml:space="preserve">You can call only methods of a component declared inside your component using </w:t>
+      </w:r>
+      <w:proofErr w:type="spellStart"/>
+      <w:r>
+        <w:rPr>
+          <w:rFonts w:cstheme="minorHAnsi"/>
+          <w:b/>
+        </w:rPr>
+        <w:t>ViewChild</w:t>
+      </w:r>
+      <w:proofErr w:type="spellEnd"/>
+      <w:r>
+        <w:rPr>
+          <w:rFonts w:cstheme="minorHAnsi"/>
+          <w:b/>
+        </w:rPr>
+        <w:t>.</w:t>
+      </w:r>
+    </w:p>
+    <w:p>
+      <w:pPr>
+        <w:pStyle w:val="ListParagraph"/>
+        <w:numPr>
+          <w:ilvl w:val="0"/>
+          <w:numId w:val="2"/>
+        </w:numPr>
+        <w:rPr>
+          <w:rFonts w:cstheme="minorHAnsi"/>
+          <w:b/>
+        </w:rPr>
+      </w:pPr>
+      <w:r>
+        <w:rPr>
+          <w:rFonts w:cstheme="minorHAnsi"/>
+          <w:b/>
+        </w:rPr>
+        <w:t>If you want to make two different components interact with each other - it should be done via common service.</w:t>
+      </w:r>
+    </w:p>
+    <w:p>
+      <w:pPr>
+        <w:pStyle w:val="ListParagraph"/>
+        <w:numPr>
+          <w:ilvl w:val="0"/>
+          <w:numId w:val="2"/>
+        </w:numPr>
+        <w:rPr>
+          <w:rFonts w:cstheme="minorHAnsi"/>
+          <w:b/>
+        </w:rPr>
+      </w:pPr>
+      <w:r>
+        <w:rPr>
+          <w:rFonts w:cstheme="minorHAnsi"/>
+          <w:b/>
+        </w:rPr>
+        <w:t>14. How does change detection happen in Angular?</w:t>
+      </w:r>
+    </w:p>
+    <w:p>
+      <w:pPr>
+        <w:pStyle w:val="ListParagraph"/>
+        <w:numPr>
+          <w:ilvl w:val="0"/>
+          <w:numId w:val="2"/>
+        </w:numPr>
+        <w:rPr>
+          <w:rFonts w:cstheme="minorHAnsi"/>
+          <w:b/>
+        </w:rPr>
+      </w:pPr>
+      <w:r>
+        <w:rPr>
+          <w:rFonts w:cstheme="minorHAnsi"/>
+          <w:b/>
+        </w:rPr>
+        <w:t xml:space="preserve">15.How to add Singleton and Non </w:t>
+      </w:r>
+      <w:proofErr w:type="spellStart"/>
+      <w:r>
+        <w:rPr>
+          <w:rFonts w:cstheme="minorHAnsi"/>
+          <w:b/>
+        </w:rPr>
+        <w:t>SingleTon</w:t>
+      </w:r>
+      <w:proofErr w:type="spellEnd"/>
+      <w:r>
+        <w:rPr>
+          <w:rFonts w:cstheme="minorHAnsi"/>
+          <w:b/>
+        </w:rPr>
+        <w:t xml:space="preserve"> Service in Angular</w:t>
+      </w:r>
+    </w:p>
+    <w:p>
+      <w:pPr>
+        <w:pStyle w:val="ListParagraph"/>
+        <w:numPr>
+          <w:ilvl w:val="0"/>
+          <w:numId w:val="2"/>
+        </w:numPr>
+        <w:rPr>
+          <w:rFonts w:cstheme="minorHAnsi"/>
+          <w:b/>
+        </w:rPr>
+      </w:pPr>
+      <w:r>
+        <w:rPr>
+          <w:rFonts w:cstheme="minorHAnsi"/>
+          <w:b/>
+        </w:rPr>
+        <w:t>16</w:t>
+      </w:r>
+      <w:proofErr w:type="gramStart"/>
+      <w:r>
+        <w:rPr>
+          <w:rFonts w:cstheme="minorHAnsi"/>
+          <w:b/>
+        </w:rPr>
+        <w:t>.rxjs</w:t>
+      </w:r>
+      <w:proofErr w:type="gramEnd"/>
+      <w:r>
+        <w:rPr>
+          <w:rFonts w:cstheme="minorHAnsi"/>
+          <w:b/>
+        </w:rPr>
+        <w:t xml:space="preserve"> operators </w:t>
+      </w:r>
+      <w:proofErr w:type="spellStart"/>
+      <w:r>
+        <w:rPr>
+          <w:rFonts w:cstheme="minorHAnsi"/>
+          <w:b/>
+        </w:rPr>
+        <w:t>Concat</w:t>
+      </w:r>
+      <w:proofErr w:type="spellEnd"/>
+      <w:r>
+        <w:rPr>
+          <w:rFonts w:cstheme="minorHAnsi"/>
+          <w:b/>
+        </w:rPr>
+        <w:t xml:space="preserve">, Merge? What are different operators in </w:t>
+      </w:r>
+      <w:proofErr w:type="spellStart"/>
+      <w:r>
+        <w:rPr>
+          <w:rFonts w:cstheme="minorHAnsi"/>
+          <w:b/>
+        </w:rPr>
+        <w:t>rxjs</w:t>
+      </w:r>
+      <w:proofErr w:type="spellEnd"/>
+      <w:r>
+        <w:rPr>
+          <w:rFonts w:cstheme="minorHAnsi"/>
+          <w:b/>
+        </w:rPr>
+        <w:t>?</w:t>
+      </w:r>
+    </w:p>
+    <w:p>
+      <w:pPr>
+        <w:pStyle w:val="ListParagraph"/>
+        <w:numPr>
+          <w:ilvl w:val="0"/>
+          <w:numId w:val="2"/>
+        </w:numPr>
+        <w:rPr>
+          <w:rFonts w:cstheme="minorHAnsi"/>
+          <w:b/>
+        </w:rPr>
+      </w:pPr>
+      <w:r>
+        <w:rPr>
+          <w:rFonts w:cstheme="minorHAnsi"/>
+          <w:b/>
+        </w:rPr>
+        <w:t xml:space="preserve">17. What is the Change detection problem in Pipes or </w:t>
+      </w:r>
+      <w:proofErr w:type="spellStart"/>
+      <w:r>
+        <w:rPr>
+          <w:rFonts w:cstheme="minorHAnsi"/>
+          <w:b/>
+        </w:rPr>
+        <w:t>async</w:t>
+      </w:r>
+      <w:proofErr w:type="spellEnd"/>
+      <w:r>
+        <w:rPr>
+          <w:rFonts w:cstheme="minorHAnsi"/>
+          <w:b/>
+        </w:rPr>
+        <w:t xml:space="preserve"> pipe?</w:t>
+      </w:r>
+    </w:p>
+    <w:p>
+      <w:pPr>
+        <w:spacing w:after="0"/>
+        <w:ind w:firstLine="720"/>
+        <w:rPr>
+          <w:rFonts w:cstheme="minorHAnsi"/>
+        </w:rPr>
+      </w:pPr>
+    </w:p>
+    <w:p>
+      <w:pPr>
+        <w:pStyle w:val="ListParagraph"/>
+        <w:numPr>
+          <w:ilvl w:val="0"/>
+          <w:numId w:val="2"/>
+        </w:numPr>
+        <w:rPr>
+          <w:rFonts w:cstheme="minorHAnsi"/>
+          <w:b/>
+        </w:rPr>
+      </w:pPr>
+      <w:r>
+        <w:rPr>
+          <w:rFonts w:cstheme="minorHAnsi"/>
+          <w:b/>
+        </w:rPr>
+        <w:t>https://medium.com/old-dev/angular-9-change-detection-with-pipe-and-onpush-strategy-4064425d96a8</w:t>
+      </w:r>
+    </w:p>
+    <w:p>
+      <w:pPr>
+        <w:pStyle w:val="ListParagraph"/>
+        <w:numPr>
+          <w:ilvl w:val="0"/>
+          <w:numId w:val="2"/>
+        </w:numPr>
+        <w:rPr>
+          <w:rFonts w:cstheme="minorHAnsi"/>
+          <w:b/>
+        </w:rPr>
+      </w:pPr>
+      <w:r>
+        <w:rPr>
+          <w:rFonts w:cstheme="minorHAnsi"/>
+          <w:b/>
+        </w:rPr>
+        <w:t>18</w:t>
+      </w:r>
+      <w:proofErr w:type="gramStart"/>
+      <w:r>
+        <w:rPr>
+          <w:rFonts w:cstheme="minorHAnsi"/>
+          <w:b/>
+        </w:rPr>
+        <w:t>.What</w:t>
+      </w:r>
+      <w:proofErr w:type="gramEnd"/>
+      <w:r>
+        <w:rPr>
+          <w:rFonts w:cstheme="minorHAnsi"/>
+          <w:b/>
+        </w:rPr>
+        <w:t xml:space="preserve"> is resolved?</w:t>
+      </w:r>
+    </w:p>
+    <w:p>
+      <w:pPr>
+        <w:pStyle w:val="ListParagraph"/>
+        <w:numPr>
+          <w:ilvl w:val="0"/>
+          <w:numId w:val="2"/>
+        </w:numPr>
+        <w:rPr>
+          <w:rFonts w:cstheme="minorHAnsi"/>
+          <w:b/>
+        </w:rPr>
+      </w:pPr>
+      <w:r>
+        <w:rPr>
+          <w:rFonts w:cstheme="minorHAnsi"/>
+          <w:b/>
+        </w:rPr>
+        <w:t>19. What are progressive Web Apps?</w:t>
+      </w:r>
+    </w:p>
+    <w:p>
+      <w:pPr>
+        <w:pStyle w:val="ListParagraph"/>
+        <w:numPr>
+          <w:ilvl w:val="0"/>
+          <w:numId w:val="2"/>
+        </w:numPr>
+        <w:rPr>
+          <w:rFonts w:cstheme="minorHAnsi"/>
+          <w:b/>
+        </w:rPr>
+      </w:pPr>
+      <w:r>
+        <w:rPr>
+          <w:rFonts w:cstheme="minorHAnsi"/>
+          <w:b/>
+        </w:rPr>
+        <w:t xml:space="preserve">20. What is Reactive Web forms what is </w:t>
+      </w:r>
+      <w:proofErr w:type="spellStart"/>
+      <w:r>
+        <w:rPr>
+          <w:rFonts w:cstheme="minorHAnsi"/>
+          <w:b/>
+        </w:rPr>
+        <w:t>setvalue</w:t>
+      </w:r>
+      <w:proofErr w:type="spellEnd"/>
+      <w:r>
+        <w:rPr>
+          <w:rFonts w:cstheme="minorHAnsi"/>
+          <w:b/>
+        </w:rPr>
+        <w:t xml:space="preserve"> and </w:t>
+      </w:r>
+      <w:proofErr w:type="spellStart"/>
+      <w:r>
+        <w:rPr>
+          <w:rFonts w:cstheme="minorHAnsi"/>
+          <w:b/>
+        </w:rPr>
+        <w:t>Patchvalue</w:t>
+      </w:r>
+      <w:proofErr w:type="spellEnd"/>
+    </w:p>
+    <w:p>
+      <w:pPr>
+        <w:pStyle w:val="ListParagraph"/>
+        <w:numPr>
+          <w:ilvl w:val="0"/>
+          <w:numId w:val="2"/>
+        </w:numPr>
+        <w:rPr>
+          <w:rFonts w:cstheme="minorHAnsi"/>
+          <w:b/>
+        </w:rPr>
+      </w:pPr>
+      <w:r>
+        <w:rPr>
+          <w:rFonts w:cstheme="minorHAnsi"/>
+          <w:b/>
+        </w:rPr>
+        <w:t>https://stackoverflow.com/questions/59588097/difference-between-value-and-setvalue-in-reactive-forms-in-angular-7</w:t>
+      </w:r>
+    </w:p>
+    <w:p>
+      <w:pPr>
+        <w:pStyle w:val="ListParagraph"/>
+        <w:numPr>
+          <w:ilvl w:val="0"/>
+          <w:numId w:val="2"/>
+        </w:numPr>
+        <w:rPr>
+          <w:rFonts w:cstheme="minorHAnsi"/>
+          <w:b/>
+        </w:rPr>
+      </w:pPr>
+      <w:r>
+        <w:rPr>
+          <w:rFonts w:cstheme="minorHAnsi"/>
+          <w:b/>
+        </w:rPr>
+        <w:t>21. Diff between Promise and Observable</w:t>
+      </w:r>
+    </w:p>
+    <w:p>
+      <w:pPr>
+        <w:pStyle w:val="ListParagraph"/>
+        <w:numPr>
+          <w:ilvl w:val="0"/>
+          <w:numId w:val="2"/>
+        </w:numPr>
+        <w:rPr>
+          <w:rFonts w:cstheme="minorHAnsi"/>
+          <w:b/>
+        </w:rPr>
+      </w:pPr>
+      <w:r>
+        <w:rPr>
+          <w:rFonts w:cstheme="minorHAnsi"/>
+          <w:b/>
+        </w:rPr>
+        <w:t>22</w:t>
+      </w:r>
+      <w:proofErr w:type="gramStart"/>
+      <w:r>
+        <w:rPr>
+          <w:rFonts w:cstheme="minorHAnsi"/>
+          <w:b/>
+        </w:rPr>
+        <w:t>.How</w:t>
+      </w:r>
+      <w:proofErr w:type="gramEnd"/>
+      <w:r>
+        <w:rPr>
+          <w:rFonts w:cstheme="minorHAnsi"/>
+          <w:b/>
+        </w:rPr>
+        <w:t xml:space="preserve"> to change tables dynamically. based on API response angular</w:t>
+      </w:r>
+    </w:p>
+    <w:p>
+      <w:pPr>
+        <w:pStyle w:val="ListParagraph"/>
+        <w:numPr>
+          <w:ilvl w:val="0"/>
+          <w:numId w:val="2"/>
+        </w:numPr>
+        <w:rPr>
+          <w:rFonts w:cstheme="minorHAnsi"/>
+          <w:b/>
+        </w:rPr>
+      </w:pPr>
+      <w:r>
+        <w:rPr>
+          <w:rFonts w:cstheme="minorHAnsi"/>
+          <w:b/>
+        </w:rPr>
+        <w:t xml:space="preserve">23.Pagination in </w:t>
+      </w:r>
+      <w:proofErr w:type="spellStart"/>
+      <w:r>
+        <w:rPr>
+          <w:rFonts w:cstheme="minorHAnsi"/>
+          <w:b/>
+        </w:rPr>
+        <w:t>AngularJS</w:t>
+      </w:r>
+      <w:proofErr w:type="spellEnd"/>
+      <w:r>
+        <w:rPr>
+          <w:rFonts w:cstheme="minorHAnsi"/>
+          <w:b/>
+        </w:rPr>
+        <w:t xml:space="preserve"> </w:t>
+      </w:r>
+    </w:p>
+    <w:p>
+      <w:pPr>
+        <w:pStyle w:val="ListParagraph"/>
+        <w:numPr>
+          <w:ilvl w:val="0"/>
+          <w:numId w:val="2"/>
+        </w:numPr>
+        <w:rPr>
+          <w:rFonts w:cstheme="minorHAnsi"/>
+          <w:b/>
+        </w:rPr>
+      </w:pPr>
+      <w:r>
+        <w:rPr>
+          <w:rFonts w:cstheme="minorHAnsi"/>
+          <w:b/>
+        </w:rPr>
+        <w:t xml:space="preserve">24. Deep Linking </w:t>
+      </w:r>
+      <w:proofErr w:type="spellStart"/>
+      <w:r>
+        <w:rPr>
+          <w:rFonts w:cstheme="minorHAnsi"/>
+          <w:b/>
+        </w:rPr>
+        <w:t>AngularJS</w:t>
+      </w:r>
+      <w:proofErr w:type="spellEnd"/>
+    </w:p>
+    <w:p>
+      <w:pPr>
+        <w:pStyle w:val="ListParagraph"/>
+        <w:numPr>
+          <w:ilvl w:val="0"/>
+          <w:numId w:val="2"/>
+        </w:numPr>
+        <w:rPr>
+          <w:rFonts w:cstheme="minorHAnsi"/>
+          <w:b/>
+        </w:rPr>
+      </w:pPr>
+      <w:r>
+        <w:rPr>
+          <w:rFonts w:cstheme="minorHAnsi"/>
+          <w:b/>
+        </w:rPr>
+        <w:t xml:space="preserve">25. Securities </w:t>
+      </w:r>
+      <w:proofErr w:type="spellStart"/>
+      <w:r>
+        <w:rPr>
+          <w:rFonts w:cstheme="minorHAnsi"/>
+          <w:b/>
+        </w:rPr>
+        <w:t>AngularJS</w:t>
+      </w:r>
+      <w:proofErr w:type="spellEnd"/>
+      <w:r>
+        <w:rPr>
+          <w:rFonts w:cstheme="minorHAnsi"/>
+          <w:b/>
+        </w:rPr>
+        <w:t xml:space="preserve"> apps</w:t>
+      </w:r>
+    </w:p>
+    <w:p>
+      <w:pPr>
+        <w:pStyle w:val="ListParagraph"/>
+        <w:numPr>
+          <w:ilvl w:val="0"/>
+          <w:numId w:val="2"/>
+        </w:numPr>
+        <w:rPr>
+          <w:rFonts w:cstheme="minorHAnsi"/>
+          <w:b/>
+        </w:rPr>
+      </w:pPr>
+      <w:r>
+        <w:rPr>
+          <w:rFonts w:cstheme="minorHAnsi"/>
+          <w:b/>
+        </w:rPr>
+        <w:t>26. Zone in angular</w:t>
+      </w:r>
+    </w:p>
+    <w:p>
+      <w:pPr>
+        <w:pStyle w:val="ListParagraph"/>
+        <w:numPr>
+          <w:ilvl w:val="0"/>
+          <w:numId w:val="2"/>
+        </w:numPr>
+        <w:rPr>
+          <w:rFonts w:cstheme="minorHAnsi"/>
+          <w:b/>
+        </w:rPr>
+      </w:pPr>
+      <w:r>
+        <w:rPr>
+          <w:rFonts w:cstheme="minorHAnsi"/>
+          <w:b/>
+        </w:rPr>
+        <w:t xml:space="preserve">27.Canactivate </w:t>
+      </w:r>
+      <w:proofErr w:type="spellStart"/>
+      <w:r>
+        <w:rPr>
+          <w:rFonts w:cstheme="minorHAnsi"/>
+          <w:b/>
+        </w:rPr>
+        <w:t>vs</w:t>
+      </w:r>
+      <w:proofErr w:type="spellEnd"/>
+      <w:r>
+        <w:rPr>
+          <w:rFonts w:cstheme="minorHAnsi"/>
+          <w:b/>
+        </w:rPr>
+        <w:t xml:space="preserve"> can deactivate</w:t>
+      </w:r>
+    </w:p>
+    <w:p>
+      <w:pPr>
+        <w:pStyle w:val="ListParagraph"/>
+        <w:numPr>
+          <w:ilvl w:val="0"/>
+          <w:numId w:val="2"/>
+        </w:numPr>
+        <w:rPr>
+          <w:rFonts w:cstheme="minorHAnsi"/>
+          <w:b/>
+        </w:rPr>
+      </w:pPr>
+      <w:r>
+        <w:rPr>
+          <w:rFonts w:cstheme="minorHAnsi"/>
+          <w:b/>
+        </w:rPr>
+        <w:t>28. Ivy rendering engine</w:t>
+      </w:r>
+    </w:p>
+    <w:p>
+      <w:pPr>
+        <w:pStyle w:val="ListParagraph"/>
+        <w:numPr>
+          <w:ilvl w:val="0"/>
+          <w:numId w:val="2"/>
+        </w:numPr>
+        <w:rPr>
+          <w:rFonts w:cstheme="minorHAnsi"/>
+          <w:b/>
+        </w:rPr>
+      </w:pPr>
+      <w:r>
+        <w:rPr>
+          <w:rFonts w:cstheme="minorHAnsi"/>
+          <w:b/>
+        </w:rPr>
+        <w:t xml:space="preserve">29. Jasmine </w:t>
+      </w:r>
+      <w:proofErr w:type="spellStart"/>
+      <w:r>
+        <w:rPr>
+          <w:rFonts w:cstheme="minorHAnsi"/>
+          <w:b/>
+        </w:rPr>
+        <w:t>vs</w:t>
+      </w:r>
+      <w:proofErr w:type="spellEnd"/>
+      <w:r>
+        <w:rPr>
+          <w:rFonts w:cstheme="minorHAnsi"/>
+          <w:b/>
+        </w:rPr>
+        <w:t xml:space="preserve"> karma difference</w:t>
+      </w:r>
+    </w:p>
+    <w:p>
+      <w:pPr>
+        <w:pStyle w:val="ListParagraph"/>
+        <w:numPr>
+          <w:ilvl w:val="0"/>
+          <w:numId w:val="2"/>
+        </w:numPr>
+        <w:rPr>
+          <w:rFonts w:cstheme="minorHAnsi"/>
+          <w:b/>
+        </w:rPr>
+      </w:pPr>
+      <w:r>
+        <w:rPr>
+          <w:rFonts w:cstheme="minorHAnsi"/>
+          <w:b/>
+        </w:rPr>
+        <w:t>30</w:t>
+      </w:r>
+      <w:proofErr w:type="gramStart"/>
+      <w:r>
+        <w:rPr>
+          <w:rFonts w:cstheme="minorHAnsi"/>
+          <w:b/>
+        </w:rPr>
+        <w:t>.Whar</w:t>
+      </w:r>
+      <w:proofErr w:type="gramEnd"/>
+      <w:r>
+        <w:rPr>
+          <w:rFonts w:cstheme="minorHAnsi"/>
+          <w:b/>
+        </w:rPr>
+        <w:t xml:space="preserve"> are progressive Web Apps?</w:t>
+      </w:r>
+    </w:p>
+    <w:p>
+      <w:pPr>
+        <w:pStyle w:val="ListParagraph"/>
+        <w:numPr>
+          <w:ilvl w:val="0"/>
+          <w:numId w:val="2"/>
+        </w:numPr>
+        <w:rPr>
+          <w:rFonts w:cstheme="minorHAnsi"/>
+          <w:b/>
+        </w:rPr>
+      </w:pPr>
+      <w:r>
+        <w:rPr>
+          <w:rFonts w:cstheme="minorHAnsi"/>
+          <w:b/>
+        </w:rPr>
+        <w:t xml:space="preserve">What is Reactive Web forms what is </w:t>
+      </w:r>
+      <w:proofErr w:type="spellStart"/>
+      <w:r>
+        <w:rPr>
+          <w:rFonts w:cstheme="minorHAnsi"/>
+          <w:b/>
+        </w:rPr>
+        <w:t>setvalue</w:t>
+      </w:r>
+      <w:proofErr w:type="spellEnd"/>
+      <w:r>
+        <w:rPr>
+          <w:rFonts w:cstheme="minorHAnsi"/>
+          <w:b/>
+        </w:rPr>
+        <w:t xml:space="preserve"> and </w:t>
+      </w:r>
+      <w:proofErr w:type="spellStart"/>
+      <w:r>
+        <w:rPr>
+          <w:rFonts w:cstheme="minorHAnsi"/>
+          <w:b/>
+        </w:rPr>
+        <w:t>Patchvalue</w:t>
+      </w:r>
+      <w:proofErr w:type="spellEnd"/>
+    </w:p>
+    <w:p>
+      <w:pPr>
+        <w:pStyle w:val="ListParagraph"/>
+        <w:numPr>
+          <w:ilvl w:val="0"/>
+          <w:numId w:val="2"/>
+        </w:numPr>
+        <w:rPr>
+          <w:rFonts w:cstheme="minorHAnsi"/>
+          <w:b/>
+        </w:rPr>
+      </w:pPr>
+      <w:r>
+        <w:rPr>
+          <w:rFonts w:cstheme="minorHAnsi"/>
+          <w:b/>
+        </w:rPr>
+        <w:t>https://stackoverflow.com/questions/59588097/difference-between-value-and-setvalue-in-reactive-forms-in-angular-7</w:t>
+      </w:r>
+    </w:p>
+    <w:p>
+      <w:pPr>
+        <w:pStyle w:val="ListParagraph"/>
+        <w:numPr>
+          <w:ilvl w:val="0"/>
+          <w:numId w:val="2"/>
+        </w:numPr>
+        <w:rPr>
+          <w:rFonts w:cstheme="minorHAnsi"/>
+          <w:b/>
+        </w:rPr>
+      </w:pPr>
+      <w:r>
+        <w:rPr>
+          <w:rFonts w:cstheme="minorHAnsi"/>
+          <w:b/>
+        </w:rPr>
+        <w:t>What are the different ways to bind data in angular?</w:t>
+      </w:r>
+    </w:p>
+    <w:p>
+      <w:pPr>
+        <w:pStyle w:val="ListParagraph"/>
+        <w:numPr>
+          <w:ilvl w:val="0"/>
+          <w:numId w:val="2"/>
+        </w:numPr>
+        <w:rPr>
+          <w:rFonts w:cstheme="minorHAnsi"/>
+          <w:b/>
+        </w:rPr>
+      </w:pPr>
+      <w:r>
+        <w:rPr>
+          <w:rFonts w:cstheme="minorHAnsi"/>
+          <w:b/>
+        </w:rPr>
+        <w:t xml:space="preserve">What is the use of </w:t>
+      </w:r>
+      <w:proofErr w:type="spellStart"/>
+      <w:r>
+        <w:rPr>
+          <w:rFonts w:cstheme="minorHAnsi"/>
+          <w:b/>
+        </w:rPr>
+        <w:t>package.json</w:t>
+      </w:r>
+      <w:proofErr w:type="spellEnd"/>
+      <w:r>
+        <w:rPr>
+          <w:rFonts w:cstheme="minorHAnsi"/>
+          <w:b/>
+        </w:rPr>
+        <w:t>?</w:t>
+      </w:r>
+    </w:p>
+    <w:p>
+      <w:pPr>
+        <w:pStyle w:val="ListParagraph"/>
+        <w:numPr>
+          <w:ilvl w:val="0"/>
+          <w:numId w:val="2"/>
+        </w:numPr>
+        <w:rPr>
+          <w:rFonts w:cstheme="minorHAnsi"/>
+          <w:b/>
+        </w:rPr>
+      </w:pPr>
+      <w:r>
+        <w:rPr>
+          <w:rFonts w:cstheme="minorHAnsi"/>
+          <w:b/>
+        </w:rPr>
+        <w:t>How can you support backward compatibility in angular app?</w:t>
+      </w:r>
+    </w:p>
+    <w:p>
+      <w:pPr>
+        <w:pStyle w:val="ListParagraph"/>
+        <w:numPr>
+          <w:ilvl w:val="0"/>
+          <w:numId w:val="2"/>
+        </w:numPr>
+        <w:rPr>
+          <w:rFonts w:cstheme="minorHAnsi"/>
+          <w:b/>
+        </w:rPr>
+      </w:pPr>
+      <w:r>
+        <w:rPr>
+          <w:rFonts w:cstheme="minorHAnsi"/>
+          <w:b/>
+        </w:rPr>
+        <w:t xml:space="preserve">What is </w:t>
+      </w:r>
+      <w:proofErr w:type="spellStart"/>
+      <w:r>
+        <w:rPr>
+          <w:rFonts w:cstheme="minorHAnsi"/>
+          <w:b/>
+        </w:rPr>
+        <w:t>ngModule</w:t>
+      </w:r>
+      <w:proofErr w:type="spellEnd"/>
+      <w:r>
+        <w:rPr>
+          <w:rFonts w:cstheme="minorHAnsi"/>
+          <w:b/>
+        </w:rPr>
+        <w:t>? How is it different from JS module?</w:t>
+      </w:r>
+    </w:p>
+    <w:p>
+      <w:pPr>
+        <w:pStyle w:val="ListParagraph"/>
+        <w:numPr>
+          <w:ilvl w:val="0"/>
+          <w:numId w:val="2"/>
+        </w:numPr>
+        <w:rPr>
+          <w:rFonts w:cstheme="minorHAnsi"/>
+          <w:b/>
+        </w:rPr>
+      </w:pPr>
+      <w:r>
+        <w:rPr>
+          <w:rFonts w:cstheme="minorHAnsi"/>
+          <w:b/>
+        </w:rPr>
+        <w:t>How components can communicate with one another?</w:t>
+      </w:r>
+    </w:p>
+    <w:p>
+      <w:pPr>
+        <w:pStyle w:val="ListParagraph"/>
+        <w:numPr>
+          <w:ilvl w:val="0"/>
+          <w:numId w:val="2"/>
+        </w:numPr>
+        <w:rPr>
+          <w:rFonts w:cstheme="minorHAnsi"/>
+          <w:b/>
+        </w:rPr>
+      </w:pPr>
+      <w:proofErr w:type="gramStart"/>
+      <w:r>
+        <w:rPr>
+          <w:rFonts w:cstheme="minorHAnsi"/>
+          <w:b/>
+        </w:rPr>
+        <w:t>what</w:t>
+      </w:r>
+      <w:proofErr w:type="gramEnd"/>
+      <w:r>
+        <w:rPr>
+          <w:rFonts w:cstheme="minorHAnsi"/>
+          <w:b/>
+        </w:rPr>
+        <w:t xml:space="preserve"> is the use of </w:t>
+      </w:r>
+      <w:proofErr w:type="spellStart"/>
+      <w:r>
+        <w:rPr>
+          <w:rFonts w:cstheme="minorHAnsi"/>
+          <w:b/>
+        </w:rPr>
+        <w:t>metatag</w:t>
+      </w:r>
+      <w:proofErr w:type="spellEnd"/>
+      <w:r>
+        <w:rPr>
+          <w:rFonts w:cstheme="minorHAnsi"/>
+          <w:b/>
+        </w:rPr>
+        <w:t xml:space="preserve"> in html?</w:t>
+      </w:r>
+    </w:p>
+    <w:p>
+      <w:pPr>
+        <w:pStyle w:val="ListParagraph"/>
+        <w:numPr>
+          <w:ilvl w:val="0"/>
+          <w:numId w:val="2"/>
+        </w:numPr>
+        <w:rPr>
+          <w:rFonts w:cstheme="minorHAnsi"/>
+          <w:b/>
+        </w:rPr>
+      </w:pPr>
+      <w:proofErr w:type="gramStart"/>
+      <w:r>
+        <w:rPr>
+          <w:rFonts w:cstheme="minorHAnsi"/>
+          <w:b/>
+        </w:rPr>
+        <w:t>what</w:t>
+      </w:r>
+      <w:proofErr w:type="gramEnd"/>
+      <w:r>
+        <w:rPr>
+          <w:rFonts w:cstheme="minorHAnsi"/>
+          <w:b/>
+        </w:rPr>
+        <w:t xml:space="preserve"> is the use of </w:t>
+      </w:r>
+      <w:proofErr w:type="spellStart"/>
+      <w:r>
+        <w:rPr>
+          <w:rFonts w:cstheme="minorHAnsi"/>
+          <w:b/>
+        </w:rPr>
+        <w:t>doctype</w:t>
+      </w:r>
+      <w:proofErr w:type="spellEnd"/>
+      <w:r>
+        <w:rPr>
+          <w:rFonts w:cstheme="minorHAnsi"/>
+          <w:b/>
+        </w:rPr>
+        <w:t>?</w:t>
+      </w:r>
+    </w:p>
+    <w:p>
+      <w:pPr>
+        <w:pStyle w:val="ListParagraph"/>
+        <w:numPr>
+          <w:ilvl w:val="0"/>
+          <w:numId w:val="2"/>
+        </w:numPr>
+        <w:rPr>
+          <w:rFonts w:cstheme="minorHAnsi"/>
+          <w:b/>
+        </w:rPr>
+      </w:pPr>
+      <w:proofErr w:type="gramStart"/>
+      <w:r>
+        <w:rPr>
+          <w:rFonts w:cstheme="minorHAnsi"/>
+          <w:b/>
+        </w:rPr>
+        <w:t>media</w:t>
+      </w:r>
+      <w:proofErr w:type="gramEnd"/>
+      <w:r>
+        <w:rPr>
+          <w:rFonts w:cstheme="minorHAnsi"/>
+          <w:b/>
+        </w:rPr>
+        <w:t xml:space="preserve"> queries in html/</w:t>
+      </w:r>
+      <w:proofErr w:type="spellStart"/>
+      <w:r>
+        <w:rPr>
+          <w:rFonts w:cstheme="minorHAnsi"/>
+          <w:b/>
+        </w:rPr>
+        <w:t>css</w:t>
+      </w:r>
+      <w:proofErr w:type="spellEnd"/>
+      <w:r>
+        <w:rPr>
+          <w:rFonts w:cstheme="minorHAnsi"/>
+          <w:b/>
+        </w:rPr>
+        <w:t>?</w:t>
+      </w:r>
+    </w:p>
+    <w:p>
+      <w:pPr>
+        <w:pStyle w:val="ListParagraph"/>
+        <w:numPr>
+          <w:ilvl w:val="0"/>
+          <w:numId w:val="2"/>
+        </w:numPr>
+        <w:rPr>
+          <w:rFonts w:cstheme="minorHAnsi"/>
+          <w:b/>
+        </w:rPr>
+      </w:pPr>
+      <w:r>
+        <w:rPr>
+          <w:rFonts w:cstheme="minorHAnsi"/>
+          <w:b/>
+        </w:rPr>
+        <w:t xml:space="preserve">Given an array, you want to reverse all </w:t>
+      </w:r>
+      <w:proofErr w:type="spellStart"/>
+      <w:r>
+        <w:rPr>
+          <w:rFonts w:cstheme="minorHAnsi"/>
+          <w:b/>
+        </w:rPr>
+        <w:t>accross</w:t>
+      </w:r>
+      <w:proofErr w:type="spellEnd"/>
+      <w:r>
+        <w:rPr>
+          <w:rFonts w:cstheme="minorHAnsi"/>
+          <w:b/>
+        </w:rPr>
+        <w:t xml:space="preserve"> the application? How would you solve it? Are you</w:t>
+      </w:r>
+    </w:p>
+    <w:p>
+      <w:pPr>
+        <w:pStyle w:val="ListParagraph"/>
+        <w:rPr>
+          <w:rFonts w:cstheme="minorHAnsi"/>
+          <w:b/>
+        </w:rPr>
+      </w:pPr>
+      <w:proofErr w:type="gramStart"/>
+      <w:r>
+        <w:rPr>
+          <w:rFonts w:cstheme="minorHAnsi"/>
+          <w:b/>
+        </w:rPr>
+        <w:t>going</w:t>
+      </w:r>
+      <w:proofErr w:type="gramEnd"/>
+      <w:r>
+        <w:rPr>
+          <w:rFonts w:cstheme="minorHAnsi"/>
+          <w:b/>
+        </w:rPr>
+        <w:t xml:space="preserve"> to reverse it? - </w:t>
+      </w:r>
+      <w:proofErr w:type="gramStart"/>
+      <w:r>
+        <w:rPr>
+          <w:rFonts w:cstheme="minorHAnsi"/>
+          <w:b/>
+        </w:rPr>
+        <w:t>we</w:t>
+      </w:r>
+      <w:proofErr w:type="gramEnd"/>
+      <w:r>
+        <w:rPr>
+          <w:rFonts w:cstheme="minorHAnsi"/>
+          <w:b/>
+        </w:rPr>
+        <w:t xml:space="preserve"> can add method to </w:t>
+      </w:r>
+      <w:proofErr w:type="spellStart"/>
+      <w:r>
+        <w:rPr>
+          <w:rFonts w:cstheme="minorHAnsi"/>
+          <w:b/>
+        </w:rPr>
+        <w:t>Array.prototype</w:t>
+      </w:r>
+      <w:proofErr w:type="spellEnd"/>
+      <w:r>
+        <w:rPr>
+          <w:rFonts w:cstheme="minorHAnsi"/>
+          <w:b/>
+        </w:rPr>
+        <w:t xml:space="preserve"> and so will be available at all places in code.</w:t>
+      </w:r>
+    </w:p>
+    <w:p>
+      <w:pPr>
+        <w:pStyle w:val="ListParagraph"/>
+        <w:numPr>
+          <w:ilvl w:val="0"/>
+          <w:numId w:val="2"/>
+        </w:numPr>
+        <w:rPr>
+          <w:rFonts w:cstheme="minorHAnsi"/>
+          <w:b/>
+        </w:rPr>
+      </w:pPr>
+      <w:r>
+        <w:rPr>
+          <w:rFonts w:cstheme="minorHAnsi"/>
+          <w:b/>
+        </w:rPr>
+        <w:t xml:space="preserve">What is the difference between </w:t>
+      </w:r>
+      <w:proofErr w:type="spellStart"/>
+      <w:r>
+        <w:rPr>
+          <w:rFonts w:cstheme="minorHAnsi"/>
+          <w:b/>
+        </w:rPr>
+        <w:t>ngif</w:t>
+      </w:r>
+      <w:proofErr w:type="spellEnd"/>
+      <w:r>
+        <w:rPr>
+          <w:rFonts w:cstheme="minorHAnsi"/>
+          <w:b/>
+        </w:rPr>
+        <w:t xml:space="preserve"> and </w:t>
+      </w:r>
+      <w:proofErr w:type="spellStart"/>
+      <w:r>
+        <w:rPr>
+          <w:rFonts w:cstheme="minorHAnsi"/>
+          <w:b/>
+        </w:rPr>
+        <w:t>ngHide</w:t>
+      </w:r>
+      <w:proofErr w:type="spellEnd"/>
+      <w:r>
+        <w:rPr>
+          <w:rFonts w:cstheme="minorHAnsi"/>
+          <w:b/>
+        </w:rPr>
+        <w:t>?</w:t>
+      </w:r>
+    </w:p>
+    <w:p>
+      <w:pPr>
+        <w:pStyle w:val="ListParagraph"/>
+        <w:numPr>
+          <w:ilvl w:val="0"/>
+          <w:numId w:val="2"/>
+        </w:numPr>
+        <w:rPr>
+          <w:rFonts w:cstheme="minorHAnsi"/>
+          <w:b/>
+        </w:rPr>
+      </w:pPr>
+      <w:r>
+        <w:rPr>
+          <w:rFonts w:cstheme="minorHAnsi"/>
+          <w:b/>
+        </w:rPr>
+        <w:t>What is pipe? What are the uses of pipe?</w:t>
+      </w:r>
+    </w:p>
+    <w:p>
+      <w:pPr>
+        <w:rPr>
+          <w:rFonts w:cstheme="minorHAnsi"/>
+          <w:b/>
+        </w:rPr>
+      </w:pPr>
+    </w:p>
+    <w:p>
+      <w:pPr>
+        <w:rPr>
+          <w:rFonts w:cstheme="minorHAnsi"/>
+          <w:b/>
+        </w:rPr>
+      </w:pPr>
+      <w:r>
+        <w:rPr>
+          <w:rFonts w:cstheme="minorHAnsi"/>
+          <w:b/>
+        </w:rPr>
+        <w:t>Good questions:</w:t>
+      </w:r>
+    </w:p>
+    <w:p>
+      <w:pPr>
+        <w:pStyle w:val="ListParagraph"/>
+        <w:numPr>
+          <w:ilvl w:val="0"/>
+          <w:numId w:val="4"/>
+        </w:numPr>
+        <w:spacing w:after="0"/>
+        <w:rPr>
+          <w:rFonts w:cstheme="minorHAnsi"/>
+          <w:b/>
+        </w:rPr>
+      </w:pPr>
+      <w:hyperlink r:id="rId9" w:history="1">
+        <w:r>
+          <w:rPr>
+            <w:rStyle w:val="Hyperlink"/>
+            <w:rFonts w:cstheme="minorHAnsi"/>
+            <w:b/>
+          </w:rPr>
+          <w:t>https://tusharghosh09006.medium.com/advanced-angular-interview-questions-d1573f1b350b</w:t>
+        </w:r>
+      </w:hyperlink>
+    </w:p>
+    <w:p>
+      <w:pPr>
+        <w:pStyle w:val="ListParagraph"/>
+        <w:numPr>
+          <w:ilvl w:val="0"/>
+          <w:numId w:val="4"/>
+        </w:numPr>
+        <w:spacing w:after="0"/>
+        <w:rPr>
+          <w:rFonts w:cstheme="minorHAnsi"/>
+          <w:b/>
+        </w:rPr>
+      </w:pPr>
+      <w:r>
+        <w:rPr>
+          <w:rFonts w:cstheme="minorHAnsi"/>
+          <w:b/>
+        </w:rPr>
+        <w:lastRenderedPageBreak/>
+        <w:t>https://interviewkickstart.com/blogs/interview-questions/angular-interview-questions-developers</w:t>
+      </w:r>
       <w:bookmarkStart w:id="0" w:name="_GoBack"/>
       <w:bookmarkEnd w:id="0"/>
-      <w:proofErr w:type="spellEnd"/>
-    </w:p>
-    <w:p>
-      <w:pPr>
-        <w:pStyle w:val="ListParagraph"/>
-        <w:numPr>
-          <w:ilvl w:val="0"/>
-          <w:numId w:val="2"/>
-        </w:numPr>
-        <w:rPr>
-          <w:rFonts w:cstheme="minorHAnsi"/>
-          <w:b/>
-        </w:rPr>
-      </w:pPr>
-      <w:r>
-        <w:rPr>
-          <w:rFonts w:cstheme="minorHAnsi"/>
-          <w:b/>
-        </w:rPr>
-        <w:t xml:space="preserve">9. </w:t>
-      </w:r>
-      <w:proofErr w:type="spellStart"/>
-      <w:r>
-        <w:rPr>
-          <w:rFonts w:cstheme="minorHAnsi"/>
-          <w:b/>
-        </w:rPr>
-        <w:t>Webpack,gulp</w:t>
-      </w:r>
-      <w:proofErr w:type="spellEnd"/>
-      <w:r>
-        <w:rPr>
-          <w:rFonts w:cstheme="minorHAnsi"/>
-          <w:b/>
-        </w:rPr>
-        <w:t xml:space="preserve"> is for bundling packages </w:t>
-      </w:r>
-    </w:p>
-    <w:p>
-      <w:pPr>
-        <w:pStyle w:val="ListParagraph"/>
-        <w:numPr>
-          <w:ilvl w:val="0"/>
-          <w:numId w:val="2"/>
-        </w:numPr>
-        <w:rPr>
-          <w:rFonts w:cstheme="minorHAnsi"/>
-          <w:b/>
-        </w:rPr>
-      </w:pPr>
-      <w:r>
-        <w:rPr>
-          <w:rFonts w:cstheme="minorHAnsi"/>
-          <w:b/>
-        </w:rPr>
-        <w:t>10 .Form validation states</w:t>
-      </w:r>
-    </w:p>
-    <w:p>
-      <w:pPr>
-        <w:pStyle w:val="ListParagraph"/>
-        <w:numPr>
-          <w:ilvl w:val="0"/>
-          <w:numId w:val="2"/>
-        </w:numPr>
-        <w:rPr>
-          <w:rFonts w:cstheme="minorHAnsi"/>
-          <w:b/>
-        </w:rPr>
-      </w:pPr>
-      <w:r>
-        <w:rPr>
-          <w:rFonts w:cstheme="minorHAnsi"/>
-          <w:b/>
-        </w:rPr>
-        <w:t>11. W</w:t>
-      </w:r>
-      <w:r>
-        <w:rPr>
-          <w:rFonts w:cstheme="minorHAnsi"/>
-          <w:b/>
-        </w:rPr>
-        <w:t xml:space="preserve">hat is </w:t>
-      </w:r>
-      <w:proofErr w:type="spellStart"/>
-      <w:r>
-        <w:rPr>
-          <w:rFonts w:cstheme="minorHAnsi"/>
-          <w:b/>
-        </w:rPr>
-        <w:t>transpiling</w:t>
-      </w:r>
-      <w:proofErr w:type="spellEnd"/>
-      <w:r>
-        <w:rPr>
-          <w:rFonts w:cstheme="minorHAnsi"/>
-          <w:b/>
-        </w:rPr>
-        <w:t>?</w:t>
-      </w:r>
-    </w:p>
-    <w:p>
-      <w:pPr>
-        <w:pStyle w:val="ListParagraph"/>
-        <w:numPr>
-          <w:ilvl w:val="0"/>
-          <w:numId w:val="2"/>
-        </w:numPr>
-        <w:rPr>
-          <w:rFonts w:cstheme="minorHAnsi"/>
-          <w:b/>
-        </w:rPr>
-      </w:pPr>
-      <w:r>
-        <w:rPr>
-          <w:rFonts w:cstheme="minorHAnsi"/>
-          <w:b/>
-        </w:rPr>
-        <w:t>12. How exactly is the rendering of Single Page Happening?</w:t>
-      </w:r>
-    </w:p>
-    <w:p>
-      <w:pPr>
-        <w:pStyle w:val="ListParagraph"/>
-        <w:numPr>
-          <w:ilvl w:val="0"/>
-          <w:numId w:val="2"/>
-        </w:numPr>
-        <w:rPr>
-          <w:rFonts w:cstheme="minorHAnsi"/>
-          <w:b/>
-        </w:rPr>
-      </w:pPr>
-      <w:r>
-        <w:rPr>
-          <w:rFonts w:cstheme="minorHAnsi"/>
-          <w:b/>
-        </w:rPr>
-        <w:t xml:space="preserve">13. </w:t>
-      </w:r>
-      <w:proofErr w:type="gramStart"/>
-      <w:r>
-        <w:rPr>
-          <w:rFonts w:cstheme="minorHAnsi"/>
-          <w:b/>
-        </w:rPr>
-        <w:t>angular :</w:t>
-      </w:r>
-      <w:proofErr w:type="gramEnd"/>
-      <w:r>
-        <w:rPr>
-          <w:rFonts w:cstheme="minorHAnsi"/>
-          <w:b/>
-        </w:rPr>
-        <w:t xml:space="preserve"> How to call a function from One Component in another component.</w:t>
-      </w:r>
-    </w:p>
-    <w:p>
-      <w:pPr>
-        <w:pStyle w:val="ListParagraph"/>
-        <w:numPr>
-          <w:ilvl w:val="0"/>
-          <w:numId w:val="2"/>
-        </w:numPr>
-        <w:rPr>
-          <w:rFonts w:cstheme="minorHAnsi"/>
-          <w:b/>
-        </w:rPr>
-      </w:pPr>
-      <w:r>
-        <w:rPr>
-          <w:rFonts w:cstheme="minorHAnsi"/>
-          <w:b/>
-        </w:rPr>
-        <w:t>1.Inject one component in other component in the constructor</w:t>
-      </w:r>
-    </w:p>
-    <w:p>
-      <w:pPr>
-        <w:pStyle w:val="ListParagraph"/>
-        <w:numPr>
-          <w:ilvl w:val="0"/>
-          <w:numId w:val="2"/>
-        </w:numPr>
-        <w:rPr>
-          <w:rFonts w:cstheme="minorHAnsi"/>
-          <w:b/>
-        </w:rPr>
-      </w:pPr>
-      <w:r>
-        <w:rPr>
-          <w:rFonts w:cstheme="minorHAnsi"/>
-          <w:b/>
-        </w:rPr>
-        <w:t>or 2.@ViewChild</w:t>
-      </w:r>
-    </w:p>
-    <w:p>
-      <w:pPr>
-        <w:pStyle w:val="ListParagraph"/>
-        <w:numPr>
-          <w:ilvl w:val="0"/>
-          <w:numId w:val="2"/>
-        </w:numPr>
-        <w:rPr>
-          <w:rFonts w:cstheme="minorHAnsi"/>
-          <w:b/>
-        </w:rPr>
-      </w:pPr>
-      <w:r>
-        <w:rPr>
-          <w:rFonts w:cstheme="minorHAnsi"/>
-          <w:b/>
-        </w:rPr>
-        <w:t xml:space="preserve">or 3.You can use angular </w:t>
-      </w:r>
-      <w:proofErr w:type="spellStart"/>
-      <w:r>
-        <w:rPr>
-          <w:rFonts w:cstheme="minorHAnsi"/>
-          <w:b/>
-        </w:rPr>
-        <w:t>BehaviorSubject</w:t>
-      </w:r>
-      <w:proofErr w:type="spellEnd"/>
-      <w:r>
-        <w:rPr>
-          <w:rFonts w:cstheme="minorHAnsi"/>
-          <w:b/>
-        </w:rPr>
-        <w:t xml:space="preserve"> for communicating with </w:t>
-      </w:r>
-      <w:proofErr w:type="spellStart"/>
-      <w:r>
-        <w:rPr>
-          <w:rFonts w:cstheme="minorHAnsi"/>
-          <w:b/>
-        </w:rPr>
-        <w:t>non related</w:t>
-      </w:r>
-      <w:proofErr w:type="spellEnd"/>
-      <w:r>
-        <w:rPr>
-          <w:rFonts w:cstheme="minorHAnsi"/>
-          <w:b/>
-        </w:rPr>
-        <w:t xml:space="preserve"> component</w:t>
-      </w:r>
-    </w:p>
-    <w:p>
-      <w:pPr>
-        <w:pStyle w:val="ListParagraph"/>
-        <w:numPr>
-          <w:ilvl w:val="0"/>
-          <w:numId w:val="2"/>
-        </w:numPr>
-        <w:rPr>
-          <w:rFonts w:cstheme="minorHAnsi"/>
-          <w:b/>
-        </w:rPr>
-      </w:pPr>
-      <w:r>
-        <w:rPr>
-          <w:rFonts w:cstheme="minorHAnsi"/>
-          <w:b/>
-        </w:rPr>
-        <w:t xml:space="preserve">You can call only methods of a component declared inside your component using </w:t>
-      </w:r>
-      <w:proofErr w:type="spellStart"/>
-      <w:r>
-        <w:rPr>
-          <w:rFonts w:cstheme="minorHAnsi"/>
-          <w:b/>
-        </w:rPr>
-        <w:t>ViewChild</w:t>
-      </w:r>
-      <w:proofErr w:type="spellEnd"/>
-      <w:r>
-        <w:rPr>
-          <w:rFonts w:cstheme="minorHAnsi"/>
-          <w:b/>
-        </w:rPr>
-        <w:t>.</w:t>
-      </w:r>
-    </w:p>
-    <w:p>
-      <w:pPr>
-        <w:pStyle w:val="ListParagraph"/>
-        <w:numPr>
-          <w:ilvl w:val="0"/>
-          <w:numId w:val="2"/>
-        </w:numPr>
-        <w:rPr>
-          <w:rFonts w:cstheme="minorHAnsi"/>
-          <w:b/>
-        </w:rPr>
-      </w:pPr>
-      <w:r>
-        <w:rPr>
-          <w:rFonts w:cstheme="minorHAnsi"/>
-          <w:b/>
-        </w:rPr>
-        <w:t>If you want to make two different components interact with each other - it should be done via common service.</w:t>
-      </w:r>
-    </w:p>
-    <w:p>
-      <w:pPr>
-        <w:pStyle w:val="ListParagraph"/>
-        <w:numPr>
-          <w:ilvl w:val="0"/>
-          <w:numId w:val="2"/>
-        </w:numPr>
-        <w:rPr>
-          <w:rFonts w:cstheme="minorHAnsi"/>
-          <w:b/>
-        </w:rPr>
-      </w:pPr>
-      <w:r>
-        <w:rPr>
-          <w:rFonts w:cstheme="minorHAnsi"/>
-          <w:b/>
-        </w:rPr>
-        <w:t>14. How does change detection happen in Angular?</w:t>
-      </w:r>
-    </w:p>
-    <w:p>
-      <w:pPr>
-        <w:pStyle w:val="ListParagraph"/>
-        <w:numPr>
-          <w:ilvl w:val="0"/>
-          <w:numId w:val="2"/>
-        </w:numPr>
-        <w:rPr>
-          <w:rFonts w:cstheme="minorHAnsi"/>
-          <w:b/>
-        </w:rPr>
-      </w:pPr>
-      <w:r>
-        <w:rPr>
-          <w:rFonts w:cstheme="minorHAnsi"/>
-          <w:b/>
-        </w:rPr>
-        <w:t xml:space="preserve">15.How to add Singleton and Non </w:t>
-      </w:r>
-      <w:proofErr w:type="spellStart"/>
-      <w:r>
-        <w:rPr>
-          <w:rFonts w:cstheme="minorHAnsi"/>
-          <w:b/>
-        </w:rPr>
-        <w:t>SingleTon</w:t>
-      </w:r>
-      <w:proofErr w:type="spellEnd"/>
-      <w:r>
-        <w:rPr>
-          <w:rFonts w:cstheme="minorHAnsi"/>
-          <w:b/>
-        </w:rPr>
-        <w:t xml:space="preserve"> Service in Angular</w:t>
-      </w:r>
-    </w:p>
-    <w:p>
-      <w:pPr>
-        <w:pStyle w:val="ListParagraph"/>
-        <w:numPr>
-          <w:ilvl w:val="0"/>
-          <w:numId w:val="2"/>
-        </w:numPr>
-        <w:rPr>
-          <w:rFonts w:cstheme="minorHAnsi"/>
-          <w:b/>
-        </w:rPr>
-      </w:pPr>
-      <w:r>
-        <w:rPr>
-          <w:rFonts w:cstheme="minorHAnsi"/>
-          <w:b/>
-        </w:rPr>
-        <w:t>16</w:t>
-      </w:r>
-      <w:proofErr w:type="gramStart"/>
-      <w:r>
-        <w:rPr>
-          <w:rFonts w:cstheme="minorHAnsi"/>
-          <w:b/>
-        </w:rPr>
-        <w:t>.rxjs</w:t>
-      </w:r>
-      <w:proofErr w:type="gramEnd"/>
-      <w:r>
-        <w:rPr>
-          <w:rFonts w:cstheme="minorHAnsi"/>
-          <w:b/>
-        </w:rPr>
-        <w:t xml:space="preserve"> operators </w:t>
-      </w:r>
-      <w:proofErr w:type="spellStart"/>
-      <w:r>
-        <w:rPr>
-          <w:rFonts w:cstheme="minorHAnsi"/>
-          <w:b/>
-        </w:rPr>
-        <w:t>Concat</w:t>
-      </w:r>
-      <w:proofErr w:type="spellEnd"/>
-      <w:r>
-        <w:rPr>
-          <w:rFonts w:cstheme="minorHAnsi"/>
-          <w:b/>
-        </w:rPr>
-        <w:t xml:space="preserve">, Merge? What are different operators in </w:t>
-      </w:r>
-      <w:proofErr w:type="spellStart"/>
-      <w:r>
-        <w:rPr>
-          <w:rFonts w:cstheme="minorHAnsi"/>
-          <w:b/>
-        </w:rPr>
-        <w:t>rxjs</w:t>
-      </w:r>
-      <w:proofErr w:type="spellEnd"/>
-      <w:r>
-        <w:rPr>
-          <w:rFonts w:cstheme="minorHAnsi"/>
-          <w:b/>
-        </w:rPr>
-        <w:t>?</w:t>
-      </w:r>
-    </w:p>
-    <w:p>
-      <w:pPr>
-        <w:pStyle w:val="ListParagraph"/>
-        <w:numPr>
-          <w:ilvl w:val="0"/>
-          <w:numId w:val="2"/>
-        </w:numPr>
-        <w:rPr>
-          <w:rFonts w:cstheme="minorHAnsi"/>
-          <w:b/>
-        </w:rPr>
-      </w:pPr>
-      <w:r>
-        <w:rPr>
-          <w:rFonts w:cstheme="minorHAnsi"/>
-          <w:b/>
-        </w:rPr>
-        <w:t xml:space="preserve">17. What is the Change detection problem in Pipes or </w:t>
-      </w:r>
-      <w:proofErr w:type="spellStart"/>
-      <w:r>
-        <w:rPr>
-          <w:rFonts w:cstheme="minorHAnsi"/>
-          <w:b/>
-        </w:rPr>
-        <w:t>async</w:t>
-      </w:r>
-      <w:proofErr w:type="spellEnd"/>
-      <w:r>
-        <w:rPr>
-          <w:rFonts w:cstheme="minorHAnsi"/>
-          <w:b/>
-        </w:rPr>
-        <w:t xml:space="preserve"> pipe?</w:t>
-      </w:r>
-    </w:p>
-    <w:p>
-      <w:pPr>
+    </w:p>
+    <w:p>
+      <w:pPr>
+        <w:pStyle w:val="ListParagraph"/>
+        <w:numPr>
+          <w:ilvl w:val="0"/>
+          <w:numId w:val="4"/>
+        </w:numPr>
         <w:spacing w:after="0"/>
-        <w:ind w:firstLine="720"/>
-        <w:rPr>
-          <w:rFonts w:cstheme="minorHAnsi"/>
-        </w:rPr>
-      </w:pPr>
-    </w:p>
-    <w:p>
-      <w:pPr>
-        <w:pStyle w:val="ListParagraph"/>
-        <w:numPr>
-          <w:ilvl w:val="0"/>
-          <w:numId w:val="2"/>
-        </w:numPr>
-        <w:rPr>
-          <w:rFonts w:cstheme="minorHAnsi"/>
-          <w:b/>
-        </w:rPr>
-      </w:pPr>
-      <w:r>
-        <w:rPr>
-          <w:rFonts w:cstheme="minorHAnsi"/>
-          <w:b/>
-        </w:rPr>
-        <w:t>https://medium.com/old-dev/angular-9-change-detection-with-pipe-and-onpush-strategy-4064425d96a8</w:t>
-      </w:r>
-    </w:p>
-    <w:p>
-      <w:pPr>
-        <w:pStyle w:val="ListParagraph"/>
-        <w:numPr>
-          <w:ilvl w:val="0"/>
-          <w:numId w:val="2"/>
-        </w:numPr>
-        <w:rPr>
-          <w:rFonts w:cstheme="minorHAnsi"/>
-          <w:b/>
-        </w:rPr>
-      </w:pPr>
-      <w:r>
-        <w:rPr>
-          <w:rFonts w:cstheme="minorHAnsi"/>
-          <w:b/>
-        </w:rPr>
-        <w:t>18</w:t>
-      </w:r>
-      <w:proofErr w:type="gramStart"/>
-      <w:r>
-        <w:rPr>
-          <w:rFonts w:cstheme="minorHAnsi"/>
-          <w:b/>
-        </w:rPr>
-        <w:t>.What</w:t>
-      </w:r>
-      <w:proofErr w:type="gramEnd"/>
-      <w:r>
-        <w:rPr>
-          <w:rFonts w:cstheme="minorHAnsi"/>
-          <w:b/>
-        </w:rPr>
-        <w:t xml:space="preserve"> is resolved?</w:t>
-      </w:r>
-    </w:p>
-    <w:p>
-      <w:pPr>
-        <w:pStyle w:val="ListParagraph"/>
-        <w:numPr>
-          <w:ilvl w:val="0"/>
-          <w:numId w:val="2"/>
-        </w:numPr>
-        <w:rPr>
-          <w:rFonts w:cstheme="minorHAnsi"/>
-          <w:b/>
-        </w:rPr>
-      </w:pPr>
-      <w:r>
-        <w:rPr>
-          <w:rFonts w:cstheme="minorHAnsi"/>
-          <w:b/>
-        </w:rPr>
-        <w:t>19. What are progressive Web Apps?</w:t>
-      </w:r>
-    </w:p>
-    <w:p>
-      <w:pPr>
-        <w:pStyle w:val="ListParagraph"/>
-        <w:numPr>
-          <w:ilvl w:val="0"/>
-          <w:numId w:val="2"/>
-        </w:numPr>
-        <w:rPr>
-          <w:rFonts w:cstheme="minorHAnsi"/>
-          <w:b/>
-        </w:rPr>
-      </w:pPr>
-      <w:r>
-        <w:rPr>
-          <w:rFonts w:cstheme="minorHAnsi"/>
-          <w:b/>
-        </w:rPr>
-        <w:t xml:space="preserve">20. What is Reactive Web forms what is </w:t>
-      </w:r>
-      <w:proofErr w:type="spellStart"/>
-      <w:r>
-        <w:rPr>
-          <w:rFonts w:cstheme="minorHAnsi"/>
-          <w:b/>
-        </w:rPr>
-        <w:t>setvalue</w:t>
-      </w:r>
-      <w:proofErr w:type="spellEnd"/>
-      <w:r>
-        <w:rPr>
-          <w:rFonts w:cstheme="minorHAnsi"/>
-          <w:b/>
-        </w:rPr>
-        <w:t xml:space="preserve"> and </w:t>
-      </w:r>
-      <w:proofErr w:type="spellStart"/>
-      <w:r>
-        <w:rPr>
-          <w:rFonts w:cstheme="minorHAnsi"/>
-          <w:b/>
-        </w:rPr>
-        <w:t>Patchvalue</w:t>
-      </w:r>
-      <w:proofErr w:type="spellEnd"/>
-    </w:p>
-    <w:p>
-      <w:pPr>
-        <w:pStyle w:val="ListParagraph"/>
-        <w:numPr>
-          <w:ilvl w:val="0"/>
-          <w:numId w:val="2"/>
-        </w:numPr>
-        <w:rPr>
-          <w:rFonts w:cstheme="minorHAnsi"/>
-          <w:b/>
-        </w:rPr>
-      </w:pPr>
-      <w:r>
-        <w:rPr>
-          <w:rFonts w:cstheme="minorHAnsi"/>
-          <w:b/>
-        </w:rPr>
-        <w:t>https://stackoverflow.com/questions/59588097/difference-between-value-and-setvalue-in-reactive-forms-in-angular-7</w:t>
-      </w:r>
-    </w:p>
-    <w:p>
-      <w:pPr>
-        <w:pStyle w:val="ListParagraph"/>
-        <w:numPr>
-          <w:ilvl w:val="0"/>
-          <w:numId w:val="2"/>
-        </w:numPr>
-        <w:rPr>
-          <w:rFonts w:cstheme="minorHAnsi"/>
-          <w:b/>
-        </w:rPr>
-      </w:pPr>
-      <w:r>
-        <w:rPr>
-          <w:rFonts w:cstheme="minorHAnsi"/>
-          <w:b/>
-        </w:rPr>
-        <w:t>21. Diff between Promise and Observable</w:t>
-      </w:r>
-    </w:p>
-    <w:p>
-      <w:pPr>
-        <w:pStyle w:val="ListParagraph"/>
-        <w:numPr>
-          <w:ilvl w:val="0"/>
-          <w:numId w:val="2"/>
-        </w:numPr>
-        <w:rPr>
-          <w:rFonts w:cstheme="minorHAnsi"/>
-          <w:b/>
-        </w:rPr>
-      </w:pPr>
-      <w:r>
-        <w:rPr>
-          <w:rFonts w:cstheme="minorHAnsi"/>
-          <w:b/>
-        </w:rPr>
-        <w:t>22</w:t>
-      </w:r>
-      <w:proofErr w:type="gramStart"/>
-      <w:r>
-        <w:rPr>
-          <w:rFonts w:cstheme="minorHAnsi"/>
-          <w:b/>
-        </w:rPr>
-        <w:t>.How</w:t>
-      </w:r>
-      <w:proofErr w:type="gramEnd"/>
-      <w:r>
-        <w:rPr>
-          <w:rFonts w:cstheme="minorHAnsi"/>
-          <w:b/>
-        </w:rPr>
-        <w:t xml:space="preserve"> to change tables dynamically. based on API response angular</w:t>
-      </w:r>
-    </w:p>
-    <w:p>
-      <w:pPr>
-        <w:pStyle w:val="ListParagraph"/>
-        <w:numPr>
-          <w:ilvl w:val="0"/>
-          <w:numId w:val="2"/>
-        </w:numPr>
-        <w:rPr>
-          <w:rFonts w:cstheme="minorHAnsi"/>
-          <w:b/>
-        </w:rPr>
-      </w:pPr>
-      <w:r>
-        <w:rPr>
-          <w:rFonts w:cstheme="minorHAnsi"/>
-          <w:b/>
-        </w:rPr>
-        <w:t xml:space="preserve">23.Pagination in </w:t>
-      </w:r>
-      <w:proofErr w:type="spellStart"/>
-      <w:r>
-        <w:rPr>
-          <w:rFonts w:cstheme="minorHAnsi"/>
-          <w:b/>
-        </w:rPr>
-        <w:t>AngularJS</w:t>
-      </w:r>
-      <w:proofErr w:type="spellEnd"/>
-      <w:r>
-        <w:rPr>
-          <w:rFonts w:cstheme="minorHAnsi"/>
-          <w:b/>
-        </w:rPr>
-        <w:t xml:space="preserve"> </w:t>
-      </w:r>
-    </w:p>
-    <w:p>
-      <w:pPr>
-        <w:pStyle w:val="ListParagraph"/>
-        <w:numPr>
-          <w:ilvl w:val="0"/>
-          <w:numId w:val="2"/>
-        </w:numPr>
-        <w:rPr>
-          <w:rFonts w:cstheme="minorHAnsi"/>
-          <w:b/>
-        </w:rPr>
-      </w:pPr>
-      <w:r>
-        <w:rPr>
-          <w:rFonts w:cstheme="minorHAnsi"/>
-          <w:b/>
-        </w:rPr>
-        <w:t xml:space="preserve">24. Deep Linking </w:t>
-      </w:r>
-      <w:proofErr w:type="spellStart"/>
-      <w:r>
-        <w:rPr>
-          <w:rFonts w:cstheme="minorHAnsi"/>
-          <w:b/>
-        </w:rPr>
-        <w:t>AngularJS</w:t>
-      </w:r>
-      <w:proofErr w:type="spellEnd"/>
-    </w:p>
-    <w:p>
-      <w:pPr>
-        <w:pStyle w:val="ListParagraph"/>
-        <w:numPr>
-          <w:ilvl w:val="0"/>
-          <w:numId w:val="2"/>
-        </w:numPr>
-        <w:rPr>
-          <w:rFonts w:cstheme="minorHAnsi"/>
-          <w:b/>
-        </w:rPr>
-      </w:pPr>
-      <w:r>
-        <w:rPr>
-          <w:rFonts w:cstheme="minorHAnsi"/>
-          <w:b/>
-        </w:rPr>
-        <w:t xml:space="preserve">25. Securities </w:t>
-      </w:r>
-      <w:proofErr w:type="spellStart"/>
-      <w:r>
-        <w:rPr>
-          <w:rFonts w:cstheme="minorHAnsi"/>
-          <w:b/>
-        </w:rPr>
-        <w:t>AngularJS</w:t>
-      </w:r>
-      <w:proofErr w:type="spellEnd"/>
-      <w:r>
-        <w:rPr>
-          <w:rFonts w:cstheme="minorHAnsi"/>
-          <w:b/>
-        </w:rPr>
-        <w:t xml:space="preserve"> apps</w:t>
-      </w:r>
-    </w:p>
-    <w:p>
-      <w:pPr>
-        <w:pStyle w:val="ListParagraph"/>
-        <w:numPr>
-          <w:ilvl w:val="0"/>
-          <w:numId w:val="2"/>
-        </w:numPr>
-        <w:rPr>
-          <w:rFonts w:cstheme="minorHAnsi"/>
-          <w:b/>
-        </w:rPr>
-      </w:pPr>
-      <w:r>
-        <w:rPr>
-          <w:rFonts w:cstheme="minorHAnsi"/>
-          <w:b/>
-        </w:rPr>
-        <w:t>26. Zone in angular</w:t>
-      </w:r>
-    </w:p>
-    <w:p>
-      <w:pPr>
-        <w:pStyle w:val="ListParagraph"/>
-        <w:numPr>
-          <w:ilvl w:val="0"/>
-          <w:numId w:val="2"/>
-        </w:numPr>
-        <w:rPr>
-          <w:rFonts w:cstheme="minorHAnsi"/>
-          <w:b/>
-        </w:rPr>
-      </w:pPr>
-      <w:r>
-        <w:rPr>
-          <w:rFonts w:cstheme="minorHAnsi"/>
-          <w:b/>
-        </w:rPr>
-        <w:t xml:space="preserve">27.Canactivate </w:t>
-      </w:r>
-      <w:proofErr w:type="spellStart"/>
-      <w:r>
-        <w:rPr>
-          <w:rFonts w:cstheme="minorHAnsi"/>
-          <w:b/>
-        </w:rPr>
-        <w:t>vs</w:t>
-      </w:r>
-      <w:proofErr w:type="spellEnd"/>
-      <w:r>
-        <w:rPr>
-          <w:rFonts w:cstheme="minorHAnsi"/>
-          <w:b/>
-        </w:rPr>
-        <w:t xml:space="preserve"> can deactivate</w:t>
-      </w:r>
-    </w:p>
-    <w:p>
-      <w:pPr>
-        <w:pStyle w:val="ListParagraph"/>
-        <w:numPr>
-          <w:ilvl w:val="0"/>
-          <w:numId w:val="2"/>
-        </w:numPr>
-        <w:rPr>
-          <w:rFonts w:cstheme="minorHAnsi"/>
-          <w:b/>
-        </w:rPr>
-      </w:pPr>
-      <w:r>
-        <w:rPr>
-          <w:rFonts w:cstheme="minorHAnsi"/>
-          <w:b/>
-        </w:rPr>
-        <w:t>28. Ivy rendering engine</w:t>
-      </w:r>
-    </w:p>
-    <w:p>
-      <w:pPr>
-        <w:pStyle w:val="ListParagraph"/>
-        <w:numPr>
-          <w:ilvl w:val="0"/>
-          <w:numId w:val="2"/>
-        </w:numPr>
-        <w:rPr>
-          <w:rFonts w:cstheme="minorHAnsi"/>
-          <w:b/>
-        </w:rPr>
-      </w:pPr>
-      <w:r>
-        <w:rPr>
-          <w:rFonts w:cstheme="minorHAnsi"/>
-          <w:b/>
-        </w:rPr>
-        <w:t xml:space="preserve">29. Jasmine </w:t>
-      </w:r>
-      <w:proofErr w:type="spellStart"/>
-      <w:r>
-        <w:rPr>
-          <w:rFonts w:cstheme="minorHAnsi"/>
-          <w:b/>
-        </w:rPr>
-        <w:t>vs</w:t>
-      </w:r>
-      <w:proofErr w:type="spellEnd"/>
-      <w:r>
-        <w:rPr>
-          <w:rFonts w:cstheme="minorHAnsi"/>
-          <w:b/>
-        </w:rPr>
-        <w:t xml:space="preserve"> karma difference</w:t>
-      </w:r>
-    </w:p>
-    <w:p>
-      <w:pPr>
-        <w:pStyle w:val="ListParagraph"/>
-        <w:numPr>
-          <w:ilvl w:val="0"/>
-          <w:numId w:val="2"/>
-        </w:numPr>
-        <w:rPr>
-          <w:rFonts w:cstheme="minorHAnsi"/>
-          <w:b/>
-        </w:rPr>
-      </w:pPr>
-      <w:r>
-        <w:rPr>
-          <w:rFonts w:cstheme="minorHAnsi"/>
-          <w:b/>
-        </w:rPr>
-        <w:t>30</w:t>
-      </w:r>
-      <w:proofErr w:type="gramStart"/>
-      <w:r>
-        <w:rPr>
-          <w:rFonts w:cstheme="minorHAnsi"/>
-          <w:b/>
-        </w:rPr>
-        <w:t>.Whar</w:t>
-      </w:r>
-      <w:proofErr w:type="gramEnd"/>
-      <w:r>
-        <w:rPr>
-          <w:rFonts w:cstheme="minorHAnsi"/>
-          <w:b/>
-        </w:rPr>
-        <w:t xml:space="preserve"> are progressive Web Apps?</w:t>
-      </w:r>
-    </w:p>
-    <w:p>
-      <w:pPr>
-        <w:pStyle w:val="ListParagraph"/>
-        <w:numPr>
-          <w:ilvl w:val="0"/>
-          <w:numId w:val="2"/>
-        </w:numPr>
-        <w:rPr>
-          <w:rFonts w:cstheme="minorHAnsi"/>
-          <w:b/>
-        </w:rPr>
-      </w:pPr>
-      <w:r>
-        <w:rPr>
-          <w:rFonts w:cstheme="minorHAnsi"/>
-          <w:b/>
-        </w:rPr>
-        <w:t xml:space="preserve">What is Reactive Web forms what is </w:t>
-      </w:r>
-      <w:proofErr w:type="spellStart"/>
-      <w:r>
-        <w:rPr>
-          <w:rFonts w:cstheme="minorHAnsi"/>
-          <w:b/>
-        </w:rPr>
-        <w:t>setvalue</w:t>
-      </w:r>
-      <w:proofErr w:type="spellEnd"/>
-      <w:r>
-        <w:rPr>
-          <w:rFonts w:cstheme="minorHAnsi"/>
-          <w:b/>
-        </w:rPr>
-        <w:t xml:space="preserve"> and </w:t>
-      </w:r>
-      <w:proofErr w:type="spellStart"/>
-      <w:r>
-        <w:rPr>
-          <w:rFonts w:cstheme="minorHAnsi"/>
-          <w:b/>
-        </w:rPr>
-        <w:t>Patchvalue</w:t>
-      </w:r>
-      <w:proofErr w:type="spellEnd"/>
-    </w:p>
-    <w:p>
-      <w:pPr>
-        <w:pStyle w:val="ListParagraph"/>
-        <w:numPr>
-          <w:ilvl w:val="0"/>
-          <w:numId w:val="2"/>
-        </w:numPr>
-        <w:rPr>
-          <w:rFonts w:cstheme="minorHAnsi"/>
-          <w:b/>
-        </w:rPr>
-      </w:pPr>
-      <w:r>
-        <w:rPr>
-          <w:rFonts w:cstheme="minorHAnsi"/>
-          <w:b/>
-        </w:rPr>
-        <w:t>https://stackoverflow.com/questions/59588097/difference-between-value-and-setvalue-in-reactive-forms-in-angular-7</w:t>
-      </w:r>
-    </w:p>
-    <w:p>
-      <w:pPr>
-        <w:pStyle w:val="ListParagraph"/>
-        <w:numPr>
-          <w:ilvl w:val="0"/>
-          <w:numId w:val="2"/>
-        </w:numPr>
-        <w:rPr>
-          <w:rFonts w:cstheme="minorHAnsi"/>
-          <w:b/>
-        </w:rPr>
-      </w:pPr>
-      <w:r>
-        <w:rPr>
-          <w:rFonts w:cstheme="minorHAnsi"/>
-          <w:b/>
-        </w:rPr>
-        <w:t>What are the different ways to bind data in angular?</w:t>
-      </w:r>
-    </w:p>
-    <w:p>
-      <w:pPr>
-        <w:pStyle w:val="ListParagraph"/>
-        <w:numPr>
-          <w:ilvl w:val="0"/>
-          <w:numId w:val="2"/>
-        </w:numPr>
-        <w:rPr>
-          <w:rFonts w:cstheme="minorHAnsi"/>
-          <w:b/>
-        </w:rPr>
-      </w:pPr>
-      <w:r>
-        <w:rPr>
-          <w:rFonts w:cstheme="minorHAnsi"/>
-          <w:b/>
-        </w:rPr>
-        <w:t xml:space="preserve">What is the use of </w:t>
-      </w:r>
-      <w:proofErr w:type="spellStart"/>
-      <w:r>
-        <w:rPr>
-          <w:rFonts w:cstheme="minorHAnsi"/>
-          <w:b/>
-        </w:rPr>
-        <w:t>package.json</w:t>
-      </w:r>
-      <w:proofErr w:type="spellEnd"/>
-      <w:r>
-        <w:rPr>
-          <w:rFonts w:cstheme="minorHAnsi"/>
-          <w:b/>
-        </w:rPr>
-        <w:t>?</w:t>
-      </w:r>
-    </w:p>
-    <w:p>
-      <w:pPr>
-        <w:pStyle w:val="ListParagraph"/>
-        <w:numPr>
-          <w:ilvl w:val="0"/>
-          <w:numId w:val="2"/>
-        </w:numPr>
-        <w:rPr>
-          <w:rFonts w:cstheme="minorHAnsi"/>
-          <w:b/>
-        </w:rPr>
-      </w:pPr>
-      <w:r>
-        <w:rPr>
-          <w:rFonts w:cstheme="minorHAnsi"/>
-          <w:b/>
-        </w:rPr>
-        <w:t>How can you support backward compatibility in angular app?</w:t>
-      </w:r>
-    </w:p>
-    <w:p>
-      <w:pPr>
-        <w:pStyle w:val="ListParagraph"/>
-        <w:numPr>
-          <w:ilvl w:val="0"/>
-          <w:numId w:val="2"/>
-        </w:numPr>
-        <w:rPr>
-          <w:rFonts w:cstheme="minorHAnsi"/>
-          <w:b/>
-        </w:rPr>
-      </w:pPr>
-      <w:r>
-        <w:rPr>
-          <w:rFonts w:cstheme="minorHAnsi"/>
-          <w:b/>
-        </w:rPr>
-        <w:t xml:space="preserve">What is </w:t>
-      </w:r>
-      <w:proofErr w:type="spellStart"/>
-      <w:r>
-        <w:rPr>
-          <w:rFonts w:cstheme="minorHAnsi"/>
-          <w:b/>
-        </w:rPr>
-        <w:t>ngModule</w:t>
-      </w:r>
-      <w:proofErr w:type="spellEnd"/>
-      <w:r>
-        <w:rPr>
-          <w:rFonts w:cstheme="minorHAnsi"/>
-          <w:b/>
-        </w:rPr>
-        <w:t>? How is it different from JS module?</w:t>
-      </w:r>
-    </w:p>
-    <w:p>
-      <w:pPr>
-        <w:pStyle w:val="ListParagraph"/>
-        <w:numPr>
-          <w:ilvl w:val="0"/>
-          <w:numId w:val="2"/>
-        </w:numPr>
-        <w:rPr>
-          <w:rFonts w:cstheme="minorHAnsi"/>
-          <w:b/>
-        </w:rPr>
-      </w:pPr>
-      <w:r>
-        <w:rPr>
-          <w:rFonts w:cstheme="minorHAnsi"/>
-          <w:b/>
-        </w:rPr>
-        <w:t>How components can communicate with one another?</w:t>
-      </w:r>
-    </w:p>
-    <w:p>
-      <w:pPr>
-        <w:pStyle w:val="ListParagraph"/>
-        <w:numPr>
-          <w:ilvl w:val="0"/>
-          <w:numId w:val="2"/>
-        </w:numPr>
-        <w:rPr>
-          <w:rFonts w:cstheme="minorHAnsi"/>
-          <w:b/>
-        </w:rPr>
-      </w:pPr>
-      <w:proofErr w:type="gramStart"/>
-      <w:r>
-        <w:rPr>
-          <w:rFonts w:cstheme="minorHAnsi"/>
-          <w:b/>
-        </w:rPr>
-        <w:t>what</w:t>
-      </w:r>
-      <w:proofErr w:type="gramEnd"/>
-      <w:r>
-        <w:rPr>
-          <w:rFonts w:cstheme="minorHAnsi"/>
-          <w:b/>
-        </w:rPr>
-        <w:t xml:space="preserve"> is the use of </w:t>
-      </w:r>
-      <w:proofErr w:type="spellStart"/>
-      <w:r>
-        <w:rPr>
-          <w:rFonts w:cstheme="minorHAnsi"/>
-          <w:b/>
-        </w:rPr>
-        <w:t>metatag</w:t>
-      </w:r>
-      <w:proofErr w:type="spellEnd"/>
-      <w:r>
-        <w:rPr>
-          <w:rFonts w:cstheme="minorHAnsi"/>
-          <w:b/>
-        </w:rPr>
-        <w:t xml:space="preserve"> in html?</w:t>
-      </w:r>
-    </w:p>
-    <w:p>
-      <w:pPr>
-        <w:pStyle w:val="ListParagraph"/>
-        <w:numPr>
-          <w:ilvl w:val="0"/>
-          <w:numId w:val="2"/>
-        </w:numPr>
-        <w:rPr>
-          <w:rFonts w:cstheme="minorHAnsi"/>
-          <w:b/>
-        </w:rPr>
-      </w:pPr>
-      <w:proofErr w:type="gramStart"/>
-      <w:r>
-        <w:rPr>
-          <w:rFonts w:cstheme="minorHAnsi"/>
-          <w:b/>
-        </w:rPr>
-        <w:t>what</w:t>
-      </w:r>
-      <w:proofErr w:type="gramEnd"/>
-      <w:r>
-        <w:rPr>
-          <w:rFonts w:cstheme="minorHAnsi"/>
-          <w:b/>
-        </w:rPr>
-        <w:t xml:space="preserve"> is the use of </w:t>
-      </w:r>
-      <w:proofErr w:type="spellStart"/>
-      <w:r>
-        <w:rPr>
-          <w:rFonts w:cstheme="minorHAnsi"/>
-          <w:b/>
-        </w:rPr>
-        <w:t>doctype</w:t>
-      </w:r>
-      <w:proofErr w:type="spellEnd"/>
-      <w:r>
-        <w:rPr>
-          <w:rFonts w:cstheme="minorHAnsi"/>
-          <w:b/>
-        </w:rPr>
-        <w:t>?</w:t>
-      </w:r>
-    </w:p>
-    <w:p>
-      <w:pPr>
-        <w:pStyle w:val="ListParagraph"/>
-        <w:numPr>
-          <w:ilvl w:val="0"/>
-          <w:numId w:val="2"/>
-        </w:numPr>
-        <w:rPr>
-          <w:rFonts w:cstheme="minorHAnsi"/>
-          <w:b/>
-        </w:rPr>
-      </w:pPr>
-      <w:proofErr w:type="gramStart"/>
-      <w:r>
-        <w:rPr>
-          <w:rFonts w:cstheme="minorHAnsi"/>
-          <w:b/>
-        </w:rPr>
-        <w:t>media</w:t>
-      </w:r>
-      <w:proofErr w:type="gramEnd"/>
-      <w:r>
-        <w:rPr>
-          <w:rFonts w:cstheme="minorHAnsi"/>
-          <w:b/>
-        </w:rPr>
-        <w:t xml:space="preserve"> queries in html/</w:t>
-      </w:r>
-      <w:proofErr w:type="spellStart"/>
-      <w:r>
-        <w:rPr>
-          <w:rFonts w:cstheme="minorHAnsi"/>
-          <w:b/>
-        </w:rPr>
-        <w:t>css</w:t>
-      </w:r>
-      <w:proofErr w:type="spellEnd"/>
-      <w:r>
-        <w:rPr>
-          <w:rFonts w:cstheme="minorHAnsi"/>
-          <w:b/>
-        </w:rPr>
-        <w:t>?</w:t>
-      </w:r>
-    </w:p>
-    <w:p>
-      <w:pPr>
-        <w:pStyle w:val="ListParagraph"/>
-        <w:numPr>
-          <w:ilvl w:val="0"/>
-          <w:numId w:val="2"/>
-        </w:numPr>
-        <w:rPr>
-          <w:rFonts w:cstheme="minorHAnsi"/>
-          <w:b/>
-        </w:rPr>
-      </w:pPr>
-      <w:r>
-        <w:rPr>
-          <w:rFonts w:cstheme="minorHAnsi"/>
-          <w:b/>
-        </w:rPr>
-        <w:t xml:space="preserve">Given an array, you want to reverse all </w:t>
-      </w:r>
-      <w:proofErr w:type="spellStart"/>
-      <w:r>
-        <w:rPr>
-          <w:rFonts w:cstheme="minorHAnsi"/>
-          <w:b/>
-        </w:rPr>
-        <w:t>accross</w:t>
-      </w:r>
-      <w:proofErr w:type="spellEnd"/>
-      <w:r>
-        <w:rPr>
-          <w:rFonts w:cstheme="minorHAnsi"/>
-          <w:b/>
-        </w:rPr>
-        <w:t xml:space="preserve"> the application? How would you solve it? Are you</w:t>
-      </w:r>
-    </w:p>
-    <w:p>
-      <w:pPr>
-        <w:pStyle w:val="ListParagraph"/>
-        <w:rPr>
-          <w:rFonts w:cstheme="minorHAnsi"/>
-          <w:b/>
-        </w:rPr>
-      </w:pPr>
-      <w:proofErr w:type="gramStart"/>
-      <w:r>
-        <w:rPr>
-          <w:rFonts w:cstheme="minorHAnsi"/>
-          <w:b/>
-        </w:rPr>
-        <w:t>going</w:t>
-      </w:r>
-      <w:proofErr w:type="gramEnd"/>
-      <w:r>
-        <w:rPr>
-          <w:rFonts w:cstheme="minorHAnsi"/>
-          <w:b/>
-        </w:rPr>
-        <w:t xml:space="preserve"> to reverse it? - </w:t>
-      </w:r>
-      <w:proofErr w:type="gramStart"/>
-      <w:r>
-        <w:rPr>
-          <w:rFonts w:cstheme="minorHAnsi"/>
-          <w:b/>
-        </w:rPr>
-        <w:t>we</w:t>
-      </w:r>
-      <w:proofErr w:type="gramEnd"/>
-      <w:r>
-        <w:rPr>
-          <w:rFonts w:cstheme="minorHAnsi"/>
-          <w:b/>
-        </w:rPr>
-        <w:t xml:space="preserve"> can add method to </w:t>
-      </w:r>
-      <w:proofErr w:type="spellStart"/>
-      <w:r>
-        <w:rPr>
-          <w:rFonts w:cstheme="minorHAnsi"/>
-          <w:b/>
-        </w:rPr>
-        <w:t>Array.prototype</w:t>
-      </w:r>
-      <w:proofErr w:type="spellEnd"/>
-      <w:r>
-        <w:rPr>
-          <w:rFonts w:cstheme="minorHAnsi"/>
-          <w:b/>
-        </w:rPr>
-        <w:t xml:space="preserve"> and so will be available at all places in code.</w:t>
-      </w:r>
-    </w:p>
-    <w:p>
-      <w:pPr>
-        <w:pStyle w:val="ListParagraph"/>
-        <w:numPr>
-          <w:ilvl w:val="0"/>
-          <w:numId w:val="2"/>
-        </w:numPr>
-        <w:rPr>
-          <w:rFonts w:cstheme="minorHAnsi"/>
-          <w:b/>
-        </w:rPr>
-      </w:pPr>
-      <w:r>
-        <w:rPr>
-          <w:rFonts w:cstheme="minorHAnsi"/>
-          <w:b/>
-        </w:rPr>
-        <w:t xml:space="preserve">What is the difference between </w:t>
-      </w:r>
-      <w:proofErr w:type="spellStart"/>
-      <w:r>
-        <w:rPr>
-          <w:rFonts w:cstheme="minorHAnsi"/>
-          <w:b/>
-        </w:rPr>
-        <w:t>ngif</w:t>
-      </w:r>
-      <w:proofErr w:type="spellEnd"/>
-      <w:r>
-        <w:rPr>
-          <w:rFonts w:cstheme="minorHAnsi"/>
-          <w:b/>
-        </w:rPr>
-        <w:t xml:space="preserve"> and </w:t>
-      </w:r>
-      <w:proofErr w:type="spellStart"/>
-      <w:r>
-        <w:rPr>
-          <w:rFonts w:cstheme="minorHAnsi"/>
-          <w:b/>
-        </w:rPr>
-        <w:t>ngHide</w:t>
-      </w:r>
-      <w:proofErr w:type="spellEnd"/>
-      <w:r>
-        <w:rPr>
-          <w:rFonts w:cstheme="minorHAnsi"/>
-          <w:b/>
-        </w:rPr>
-        <w:t>?</w:t>
-      </w:r>
-    </w:p>
-    <w:p>
-      <w:pPr>
-        <w:pStyle w:val="ListParagraph"/>
-        <w:numPr>
-          <w:ilvl w:val="0"/>
-          <w:numId w:val="2"/>
-        </w:numPr>
-        <w:rPr>
-          <w:rFonts w:cstheme="minorHAnsi"/>
-          <w:b/>
-        </w:rPr>
-      </w:pPr>
-      <w:r>
-        <w:rPr>
-          <w:rFonts w:cstheme="minorHAnsi"/>
-          <w:b/>
-        </w:rPr>
-        <w:t>What is pipe? What are the uses of pipe?</w:t>
-      </w:r>
+        <w:rPr>
+          <w:rFonts w:cstheme="minorHAnsi"/>
+          <w:b/>
+        </w:rPr>
+      </w:pPr>
+      <w:hyperlink r:id="rId10" w:history="1">
+        <w:r>
+          <w:rPr>
+            <w:rStyle w:val="Hyperlink"/>
+            <w:rFonts w:cstheme="minorHAnsi"/>
+            <w:b/>
+          </w:rPr>
+          <w:t>https://www.simplilearn.com/tutorials/angular-tutorial/angular-interview-questions</w:t>
+        </w:r>
+      </w:hyperlink>
+    </w:p>
+    <w:p>
+      <w:pPr>
+        <w:pStyle w:val="ListParagraph"/>
+        <w:numPr>
+          <w:ilvl w:val="0"/>
+          <w:numId w:val="4"/>
+        </w:numPr>
+        <w:spacing w:after="0"/>
+        <w:rPr>
+          <w:rFonts w:cstheme="minorHAnsi"/>
+          <w:b/>
+        </w:rPr>
+      </w:pPr>
+      <w:r>
+        <w:rPr>
+          <w:rFonts w:cstheme="minorHAnsi"/>
+          <w:b/>
+        </w:rPr>
+        <w:t>https://www.testgorilla.com/blog/angular-interview-questions/</w:t>
+      </w:r>
+    </w:p>
+    <w:p>
+      <w:pPr>
+        <w:rPr>
+          <w:rFonts w:cstheme="minorHAnsi"/>
+          <w:b/>
+        </w:rPr>
+      </w:pPr>
+    </w:p>
+    <w:p>
+      <w:pPr>
+        <w:rPr>
+          <w:rFonts w:cstheme="minorHAnsi"/>
+          <w:b/>
+        </w:rPr>
+      </w:pPr>
     </w:p>
     <w:p/>
     <w:p>
@@ -2722,96 +2828,11 @@
         <w:rPr>
           <w:noProof/>
         </w:rPr>
-        <w:lastRenderedPageBreak/>
         <w:drawing>
           <wp:inline distT="0" distB="0" distL="0" distR="0" wp14:anchorId="20C44ECA" wp14:editId="37C397E4">
             <wp:extent cx="5943600" cy="2463800"/>
             <wp:effectExtent l="0" t="0" r="0" b="0"/>
             <wp:docPr id="1" name="Picture 1"/>
-            <wp:cNvGraphicFramePr>
-              <a:graphicFrameLocks xmlns:a="http://schemas.openxmlformats.org/drawingml/2006/main" noChangeAspect="1"/>
-            </wp:cNvGraphicFramePr>
-            <a:graphic xmlns:a="http://schemas.openxmlformats.org/drawingml/2006/main">
-              <a:graphicData uri="http://schemas.openxmlformats.org/drawingml/2006/picture">
-                <pic:pic xmlns:pic="http://schemas.openxmlformats.org/drawingml/2006/picture">
-                  <pic:nvPicPr>
-                    <pic:cNvPr id="0" name=""/>
-                    <pic:cNvPicPr/>
-                  </pic:nvPicPr>
-                  <pic:blipFill>
-                    <a:blip r:embed="rId9"/>
-                    <a:stretch>
-                      <a:fillRect/>
-                    </a:stretch>
-                  </pic:blipFill>
-                  <pic:spPr>
-                    <a:xfrm>
-                      <a:off x="0" y="0"/>
-                      <a:ext cx="5943600" cy="2463800"/>
-                    </a:xfrm>
-                    <a:prstGeom prst="rect">
-                      <a:avLst/>
-                    </a:prstGeom>
-                  </pic:spPr>
-                </pic:pic>
-              </a:graphicData>
-            </a:graphic>
-          </wp:inline>
-        </w:drawing>
-      </w:r>
-    </w:p>
-    <w:p>
-      <w:r>
-        <w:rPr>
-          <w:noProof/>
-        </w:rPr>
-        <w:drawing>
-          <wp:inline distT="0" distB="0" distL="0" distR="0" wp14:anchorId="1F9BC2F5" wp14:editId="0E1890B8">
-            <wp:extent cx="5943600" cy="1365885"/>
-            <wp:effectExtent l="0" t="0" r="0" b="5715"/>
-            <wp:docPr id="2" name="Picture 2"/>
-            <wp:cNvGraphicFramePr>
-              <a:graphicFrameLocks xmlns:a="http://schemas.openxmlformats.org/drawingml/2006/main" noChangeAspect="1"/>
-            </wp:cNvGraphicFramePr>
-            <a:graphic xmlns:a="http://schemas.openxmlformats.org/drawingml/2006/main">
-              <a:graphicData uri="http://schemas.openxmlformats.org/drawingml/2006/picture">
-                <pic:pic xmlns:pic="http://schemas.openxmlformats.org/drawingml/2006/picture">
-                  <pic:nvPicPr>
-                    <pic:cNvPr id="0" name=""/>
-                    <pic:cNvPicPr/>
-                  </pic:nvPicPr>
-                  <pic:blipFill>
-                    <a:blip r:embed="rId10"/>
-                    <a:stretch>
-                      <a:fillRect/>
-                    </a:stretch>
-                  </pic:blipFill>
-                  <pic:spPr>
-                    <a:xfrm>
-                      <a:off x="0" y="0"/>
-                      <a:ext cx="5943600" cy="1365885"/>
-                    </a:xfrm>
-                    <a:prstGeom prst="rect">
-                      <a:avLst/>
-                    </a:prstGeom>
-                  </pic:spPr>
-                </pic:pic>
-              </a:graphicData>
-            </a:graphic>
-          </wp:inline>
-        </w:drawing>
-      </w:r>
-    </w:p>
-    <w:p>
-      <w:r>
-        <w:rPr>
-          <w:noProof/>
-        </w:rPr>
-        <w:drawing>
-          <wp:inline distT="0" distB="0" distL="0" distR="0" wp14:anchorId="42ED1601" wp14:editId="1674030C">
-            <wp:extent cx="5943600" cy="3686175"/>
-            <wp:effectExtent l="0" t="0" r="0" b="9525"/>
-            <wp:docPr id="3" name="Picture 3"/>
             <wp:cNvGraphicFramePr>
               <a:graphicFrameLocks xmlns:a="http://schemas.openxmlformats.org/drawingml/2006/main" noChangeAspect="1"/>
             </wp:cNvGraphicFramePr>
@@ -2831,7 +2852,7 @@
                   <pic:spPr>
                     <a:xfrm>
                       <a:off x="0" y="0"/>
-                      <a:ext cx="5943600" cy="3686175"/>
+                      <a:ext cx="5943600" cy="2463800"/>
                     </a:xfrm>
                     <a:prstGeom prst="rect">
                       <a:avLst/>
@@ -2849,12 +2870,11 @@
         <w:rPr>
           <w:noProof/>
         </w:rPr>
-        <w:lastRenderedPageBreak/>
         <w:drawing>
-          <wp:inline distT="0" distB="0" distL="0" distR="0" wp14:anchorId="75027C1E" wp14:editId="45BCD63C">
-            <wp:extent cx="5943600" cy="1864360"/>
-            <wp:effectExtent l="0" t="0" r="0" b="2540"/>
-            <wp:docPr id="4" name="Picture 4"/>
+          <wp:inline distT="0" distB="0" distL="0" distR="0" wp14:anchorId="1F9BC2F5" wp14:editId="0E1890B8">
+            <wp:extent cx="5943600" cy="1365885"/>
+            <wp:effectExtent l="0" t="0" r="0" b="5715"/>
+            <wp:docPr id="2" name="Picture 2"/>
             <wp:cNvGraphicFramePr>
               <a:graphicFrameLocks xmlns:a="http://schemas.openxmlformats.org/drawingml/2006/main" noChangeAspect="1"/>
             </wp:cNvGraphicFramePr>
@@ -2874,7 +2894,7 @@
                   <pic:spPr>
                     <a:xfrm>
                       <a:off x="0" y="0"/>
-                      <a:ext cx="5943600" cy="1864360"/>
+                      <a:ext cx="5943600" cy="1365885"/>
                     </a:xfrm>
                     <a:prstGeom prst="rect">
                       <a:avLst/>
@@ -2892,11 +2912,12 @@
         <w:rPr>
           <w:noProof/>
         </w:rPr>
+        <w:lastRenderedPageBreak/>
         <w:drawing>
-          <wp:inline distT="0" distB="0" distL="0" distR="0" wp14:anchorId="74D1B7EE" wp14:editId="469AED22">
-            <wp:extent cx="5943600" cy="1911350"/>
-            <wp:effectExtent l="0" t="0" r="0" b="0"/>
-            <wp:docPr id="5" name="Picture 5"/>
+          <wp:inline distT="0" distB="0" distL="0" distR="0" wp14:anchorId="42ED1601" wp14:editId="1674030C">
+            <wp:extent cx="5943600" cy="3686175"/>
+            <wp:effectExtent l="0" t="0" r="0" b="9525"/>
+            <wp:docPr id="3" name="Picture 3"/>
             <wp:cNvGraphicFramePr>
               <a:graphicFrameLocks xmlns:a="http://schemas.openxmlformats.org/drawingml/2006/main" noChangeAspect="1"/>
             </wp:cNvGraphicFramePr>
@@ -2916,7 +2937,7 @@
                   <pic:spPr>
                     <a:xfrm>
                       <a:off x="0" y="0"/>
-                      <a:ext cx="5943600" cy="1911350"/>
+                      <a:ext cx="5943600" cy="3686175"/>
                     </a:xfrm>
                     <a:prstGeom prst="rect">
                       <a:avLst/>
@@ -2935,10 +2956,10 @@
           <w:noProof/>
         </w:rPr>
         <w:drawing>
-          <wp:inline distT="0" distB="0" distL="0" distR="0" wp14:anchorId="00E43DF0" wp14:editId="6DF37F6B">
-            <wp:extent cx="5791498" cy="2032104"/>
-            <wp:effectExtent l="0" t="0" r="0" b="6350"/>
-            <wp:docPr id="6" name="Picture 6"/>
+          <wp:inline distT="0" distB="0" distL="0" distR="0" wp14:anchorId="75027C1E" wp14:editId="45BCD63C">
+            <wp:extent cx="5943600" cy="1864360"/>
+            <wp:effectExtent l="0" t="0" r="0" b="2540"/>
+            <wp:docPr id="4" name="Picture 4"/>
             <wp:cNvGraphicFramePr>
               <a:graphicFrameLocks xmlns:a="http://schemas.openxmlformats.org/drawingml/2006/main" noChangeAspect="1"/>
             </wp:cNvGraphicFramePr>
@@ -2958,7 +2979,7 @@
                   <pic:spPr>
                     <a:xfrm>
                       <a:off x="0" y="0"/>
-                      <a:ext cx="5791498" cy="2032104"/>
+                      <a:ext cx="5943600" cy="1864360"/>
                     </a:xfrm>
                     <a:prstGeom prst="rect">
                       <a:avLst/>
@@ -2976,12 +2997,11 @@
         <w:rPr>
           <w:noProof/>
         </w:rPr>
-        <w:lastRenderedPageBreak/>
         <w:drawing>
-          <wp:inline distT="0" distB="0" distL="0" distR="0" wp14:anchorId="2A8E6129" wp14:editId="333221F6">
-            <wp:extent cx="4997707" cy="2076557"/>
+          <wp:inline distT="0" distB="0" distL="0" distR="0" wp14:anchorId="74D1B7EE" wp14:editId="469AED22">
+            <wp:extent cx="5943600" cy="1911350"/>
             <wp:effectExtent l="0" t="0" r="0" b="0"/>
-            <wp:docPr id="7" name="Picture 7"/>
+            <wp:docPr id="5" name="Picture 5"/>
             <wp:cNvGraphicFramePr>
               <a:graphicFrameLocks xmlns:a="http://schemas.openxmlformats.org/drawingml/2006/main" noChangeAspect="1"/>
             </wp:cNvGraphicFramePr>
@@ -3001,7 +3021,7 @@
                   <pic:spPr>
                     <a:xfrm>
                       <a:off x="0" y="0"/>
-                      <a:ext cx="4997707" cy="2076557"/>
+                      <a:ext cx="5943600" cy="1911350"/>
                     </a:xfrm>
                     <a:prstGeom prst="rect">
                       <a:avLst/>
@@ -3019,11 +3039,12 @@
         <w:rPr>
           <w:noProof/>
         </w:rPr>
+        <w:lastRenderedPageBreak/>
         <w:drawing>
-          <wp:inline distT="0" distB="0" distL="0" distR="0" wp14:anchorId="2FBE5040" wp14:editId="33196A3D">
-            <wp:extent cx="4972306" cy="2038455"/>
-            <wp:effectExtent l="0" t="0" r="0" b="0"/>
-            <wp:docPr id="8" name="Picture 8"/>
+          <wp:inline distT="0" distB="0" distL="0" distR="0" wp14:anchorId="00E43DF0" wp14:editId="6DF37F6B">
+            <wp:extent cx="5791498" cy="2032104"/>
+            <wp:effectExtent l="0" t="0" r="0" b="6350"/>
+            <wp:docPr id="6" name="Picture 6"/>
             <wp:cNvGraphicFramePr>
               <a:graphicFrameLocks xmlns:a="http://schemas.openxmlformats.org/drawingml/2006/main" noChangeAspect="1"/>
             </wp:cNvGraphicFramePr>
@@ -3043,7 +3064,7 @@
                   <pic:spPr>
                     <a:xfrm>
                       <a:off x="0" y="0"/>
-                      <a:ext cx="4972306" cy="2038455"/>
+                      <a:ext cx="5791498" cy="2032104"/>
                     </a:xfrm>
                     <a:prstGeom prst="rect">
                       <a:avLst/>
@@ -3062,10 +3083,10 @@
           <w:noProof/>
         </w:rPr>
         <w:drawing>
-          <wp:inline distT="0" distB="0" distL="0" distR="0" wp14:anchorId="0BD65BEF" wp14:editId="236D6462">
-            <wp:extent cx="4985006" cy="1949550"/>
-            <wp:effectExtent l="0" t="0" r="6350" b="0"/>
-            <wp:docPr id="9" name="Picture 9"/>
+          <wp:inline distT="0" distB="0" distL="0" distR="0" wp14:anchorId="2A8E6129" wp14:editId="333221F6">
+            <wp:extent cx="4997707" cy="2076557"/>
+            <wp:effectExtent l="0" t="0" r="0" b="0"/>
+            <wp:docPr id="7" name="Picture 7"/>
             <wp:cNvGraphicFramePr>
               <a:graphicFrameLocks xmlns:a="http://schemas.openxmlformats.org/drawingml/2006/main" noChangeAspect="1"/>
             </wp:cNvGraphicFramePr>
@@ -3085,7 +3106,7 @@
                   <pic:spPr>
                     <a:xfrm>
                       <a:off x="0" y="0"/>
-                      <a:ext cx="4985006" cy="1949550"/>
+                      <a:ext cx="4997707" cy="2076557"/>
                     </a:xfrm>
                     <a:prstGeom prst="rect">
                       <a:avLst/>
@@ -3103,12 +3124,11 @@
         <w:rPr>
           <w:noProof/>
         </w:rPr>
-        <w:lastRenderedPageBreak/>
         <w:drawing>
-          <wp:inline distT="0" distB="0" distL="0" distR="0" wp14:anchorId="6A1D0765" wp14:editId="44906CB1">
-            <wp:extent cx="5943600" cy="1953260"/>
-            <wp:effectExtent l="0" t="0" r="0" b="8890"/>
-            <wp:docPr id="10" name="Picture 10"/>
+          <wp:inline distT="0" distB="0" distL="0" distR="0" wp14:anchorId="2FBE5040" wp14:editId="33196A3D">
+            <wp:extent cx="4972306" cy="2038455"/>
+            <wp:effectExtent l="0" t="0" r="0" b="0"/>
+            <wp:docPr id="8" name="Picture 8"/>
             <wp:cNvGraphicFramePr>
               <a:graphicFrameLocks xmlns:a="http://schemas.openxmlformats.org/drawingml/2006/main" noChangeAspect="1"/>
             </wp:cNvGraphicFramePr>
@@ -3128,7 +3148,7 @@
                   <pic:spPr>
                     <a:xfrm>
                       <a:off x="0" y="0"/>
-                      <a:ext cx="5943600" cy="1953260"/>
+                      <a:ext cx="4972306" cy="2038455"/>
                     </a:xfrm>
                     <a:prstGeom prst="rect">
                       <a:avLst/>
@@ -3146,11 +3166,12 @@
         <w:rPr>
           <w:noProof/>
         </w:rPr>
+        <w:lastRenderedPageBreak/>
         <w:drawing>
-          <wp:inline distT="0" distB="0" distL="0" distR="0" wp14:anchorId="597E8353" wp14:editId="6580F346">
-            <wp:extent cx="5016758" cy="2019404"/>
-            <wp:effectExtent l="0" t="0" r="0" b="0"/>
-            <wp:docPr id="11" name="Picture 11"/>
+          <wp:inline distT="0" distB="0" distL="0" distR="0" wp14:anchorId="0BD65BEF" wp14:editId="236D6462">
+            <wp:extent cx="4985006" cy="1949550"/>
+            <wp:effectExtent l="0" t="0" r="6350" b="0"/>
+            <wp:docPr id="9" name="Picture 9"/>
             <wp:cNvGraphicFramePr>
               <a:graphicFrameLocks xmlns:a="http://schemas.openxmlformats.org/drawingml/2006/main" noChangeAspect="1"/>
             </wp:cNvGraphicFramePr>
@@ -3170,7 +3191,7 @@
                   <pic:spPr>
                     <a:xfrm>
                       <a:off x="0" y="0"/>
-                      <a:ext cx="5016758" cy="2019404"/>
+                      <a:ext cx="4985006" cy="1949550"/>
                     </a:xfrm>
                     <a:prstGeom prst="rect">
                       <a:avLst/>
@@ -3189,10 +3210,10 @@
           <w:noProof/>
         </w:rPr>
         <w:drawing>
-          <wp:inline distT="0" distB="0" distL="0" distR="0" wp14:anchorId="191F761A" wp14:editId="67028D66">
-            <wp:extent cx="4578585" cy="1962251"/>
-            <wp:effectExtent l="0" t="0" r="0" b="0"/>
-            <wp:docPr id="12" name="Picture 12"/>
+          <wp:inline distT="0" distB="0" distL="0" distR="0" wp14:anchorId="6A1D0765" wp14:editId="44906CB1">
+            <wp:extent cx="5943600" cy="1953260"/>
+            <wp:effectExtent l="0" t="0" r="0" b="8890"/>
+            <wp:docPr id="10" name="Picture 10"/>
             <wp:cNvGraphicFramePr>
               <a:graphicFrameLocks xmlns:a="http://schemas.openxmlformats.org/drawingml/2006/main" noChangeAspect="1"/>
             </wp:cNvGraphicFramePr>
@@ -3212,6 +3233,91 @@
                   <pic:spPr>
                     <a:xfrm>
                       <a:off x="0" y="0"/>
+                      <a:ext cx="5943600" cy="1953260"/>
+                    </a:xfrm>
+                    <a:prstGeom prst="rect">
+                      <a:avLst/>
+                    </a:prstGeom>
+                  </pic:spPr>
+                </pic:pic>
+              </a:graphicData>
+            </a:graphic>
+          </wp:inline>
+        </w:drawing>
+      </w:r>
+    </w:p>
+    <w:p>
+      <w:r>
+        <w:rPr>
+          <w:noProof/>
+        </w:rPr>
+        <w:drawing>
+          <wp:inline distT="0" distB="0" distL="0" distR="0" wp14:anchorId="597E8353" wp14:editId="6580F346">
+            <wp:extent cx="5016758" cy="2019404"/>
+            <wp:effectExtent l="0" t="0" r="0" b="0"/>
+            <wp:docPr id="11" name="Picture 11"/>
+            <wp:cNvGraphicFramePr>
+              <a:graphicFrameLocks xmlns:a="http://schemas.openxmlformats.org/drawingml/2006/main" noChangeAspect="1"/>
+            </wp:cNvGraphicFramePr>
+            <a:graphic xmlns:a="http://schemas.openxmlformats.org/drawingml/2006/main">
+              <a:graphicData uri="http://schemas.openxmlformats.org/drawingml/2006/picture">
+                <pic:pic xmlns:pic="http://schemas.openxmlformats.org/drawingml/2006/picture">
+                  <pic:nvPicPr>
+                    <pic:cNvPr id="0" name=""/>
+                    <pic:cNvPicPr/>
+                  </pic:nvPicPr>
+                  <pic:blipFill>
+                    <a:blip r:embed="rId21"/>
+                    <a:stretch>
+                      <a:fillRect/>
+                    </a:stretch>
+                  </pic:blipFill>
+                  <pic:spPr>
+                    <a:xfrm>
+                      <a:off x="0" y="0"/>
+                      <a:ext cx="5016758" cy="2019404"/>
+                    </a:xfrm>
+                    <a:prstGeom prst="rect">
+                      <a:avLst/>
+                    </a:prstGeom>
+                  </pic:spPr>
+                </pic:pic>
+              </a:graphicData>
+            </a:graphic>
+          </wp:inline>
+        </w:drawing>
+      </w:r>
+    </w:p>
+    <w:p>
+      <w:r>
+        <w:rPr>
+          <w:noProof/>
+        </w:rPr>
+        <w:lastRenderedPageBreak/>
+        <w:drawing>
+          <wp:inline distT="0" distB="0" distL="0" distR="0" wp14:anchorId="191F761A" wp14:editId="67028D66">
+            <wp:extent cx="4578585" cy="1962251"/>
+            <wp:effectExtent l="0" t="0" r="0" b="0"/>
+            <wp:docPr id="12" name="Picture 12"/>
+            <wp:cNvGraphicFramePr>
+              <a:graphicFrameLocks xmlns:a="http://schemas.openxmlformats.org/drawingml/2006/main" noChangeAspect="1"/>
+            </wp:cNvGraphicFramePr>
+            <a:graphic xmlns:a="http://schemas.openxmlformats.org/drawingml/2006/main">
+              <a:graphicData uri="http://schemas.openxmlformats.org/drawingml/2006/picture">
+                <pic:pic xmlns:pic="http://schemas.openxmlformats.org/drawingml/2006/picture">
+                  <pic:nvPicPr>
+                    <pic:cNvPr id="0" name=""/>
+                    <pic:cNvPicPr/>
+                  </pic:nvPicPr>
+                  <pic:blipFill>
+                    <a:blip r:embed="rId22"/>
+                    <a:stretch>
+                      <a:fillRect/>
+                    </a:stretch>
+                  </pic:blipFill>
+                  <pic:spPr>
+                    <a:xfrm>
+                      <a:off x="0" y="0"/>
                       <a:ext cx="4578585" cy="1962251"/>
                     </a:xfrm>
                     <a:prstGeom prst="rect">
@@ -3230,7 +3336,6 @@
         <w:rPr>
           <w:noProof/>
         </w:rPr>
-        <w:lastRenderedPageBreak/>
         <w:drawing>
           <wp:inline distT="0" distB="0" distL="0" distR="0" wp14:anchorId="509D93C7" wp14:editId="563EC4F0">
             <wp:extent cx="5943600" cy="1914525"/>
@@ -3247,7 +3352,7 @@
                     <pic:cNvPicPr/>
                   </pic:nvPicPr>
                   <pic:blipFill>
-                    <a:blip r:embed="rId21"/>
+                    <a:blip r:embed="rId23"/>
                     <a:stretch>
                       <a:fillRect/>
                     </a:stretch>
@@ -3396,6 +3501,119 @@
     </w:lvl>
   </w:abstractNum>
   <w:abstractNum w:abstractNumId="1">
+    <w:nsid w:val="27145190"/>
+    <w:multiLevelType w:val="hybridMultilevel"/>
+    <w:tmpl w:val="79623D84"/>
+    <w:lvl w:ilvl="0" w:tplc="04090001">
+      <w:start w:val="1"/>
+      <w:numFmt w:val="bullet"/>
+      <w:lvlText w:val=""/>
+      <w:lvlJc w:val="left"/>
+      <w:pPr>
+        <w:ind w:left="720" w:hanging="360"/>
+      </w:pPr>
+      <w:rPr>
+        <w:rFonts w:ascii="Symbol" w:hAnsi="Symbol" w:hint="default"/>
+      </w:rPr>
+    </w:lvl>
+    <w:lvl w:ilvl="1" w:tplc="04090003" w:tentative="1">
+      <w:start w:val="1"/>
+      <w:numFmt w:val="bullet"/>
+      <w:lvlText w:val="o"/>
+      <w:lvlJc w:val="left"/>
+      <w:pPr>
+        <w:ind w:left="1440" w:hanging="360"/>
+      </w:pPr>
+      <w:rPr>
+        <w:rFonts w:ascii="Courier New" w:hAnsi="Courier New" w:cs="Courier New" w:hint="default"/>
+      </w:rPr>
+    </w:lvl>
+    <w:lvl w:ilvl="2" w:tplc="04090005" w:tentative="1">
+      <w:start w:val="1"/>
+      <w:numFmt w:val="bullet"/>
+      <w:lvlText w:val=""/>
+      <w:lvlJc w:val="left"/>
+      <w:pPr>
+        <w:ind w:left="2160" w:hanging="360"/>
+      </w:pPr>
+      <w:rPr>
+        <w:rFonts w:ascii="Wingdings" w:hAnsi="Wingdings" w:hint="default"/>
+      </w:rPr>
+    </w:lvl>
+    <w:lvl w:ilvl="3" w:tplc="04090001" w:tentative="1">
+      <w:start w:val="1"/>
+      <w:numFmt w:val="bullet"/>
+      <w:lvlText w:val=""/>
+      <w:lvlJc w:val="left"/>
+      <w:pPr>
+        <w:ind w:left="2880" w:hanging="360"/>
+      </w:pPr>
+      <w:rPr>
+        <w:rFonts w:ascii="Symbol" w:hAnsi="Symbol" w:hint="default"/>
+      </w:rPr>
+    </w:lvl>
+    <w:lvl w:ilvl="4" w:tplc="04090003" w:tentative="1">
+      <w:start w:val="1"/>
+      <w:numFmt w:val="bullet"/>
+      <w:lvlText w:val="o"/>
+      <w:lvlJc w:val="left"/>
+      <w:pPr>
+        <w:ind w:left="3600" w:hanging="360"/>
+      </w:pPr>
+      <w:rPr>
+        <w:rFonts w:ascii="Courier New" w:hAnsi="Courier New" w:cs="Courier New" w:hint="default"/>
+      </w:rPr>
+    </w:lvl>
+    <w:lvl w:ilvl="5" w:tplc="04090005" w:tentative="1">
+      <w:start w:val="1"/>
+      <w:numFmt w:val="bullet"/>
+      <w:lvlText w:val=""/>
+      <w:lvlJc w:val="left"/>
+      <w:pPr>
+        <w:ind w:left="4320" w:hanging="360"/>
+      </w:pPr>
+      <w:rPr>
+        <w:rFonts w:ascii="Wingdings" w:hAnsi="Wingdings" w:hint="default"/>
+      </w:rPr>
+    </w:lvl>
+    <w:lvl w:ilvl="6" w:tplc="04090001" w:tentative="1">
+      <w:start w:val="1"/>
+      <w:numFmt w:val="bullet"/>
+      <w:lvlText w:val=""/>
+      <w:lvlJc w:val="left"/>
+      <w:pPr>
+        <w:ind w:left="5040" w:hanging="360"/>
+      </w:pPr>
+      <w:rPr>
+        <w:rFonts w:ascii="Symbol" w:hAnsi="Symbol" w:hint="default"/>
+      </w:rPr>
+    </w:lvl>
+    <w:lvl w:ilvl="7" w:tplc="04090003" w:tentative="1">
+      <w:start w:val="1"/>
+      <w:numFmt w:val="bullet"/>
+      <w:lvlText w:val="o"/>
+      <w:lvlJc w:val="left"/>
+      <w:pPr>
+        <w:ind w:left="5760" w:hanging="360"/>
+      </w:pPr>
+      <w:rPr>
+        <w:rFonts w:ascii="Courier New" w:hAnsi="Courier New" w:cs="Courier New" w:hint="default"/>
+      </w:rPr>
+    </w:lvl>
+    <w:lvl w:ilvl="8" w:tplc="04090005" w:tentative="1">
+      <w:start w:val="1"/>
+      <w:numFmt w:val="bullet"/>
+      <w:lvlText w:val=""/>
+      <w:lvlJc w:val="left"/>
+      <w:pPr>
+        <w:ind w:left="6480" w:hanging="360"/>
+      </w:pPr>
+      <w:rPr>
+        <w:rFonts w:ascii="Wingdings" w:hAnsi="Wingdings" w:hint="default"/>
+      </w:rPr>
+    </w:lvl>
+  </w:abstractNum>
+  <w:abstractNum w:abstractNumId="2">
     <w:nsid w:val="54295EF3"/>
     <w:multiLevelType w:val="hybridMultilevel"/>
     <w:tmpl w:val="FCA28E56"/>
@@ -3507,7 +3725,7 @@
       </w:rPr>
     </w:lvl>
   </w:abstractNum>
-  <w:abstractNum w:abstractNumId="2">
+  <w:abstractNum w:abstractNumId="3">
     <w:nsid w:val="6CC8708E"/>
     <w:multiLevelType w:val="hybridMultilevel"/>
     <w:tmpl w:val="42567392"/>
@@ -3600,10 +3818,13 @@
     <w:abstractNumId w:val="0"/>
   </w:num>
   <w:num w:numId="2">
-    <w:abstractNumId w:val="1"/>
+    <w:abstractNumId w:val="2"/>
   </w:num>
   <w:num w:numId="3">
-    <w:abstractNumId w:val="2"/>
+    <w:abstractNumId w:val="3"/>
+  </w:num>
+  <w:num w:numId="4">
+    <w:abstractNumId w:val="1"/>
   </w:num>
 </w:numbering>
 </file>

</xml_diff>